<commit_message>
Correccion de devolucion primera entrega (proposito/alcance/stakeholders)
</commit_message>
<xml_diff>
--- a/doc/FuronesMatias-Matrixero_V0.3.0.docx
+++ b/doc/FuronesMatias-Matrixero_V0.3.0.docx
@@ -378,14 +378,15 @@
       <w:pPr>
         <w:pStyle w:val="Heading1"/>
       </w:pPr>
-      <w:bookmarkStart w:id="1" w:name="_Toc39097049"/>
-      <w:proofErr w:type="spellStart"/>
+      <w:bookmarkStart w:id="1" w:name="_Toc39245151"/>
       <w:r>
         <w:lastRenderedPageBreak/>
-        <w:t>Indice</w:t>
+        <w:t>Í</w:t>
+      </w:r>
+      <w:r>
+        <w:t>ndice</w:t>
       </w:r>
       <w:bookmarkEnd w:id="1"/>
-      <w:proofErr w:type="spellEnd"/>
     </w:p>
     <w:bookmarkEnd w:id="0" w:displacedByCustomXml="next"/>
     <w:bookmarkStart w:id="2" w:name="_Toc480368798" w:displacedByCustomXml="next"/>
@@ -454,7 +455,7 @@
             </w:rPr>
             <w:fldChar w:fldCharType="separate"/>
           </w:r>
-          <w:hyperlink w:anchor="_Toc39097049" w:history="1">
+          <w:hyperlink w:anchor="_Toc39245151" w:history="1">
             <w:r>
               <w:rPr>
                 <w:rStyle w:val="Hyperlink"/>
@@ -476,7 +477,7 @@
                 <w:rStyle w:val="Hyperlink"/>
                 <w:noProof/>
               </w:rPr>
-              <w:t>Indice</w:t>
+              <w:t>Índice</w:t>
             </w:r>
             <w:r>
               <w:rPr>
@@ -497,7 +498,7 @@
                 <w:noProof/>
                 <w:webHidden/>
               </w:rPr>
-              <w:instrText xml:space="preserve"> PAGEREF _Toc39097049 \h </w:instrText>
+              <w:instrText xml:space="preserve"> PAGEREF _Toc39245151 \h </w:instrText>
             </w:r>
             <w:r>
               <w:rPr>
@@ -542,7 +543,7 @@
               <w:lang w:eastAsia="es-AR"/>
             </w:rPr>
           </w:pPr>
-          <w:hyperlink w:anchor="_Toc39097050" w:history="1">
+          <w:hyperlink w:anchor="_Toc39245152" w:history="1">
             <w:r>
               <w:rPr>
                 <w:rStyle w:val="Hyperlink"/>
@@ -585,7 +586,7 @@
                 <w:noProof/>
                 <w:webHidden/>
               </w:rPr>
-              <w:instrText xml:space="preserve"> PAGEREF _Toc39097050 \h </w:instrText>
+              <w:instrText xml:space="preserve"> PAGEREF _Toc39245152 \h </w:instrText>
             </w:r>
             <w:r>
               <w:rPr>
@@ -605,7 +606,7 @@
                 <w:noProof/>
                 <w:webHidden/>
               </w:rPr>
-              <w:t>3</w:t>
+              <w:t>4</w:t>
             </w:r>
             <w:r>
               <w:rPr>
@@ -630,7 +631,7 @@
               <w:lang w:eastAsia="es-AR"/>
             </w:rPr>
           </w:pPr>
-          <w:hyperlink w:anchor="_Toc39097051" w:history="1">
+          <w:hyperlink w:anchor="_Toc39245153" w:history="1">
             <w:r>
               <w:rPr>
                 <w:rStyle w:val="Hyperlink"/>
@@ -673,7 +674,7 @@
                 <w:noProof/>
                 <w:webHidden/>
               </w:rPr>
-              <w:instrText xml:space="preserve"> PAGEREF _Toc39097051 \h </w:instrText>
+              <w:instrText xml:space="preserve"> PAGEREF _Toc39245153 \h </w:instrText>
             </w:r>
             <w:r>
               <w:rPr>
@@ -693,7 +694,7 @@
                 <w:noProof/>
                 <w:webHidden/>
               </w:rPr>
-              <w:t>3</w:t>
+              <w:t>4</w:t>
             </w:r>
             <w:r>
               <w:rPr>
@@ -718,7 +719,7 @@
               <w:lang w:eastAsia="es-AR"/>
             </w:rPr>
           </w:pPr>
-          <w:hyperlink w:anchor="_Toc39097052" w:history="1">
+          <w:hyperlink w:anchor="_Toc39245154" w:history="1">
             <w:r>
               <w:rPr>
                 <w:rStyle w:val="Hyperlink"/>
@@ -761,7 +762,7 @@
                 <w:noProof/>
                 <w:webHidden/>
               </w:rPr>
-              <w:instrText xml:space="preserve"> PAGEREF _Toc39097052 \h </w:instrText>
+              <w:instrText xml:space="preserve"> PAGEREF _Toc39245154 \h </w:instrText>
             </w:r>
             <w:r>
               <w:rPr>
@@ -781,7 +782,7 @@
                 <w:noProof/>
                 <w:webHidden/>
               </w:rPr>
-              <w:t>3</w:t>
+              <w:t>4</w:t>
             </w:r>
             <w:r>
               <w:rPr>
@@ -806,7 +807,7 @@
               <w:lang w:eastAsia="es-AR"/>
             </w:rPr>
           </w:pPr>
-          <w:hyperlink w:anchor="_Toc39097053" w:history="1">
+          <w:hyperlink w:anchor="_Toc39245155" w:history="1">
             <w:r>
               <w:rPr>
                 <w:rStyle w:val="Hyperlink"/>
@@ -849,7 +850,7 @@
                 <w:noProof/>
                 <w:webHidden/>
               </w:rPr>
-              <w:instrText xml:space="preserve"> PAGEREF _Toc39097053 \h </w:instrText>
+              <w:instrText xml:space="preserve"> PAGEREF _Toc39245155 \h </w:instrText>
             </w:r>
             <w:r>
               <w:rPr>
@@ -869,7 +870,7 @@
                 <w:noProof/>
                 <w:webHidden/>
               </w:rPr>
-              <w:t>3</w:t>
+              <w:t>4</w:t>
             </w:r>
             <w:r>
               <w:rPr>
@@ -894,7 +895,7 @@
               <w:lang w:eastAsia="es-AR"/>
             </w:rPr>
           </w:pPr>
-          <w:hyperlink w:anchor="_Toc39097054" w:history="1">
+          <w:hyperlink w:anchor="_Toc39245156" w:history="1">
             <w:r>
               <w:rPr>
                 <w:rStyle w:val="Hyperlink"/>
@@ -937,7 +938,7 @@
                 <w:noProof/>
                 <w:webHidden/>
               </w:rPr>
-              <w:instrText xml:space="preserve"> PAGEREF _Toc39097054 \h </w:instrText>
+              <w:instrText xml:space="preserve"> PAGEREF _Toc39245156 \h </w:instrText>
             </w:r>
             <w:r>
               <w:rPr>
@@ -957,7 +958,7 @@
                 <w:noProof/>
                 <w:webHidden/>
               </w:rPr>
-              <w:t>4</w:t>
+              <w:t>5</w:t>
             </w:r>
             <w:r>
               <w:rPr>
@@ -982,7 +983,7 @@
               <w:lang w:eastAsia="es-AR"/>
             </w:rPr>
           </w:pPr>
-          <w:hyperlink w:anchor="_Toc39097055" w:history="1">
+          <w:hyperlink w:anchor="_Toc39245157" w:history="1">
             <w:r>
               <w:rPr>
                 <w:rStyle w:val="Hyperlink"/>
@@ -1025,7 +1026,7 @@
                 <w:noProof/>
                 <w:webHidden/>
               </w:rPr>
-              <w:instrText xml:space="preserve"> PAGEREF _Toc39097055 \h </w:instrText>
+              <w:instrText xml:space="preserve"> PAGEREF _Toc39245157 \h </w:instrText>
             </w:r>
             <w:r>
               <w:rPr>
@@ -1045,7 +1046,7 @@
                 <w:noProof/>
                 <w:webHidden/>
               </w:rPr>
-              <w:t>5</w:t>
+              <w:t>6</w:t>
             </w:r>
             <w:r>
               <w:rPr>
@@ -1070,7 +1071,7 @@
               <w:lang w:eastAsia="es-AR"/>
             </w:rPr>
           </w:pPr>
-          <w:hyperlink w:anchor="_Toc39097056" w:history="1">
+          <w:hyperlink w:anchor="_Toc39245158" w:history="1">
             <w:r>
               <w:rPr>
                 <w:rStyle w:val="Hyperlink"/>
@@ -1113,7 +1114,7 @@
                 <w:noProof/>
                 <w:webHidden/>
               </w:rPr>
-              <w:instrText xml:space="preserve"> PAGEREF _Toc39097056 \h </w:instrText>
+              <w:instrText xml:space="preserve"> PAGEREF _Toc39245158 \h </w:instrText>
             </w:r>
             <w:r>
               <w:rPr>
@@ -1133,7 +1134,7 @@
                 <w:noProof/>
                 <w:webHidden/>
               </w:rPr>
-              <w:t>5</w:t>
+              <w:t>6</w:t>
             </w:r>
             <w:r>
               <w:rPr>
@@ -1158,7 +1159,7 @@
               <w:lang w:eastAsia="es-AR"/>
             </w:rPr>
           </w:pPr>
-          <w:hyperlink w:anchor="_Toc39097057" w:history="1">
+          <w:hyperlink w:anchor="_Toc39245159" w:history="1">
             <w:r>
               <w:rPr>
                 <w:rStyle w:val="Hyperlink"/>
@@ -1201,7 +1202,7 @@
                 <w:noProof/>
                 <w:webHidden/>
               </w:rPr>
-              <w:instrText xml:space="preserve"> PAGEREF _Toc39097057 \h </w:instrText>
+              <w:instrText xml:space="preserve"> PAGEREF _Toc39245159 \h </w:instrText>
             </w:r>
             <w:r>
               <w:rPr>
@@ -1221,7 +1222,7 @@
                 <w:noProof/>
                 <w:webHidden/>
               </w:rPr>
-              <w:t>5</w:t>
+              <w:t>6</w:t>
             </w:r>
             <w:r>
               <w:rPr>
@@ -1246,7 +1247,7 @@
               <w:lang w:eastAsia="es-AR"/>
             </w:rPr>
           </w:pPr>
-          <w:hyperlink w:anchor="_Toc39097058" w:history="1">
+          <w:hyperlink w:anchor="_Toc39245160" w:history="1">
             <w:r>
               <w:rPr>
                 <w:rStyle w:val="Hyperlink"/>
@@ -1289,7 +1290,7 @@
                 <w:noProof/>
                 <w:webHidden/>
               </w:rPr>
-              <w:instrText xml:space="preserve"> PAGEREF _Toc39097058 \h </w:instrText>
+              <w:instrText xml:space="preserve"> PAGEREF _Toc39245160 \h </w:instrText>
             </w:r>
             <w:r>
               <w:rPr>
@@ -1309,7 +1310,7 @@
                 <w:noProof/>
                 <w:webHidden/>
               </w:rPr>
-              <w:t>5</w:t>
+              <w:t>6</w:t>
             </w:r>
             <w:r>
               <w:rPr>
@@ -1334,7 +1335,7 @@
               <w:lang w:eastAsia="es-AR"/>
             </w:rPr>
           </w:pPr>
-          <w:hyperlink w:anchor="_Toc39097059" w:history="1">
+          <w:hyperlink w:anchor="_Toc39245161" w:history="1">
             <w:r>
               <w:rPr>
                 <w:rStyle w:val="Hyperlink"/>
@@ -1377,7 +1378,7 @@
                 <w:noProof/>
                 <w:webHidden/>
               </w:rPr>
-              <w:instrText xml:space="preserve"> PAGEREF _Toc39097059 \h </w:instrText>
+              <w:instrText xml:space="preserve"> PAGEREF _Toc39245161 \h </w:instrText>
             </w:r>
             <w:r>
               <w:rPr>
@@ -1397,7 +1398,7 @@
                 <w:noProof/>
                 <w:webHidden/>
               </w:rPr>
-              <w:t>6</w:t>
+              <w:t>7</w:t>
             </w:r>
             <w:r>
               <w:rPr>
@@ -1422,7 +1423,7 @@
               <w:lang w:eastAsia="es-AR"/>
             </w:rPr>
           </w:pPr>
-          <w:hyperlink w:anchor="_Toc39097060" w:history="1">
+          <w:hyperlink w:anchor="_Toc39245162" w:history="1">
             <w:r>
               <w:rPr>
                 <w:rStyle w:val="Hyperlink"/>
@@ -1465,7 +1466,7 @@
                 <w:noProof/>
                 <w:webHidden/>
               </w:rPr>
-              <w:instrText xml:space="preserve"> PAGEREF _Toc39097060 \h </w:instrText>
+              <w:instrText xml:space="preserve"> PAGEREF _Toc39245162 \h </w:instrText>
             </w:r>
             <w:r>
               <w:rPr>
@@ -1485,7 +1486,7 @@
                 <w:noProof/>
                 <w:webHidden/>
               </w:rPr>
-              <w:t>8</w:t>
+              <w:t>9</w:t>
             </w:r>
             <w:r>
               <w:rPr>
@@ -1510,7 +1511,7 @@
               <w:lang w:eastAsia="es-AR"/>
             </w:rPr>
           </w:pPr>
-          <w:hyperlink w:anchor="_Toc39097061" w:history="1">
+          <w:hyperlink w:anchor="_Toc39245163" w:history="1">
             <w:r>
               <w:rPr>
                 <w:rStyle w:val="Hyperlink"/>
@@ -1553,7 +1554,7 @@
                 <w:noProof/>
                 <w:webHidden/>
               </w:rPr>
-              <w:instrText xml:space="preserve"> PAGEREF _Toc39097061 \h </w:instrText>
+              <w:instrText xml:space="preserve"> PAGEREF _Toc39245163 \h </w:instrText>
             </w:r>
             <w:r>
               <w:rPr>
@@ -1573,7 +1574,7 @@
                 <w:noProof/>
                 <w:webHidden/>
               </w:rPr>
-              <w:t>8</w:t>
+              <w:t>9</w:t>
             </w:r>
             <w:r>
               <w:rPr>
@@ -1598,7 +1599,7 @@
               <w:lang w:eastAsia="es-AR"/>
             </w:rPr>
           </w:pPr>
-          <w:hyperlink w:anchor="_Toc39097062" w:history="1">
+          <w:hyperlink w:anchor="_Toc39245164" w:history="1">
             <w:r>
               <w:rPr>
                 <w:rStyle w:val="Hyperlink"/>
@@ -1641,7 +1642,7 @@
                 <w:noProof/>
                 <w:webHidden/>
               </w:rPr>
-              <w:instrText xml:space="preserve"> PAGEREF _Toc39097062 \h </w:instrText>
+              <w:instrText xml:space="preserve"> PAGEREF _Toc39245164 \h </w:instrText>
             </w:r>
             <w:r>
               <w:rPr>
@@ -1661,7 +1662,7 @@
                 <w:noProof/>
                 <w:webHidden/>
               </w:rPr>
-              <w:t>8</w:t>
+              <w:t>9</w:t>
             </w:r>
             <w:r>
               <w:rPr>
@@ -1686,7 +1687,7 @@
               <w:lang w:eastAsia="es-AR"/>
             </w:rPr>
           </w:pPr>
-          <w:hyperlink w:anchor="_Toc39097063" w:history="1">
+          <w:hyperlink w:anchor="_Toc39245165" w:history="1">
             <w:r>
               <w:rPr>
                 <w:rStyle w:val="Hyperlink"/>
@@ -1729,7 +1730,7 @@
                 <w:noProof/>
                 <w:webHidden/>
               </w:rPr>
-              <w:instrText xml:space="preserve"> PAGEREF _Toc39097063 \h </w:instrText>
+              <w:instrText xml:space="preserve"> PAGEREF _Toc39245165 \h </w:instrText>
             </w:r>
             <w:r>
               <w:rPr>
@@ -1749,7 +1750,7 @@
                 <w:noProof/>
                 <w:webHidden/>
               </w:rPr>
-              <w:t>8</w:t>
+              <w:t>9</w:t>
             </w:r>
             <w:r>
               <w:rPr>
@@ -1774,7 +1775,7 @@
               <w:lang w:eastAsia="es-AR"/>
             </w:rPr>
           </w:pPr>
-          <w:hyperlink w:anchor="_Toc39097064" w:history="1">
+          <w:hyperlink w:anchor="_Toc39245166" w:history="1">
             <w:r>
               <w:rPr>
                 <w:rStyle w:val="Hyperlink"/>
@@ -1817,7 +1818,7 @@
                 <w:noProof/>
                 <w:webHidden/>
               </w:rPr>
-              <w:instrText xml:space="preserve"> PAGEREF _Toc39097064 \h </w:instrText>
+              <w:instrText xml:space="preserve"> PAGEREF _Toc39245166 \h </w:instrText>
             </w:r>
             <w:r>
               <w:rPr>
@@ -1837,7 +1838,7 @@
                 <w:noProof/>
                 <w:webHidden/>
               </w:rPr>
-              <w:t>9</w:t>
+              <w:t>10</w:t>
             </w:r>
             <w:r>
               <w:rPr>
@@ -1862,7 +1863,7 @@
               <w:lang w:eastAsia="es-AR"/>
             </w:rPr>
           </w:pPr>
-          <w:hyperlink w:anchor="_Toc39097065" w:history="1">
+          <w:hyperlink w:anchor="_Toc39245167" w:history="1">
             <w:r>
               <w:rPr>
                 <w:rStyle w:val="Hyperlink"/>
@@ -1905,7 +1906,7 @@
                 <w:noProof/>
                 <w:webHidden/>
               </w:rPr>
-              <w:instrText xml:space="preserve"> PAGEREF _Toc39097065 \h </w:instrText>
+              <w:instrText xml:space="preserve"> PAGEREF _Toc39245167 \h </w:instrText>
             </w:r>
             <w:r>
               <w:rPr>
@@ -1925,7 +1926,887 @@
                 <w:noProof/>
                 <w:webHidden/>
               </w:rPr>
-              <w:t>9</w:t>
+              <w:t>10</w:t>
+            </w:r>
+            <w:r>
+              <w:rPr>
+                <w:noProof/>
+                <w:webHidden/>
+              </w:rPr>
+              <w:fldChar w:fldCharType="end"/>
+            </w:r>
+          </w:hyperlink>
+        </w:p>
+        <w:p>
+          <w:pPr>
+            <w:pStyle w:val="TOC2"/>
+            <w:tabs>
+              <w:tab w:val="left" w:pos="1100"/>
+              <w:tab w:val="right" w:leader="dot" w:pos="9062"/>
+            </w:tabs>
+            <w:rPr>
+              <w:rFonts w:asciiTheme="minorHAnsi" w:eastAsiaTheme="minorEastAsia" w:hAnsiTheme="minorHAnsi"/>
+              <w:noProof/>
+              <w:sz w:val="22"/>
+              <w:lang w:eastAsia="es-AR"/>
+            </w:rPr>
+          </w:pPr>
+          <w:hyperlink w:anchor="_Toc39245168" w:history="1">
+            <w:r>
+              <w:rPr>
+                <w:rStyle w:val="Hyperlink"/>
+                <w:noProof/>
+              </w:rPr>
+              <w:t>T01.</w:t>
+            </w:r>
+            <w:r>
+              <w:rPr>
+                <w:rFonts w:asciiTheme="minorHAnsi" w:eastAsiaTheme="minorEastAsia" w:hAnsiTheme="minorHAnsi"/>
+                <w:noProof/>
+                <w:sz w:val="22"/>
+                <w:lang w:eastAsia="es-AR"/>
+              </w:rPr>
+              <w:tab/>
+            </w:r>
+            <w:r>
+              <w:rPr>
+                <w:rStyle w:val="Hyperlink"/>
+                <w:noProof/>
+              </w:rPr>
+              <w:t>Arquitectura Base</w:t>
+            </w:r>
+            <w:r>
+              <w:rPr>
+                <w:noProof/>
+                <w:webHidden/>
+              </w:rPr>
+              <w:tab/>
+            </w:r>
+            <w:r>
+              <w:rPr>
+                <w:noProof/>
+                <w:webHidden/>
+              </w:rPr>
+              <w:fldChar w:fldCharType="begin"/>
+            </w:r>
+            <w:r>
+              <w:rPr>
+                <w:noProof/>
+                <w:webHidden/>
+              </w:rPr>
+              <w:instrText xml:space="preserve"> PAGEREF _Toc39245168 \h </w:instrText>
+            </w:r>
+            <w:r>
+              <w:rPr>
+                <w:noProof/>
+                <w:webHidden/>
+              </w:rPr>
+            </w:r>
+            <w:r>
+              <w:rPr>
+                <w:noProof/>
+                <w:webHidden/>
+              </w:rPr>
+              <w:fldChar w:fldCharType="separate"/>
+            </w:r>
+            <w:r>
+              <w:rPr>
+                <w:noProof/>
+                <w:webHidden/>
+              </w:rPr>
+              <w:t>10</w:t>
+            </w:r>
+            <w:r>
+              <w:rPr>
+                <w:noProof/>
+                <w:webHidden/>
+              </w:rPr>
+              <w:fldChar w:fldCharType="end"/>
+            </w:r>
+          </w:hyperlink>
+        </w:p>
+        <w:p>
+          <w:pPr>
+            <w:pStyle w:val="TOC2"/>
+            <w:tabs>
+              <w:tab w:val="left" w:pos="1100"/>
+              <w:tab w:val="right" w:leader="dot" w:pos="9062"/>
+            </w:tabs>
+            <w:rPr>
+              <w:rFonts w:asciiTheme="minorHAnsi" w:eastAsiaTheme="minorEastAsia" w:hAnsiTheme="minorHAnsi"/>
+              <w:noProof/>
+              <w:sz w:val="22"/>
+              <w:lang w:eastAsia="es-AR"/>
+            </w:rPr>
+          </w:pPr>
+          <w:hyperlink w:anchor="_Toc39245169" w:history="1">
+            <w:r>
+              <w:rPr>
+                <w:rStyle w:val="Hyperlink"/>
+                <w:noProof/>
+              </w:rPr>
+              <w:t>T02.</w:t>
+            </w:r>
+            <w:r>
+              <w:rPr>
+                <w:rFonts w:asciiTheme="minorHAnsi" w:eastAsiaTheme="minorEastAsia" w:hAnsiTheme="minorHAnsi"/>
+                <w:noProof/>
+                <w:sz w:val="22"/>
+                <w:lang w:eastAsia="es-AR"/>
+              </w:rPr>
+              <w:tab/>
+            </w:r>
+            <w:r>
+              <w:rPr>
+                <w:rStyle w:val="Hyperlink"/>
+                <w:noProof/>
+              </w:rPr>
+              <w:t>Gestión de Log In / Log Out del Sistema</w:t>
+            </w:r>
+            <w:r>
+              <w:rPr>
+                <w:noProof/>
+                <w:webHidden/>
+              </w:rPr>
+              <w:tab/>
+            </w:r>
+            <w:r>
+              <w:rPr>
+                <w:noProof/>
+                <w:webHidden/>
+              </w:rPr>
+              <w:fldChar w:fldCharType="begin"/>
+            </w:r>
+            <w:r>
+              <w:rPr>
+                <w:noProof/>
+                <w:webHidden/>
+              </w:rPr>
+              <w:instrText xml:space="preserve"> PAGEREF _Toc39245169 \h </w:instrText>
+            </w:r>
+            <w:r>
+              <w:rPr>
+                <w:noProof/>
+                <w:webHidden/>
+              </w:rPr>
+            </w:r>
+            <w:r>
+              <w:rPr>
+                <w:noProof/>
+                <w:webHidden/>
+              </w:rPr>
+              <w:fldChar w:fldCharType="separate"/>
+            </w:r>
+            <w:r>
+              <w:rPr>
+                <w:noProof/>
+                <w:webHidden/>
+              </w:rPr>
+              <w:t>11</w:t>
+            </w:r>
+            <w:r>
+              <w:rPr>
+                <w:noProof/>
+                <w:webHidden/>
+              </w:rPr>
+              <w:fldChar w:fldCharType="end"/>
+            </w:r>
+          </w:hyperlink>
+        </w:p>
+        <w:p>
+          <w:pPr>
+            <w:pStyle w:val="TOC3"/>
+            <w:tabs>
+              <w:tab w:val="left" w:pos="1540"/>
+              <w:tab w:val="right" w:leader="dot" w:pos="9062"/>
+            </w:tabs>
+            <w:rPr>
+              <w:rFonts w:asciiTheme="minorHAnsi" w:eastAsiaTheme="minorEastAsia" w:hAnsiTheme="minorHAnsi"/>
+              <w:noProof/>
+              <w:sz w:val="22"/>
+              <w:lang w:eastAsia="es-AR"/>
+            </w:rPr>
+          </w:pPr>
+          <w:hyperlink w:anchor="_Toc39245170" w:history="1">
+            <w:r>
+              <w:rPr>
+                <w:rStyle w:val="Hyperlink"/>
+                <w:noProof/>
+              </w:rPr>
+              <w:t>T02.1.</w:t>
+            </w:r>
+            <w:r>
+              <w:rPr>
+                <w:rFonts w:asciiTheme="minorHAnsi" w:eastAsiaTheme="minorEastAsia" w:hAnsiTheme="minorHAnsi"/>
+                <w:noProof/>
+                <w:sz w:val="22"/>
+                <w:lang w:eastAsia="es-AR"/>
+              </w:rPr>
+              <w:tab/>
+            </w:r>
+            <w:r>
+              <w:rPr>
+                <w:rStyle w:val="Hyperlink"/>
+                <w:noProof/>
+              </w:rPr>
+              <w:t>Historial de revisiones</w:t>
+            </w:r>
+            <w:r>
+              <w:rPr>
+                <w:noProof/>
+                <w:webHidden/>
+              </w:rPr>
+              <w:tab/>
+            </w:r>
+            <w:r>
+              <w:rPr>
+                <w:noProof/>
+                <w:webHidden/>
+              </w:rPr>
+              <w:fldChar w:fldCharType="begin"/>
+            </w:r>
+            <w:r>
+              <w:rPr>
+                <w:noProof/>
+                <w:webHidden/>
+              </w:rPr>
+              <w:instrText xml:space="preserve"> PAGEREF _Toc39245170 \h </w:instrText>
+            </w:r>
+            <w:r>
+              <w:rPr>
+                <w:noProof/>
+                <w:webHidden/>
+              </w:rPr>
+            </w:r>
+            <w:r>
+              <w:rPr>
+                <w:noProof/>
+                <w:webHidden/>
+              </w:rPr>
+              <w:fldChar w:fldCharType="separate"/>
+            </w:r>
+            <w:r>
+              <w:rPr>
+                <w:noProof/>
+                <w:webHidden/>
+              </w:rPr>
+              <w:t>11</w:t>
+            </w:r>
+            <w:r>
+              <w:rPr>
+                <w:noProof/>
+                <w:webHidden/>
+              </w:rPr>
+              <w:fldChar w:fldCharType="end"/>
+            </w:r>
+          </w:hyperlink>
+        </w:p>
+        <w:p>
+          <w:pPr>
+            <w:pStyle w:val="TOC3"/>
+            <w:tabs>
+              <w:tab w:val="left" w:pos="1540"/>
+              <w:tab w:val="right" w:leader="dot" w:pos="9062"/>
+            </w:tabs>
+            <w:rPr>
+              <w:rFonts w:asciiTheme="minorHAnsi" w:eastAsiaTheme="minorEastAsia" w:hAnsiTheme="minorHAnsi"/>
+              <w:noProof/>
+              <w:sz w:val="22"/>
+              <w:lang w:eastAsia="es-AR"/>
+            </w:rPr>
+          </w:pPr>
+          <w:hyperlink w:anchor="_Toc39245171" w:history="1">
+            <w:r>
+              <w:rPr>
+                <w:rStyle w:val="Hyperlink"/>
+                <w:noProof/>
+              </w:rPr>
+              <w:t>T02.2.</w:t>
+            </w:r>
+            <w:r>
+              <w:rPr>
+                <w:rFonts w:asciiTheme="minorHAnsi" w:eastAsiaTheme="minorEastAsia" w:hAnsiTheme="minorHAnsi"/>
+                <w:noProof/>
+                <w:sz w:val="22"/>
+                <w:lang w:eastAsia="es-AR"/>
+              </w:rPr>
+              <w:tab/>
+            </w:r>
+            <w:r>
+              <w:rPr>
+                <w:rStyle w:val="Hyperlink"/>
+                <w:noProof/>
+              </w:rPr>
+              <w:t>Descripción analítica del Caso de Uso</w:t>
+            </w:r>
+            <w:r>
+              <w:rPr>
+                <w:noProof/>
+                <w:webHidden/>
+              </w:rPr>
+              <w:tab/>
+            </w:r>
+            <w:r>
+              <w:rPr>
+                <w:noProof/>
+                <w:webHidden/>
+              </w:rPr>
+              <w:fldChar w:fldCharType="begin"/>
+            </w:r>
+            <w:r>
+              <w:rPr>
+                <w:noProof/>
+                <w:webHidden/>
+              </w:rPr>
+              <w:instrText xml:space="preserve"> PAGEREF _Toc39245171 \h </w:instrText>
+            </w:r>
+            <w:r>
+              <w:rPr>
+                <w:noProof/>
+                <w:webHidden/>
+              </w:rPr>
+            </w:r>
+            <w:r>
+              <w:rPr>
+                <w:noProof/>
+                <w:webHidden/>
+              </w:rPr>
+              <w:fldChar w:fldCharType="separate"/>
+            </w:r>
+            <w:r>
+              <w:rPr>
+                <w:noProof/>
+                <w:webHidden/>
+              </w:rPr>
+              <w:t>11</w:t>
+            </w:r>
+            <w:r>
+              <w:rPr>
+                <w:noProof/>
+                <w:webHidden/>
+              </w:rPr>
+              <w:fldChar w:fldCharType="end"/>
+            </w:r>
+          </w:hyperlink>
+        </w:p>
+        <w:p>
+          <w:pPr>
+            <w:pStyle w:val="TOC2"/>
+            <w:tabs>
+              <w:tab w:val="left" w:pos="1100"/>
+              <w:tab w:val="right" w:leader="dot" w:pos="9062"/>
+            </w:tabs>
+            <w:rPr>
+              <w:rFonts w:asciiTheme="minorHAnsi" w:eastAsiaTheme="minorEastAsia" w:hAnsiTheme="minorHAnsi"/>
+              <w:noProof/>
+              <w:sz w:val="22"/>
+              <w:lang w:eastAsia="es-AR"/>
+            </w:rPr>
+          </w:pPr>
+          <w:hyperlink w:anchor="_Toc39245172" w:history="1">
+            <w:r>
+              <w:rPr>
+                <w:rStyle w:val="Hyperlink"/>
+                <w:noProof/>
+              </w:rPr>
+              <w:t>T03.</w:t>
+            </w:r>
+            <w:r>
+              <w:rPr>
+                <w:rFonts w:asciiTheme="minorHAnsi" w:eastAsiaTheme="minorEastAsia" w:hAnsiTheme="minorHAnsi"/>
+                <w:noProof/>
+                <w:sz w:val="22"/>
+                <w:lang w:eastAsia="es-AR"/>
+              </w:rPr>
+              <w:tab/>
+            </w:r>
+            <w:r>
+              <w:rPr>
+                <w:rStyle w:val="Hyperlink"/>
+                <w:noProof/>
+              </w:rPr>
+              <w:t>Gestión de Encriptado</w:t>
+            </w:r>
+            <w:r>
+              <w:rPr>
+                <w:noProof/>
+                <w:webHidden/>
+              </w:rPr>
+              <w:tab/>
+            </w:r>
+            <w:r>
+              <w:rPr>
+                <w:noProof/>
+                <w:webHidden/>
+              </w:rPr>
+              <w:fldChar w:fldCharType="begin"/>
+            </w:r>
+            <w:r>
+              <w:rPr>
+                <w:noProof/>
+                <w:webHidden/>
+              </w:rPr>
+              <w:instrText xml:space="preserve"> PAGEREF _Toc39245172 \h </w:instrText>
+            </w:r>
+            <w:r>
+              <w:rPr>
+                <w:noProof/>
+                <w:webHidden/>
+              </w:rPr>
+            </w:r>
+            <w:r>
+              <w:rPr>
+                <w:noProof/>
+                <w:webHidden/>
+              </w:rPr>
+              <w:fldChar w:fldCharType="separate"/>
+            </w:r>
+            <w:r>
+              <w:rPr>
+                <w:noProof/>
+                <w:webHidden/>
+              </w:rPr>
+              <w:t>12</w:t>
+            </w:r>
+            <w:r>
+              <w:rPr>
+                <w:noProof/>
+                <w:webHidden/>
+              </w:rPr>
+              <w:fldChar w:fldCharType="end"/>
+            </w:r>
+          </w:hyperlink>
+        </w:p>
+        <w:p>
+          <w:pPr>
+            <w:pStyle w:val="TOC2"/>
+            <w:tabs>
+              <w:tab w:val="left" w:pos="1100"/>
+              <w:tab w:val="right" w:leader="dot" w:pos="9062"/>
+            </w:tabs>
+            <w:rPr>
+              <w:rFonts w:asciiTheme="minorHAnsi" w:eastAsiaTheme="minorEastAsia" w:hAnsiTheme="minorHAnsi"/>
+              <w:noProof/>
+              <w:sz w:val="22"/>
+              <w:lang w:eastAsia="es-AR"/>
+            </w:rPr>
+          </w:pPr>
+          <w:hyperlink w:anchor="_Toc39245173" w:history="1">
+            <w:r>
+              <w:rPr>
+                <w:rStyle w:val="Hyperlink"/>
+                <w:noProof/>
+              </w:rPr>
+              <w:t>T04.</w:t>
+            </w:r>
+            <w:r>
+              <w:rPr>
+                <w:rFonts w:asciiTheme="minorHAnsi" w:eastAsiaTheme="minorEastAsia" w:hAnsiTheme="minorHAnsi"/>
+                <w:noProof/>
+                <w:sz w:val="22"/>
+                <w:lang w:eastAsia="es-AR"/>
+              </w:rPr>
+              <w:tab/>
+            </w:r>
+            <w:r>
+              <w:rPr>
+                <w:rStyle w:val="Hyperlink"/>
+                <w:noProof/>
+              </w:rPr>
+              <w:t>Gestión de Perfiles de Usuario</w:t>
+            </w:r>
+            <w:r>
+              <w:rPr>
+                <w:noProof/>
+                <w:webHidden/>
+              </w:rPr>
+              <w:tab/>
+            </w:r>
+            <w:r>
+              <w:rPr>
+                <w:noProof/>
+                <w:webHidden/>
+              </w:rPr>
+              <w:fldChar w:fldCharType="begin"/>
+            </w:r>
+            <w:r>
+              <w:rPr>
+                <w:noProof/>
+                <w:webHidden/>
+              </w:rPr>
+              <w:instrText xml:space="preserve"> PAGEREF _Toc39245173 \h </w:instrText>
+            </w:r>
+            <w:r>
+              <w:rPr>
+                <w:noProof/>
+                <w:webHidden/>
+              </w:rPr>
+            </w:r>
+            <w:r>
+              <w:rPr>
+                <w:noProof/>
+                <w:webHidden/>
+              </w:rPr>
+              <w:fldChar w:fldCharType="separate"/>
+            </w:r>
+            <w:r>
+              <w:rPr>
+                <w:noProof/>
+                <w:webHidden/>
+              </w:rPr>
+              <w:t>12</w:t>
+            </w:r>
+            <w:r>
+              <w:rPr>
+                <w:noProof/>
+                <w:webHidden/>
+              </w:rPr>
+              <w:fldChar w:fldCharType="end"/>
+            </w:r>
+          </w:hyperlink>
+        </w:p>
+        <w:p>
+          <w:pPr>
+            <w:pStyle w:val="TOC2"/>
+            <w:tabs>
+              <w:tab w:val="left" w:pos="1100"/>
+              <w:tab w:val="right" w:leader="dot" w:pos="9062"/>
+            </w:tabs>
+            <w:rPr>
+              <w:rFonts w:asciiTheme="minorHAnsi" w:eastAsiaTheme="minorEastAsia" w:hAnsiTheme="minorHAnsi"/>
+              <w:noProof/>
+              <w:sz w:val="22"/>
+              <w:lang w:eastAsia="es-AR"/>
+            </w:rPr>
+          </w:pPr>
+          <w:hyperlink w:anchor="_Toc39245174" w:history="1">
+            <w:r>
+              <w:rPr>
+                <w:rStyle w:val="Hyperlink"/>
+                <w:noProof/>
+              </w:rPr>
+              <w:t>T05.</w:t>
+            </w:r>
+            <w:r>
+              <w:rPr>
+                <w:rFonts w:asciiTheme="minorHAnsi" w:eastAsiaTheme="minorEastAsia" w:hAnsiTheme="minorHAnsi"/>
+                <w:noProof/>
+                <w:sz w:val="22"/>
+                <w:lang w:eastAsia="es-AR"/>
+              </w:rPr>
+              <w:tab/>
+            </w:r>
+            <w:r>
+              <w:rPr>
+                <w:rStyle w:val="Hyperlink"/>
+                <w:noProof/>
+              </w:rPr>
+              <w:t>Gestión de Múltiples Idiomas</w:t>
+            </w:r>
+            <w:r>
+              <w:rPr>
+                <w:noProof/>
+                <w:webHidden/>
+              </w:rPr>
+              <w:tab/>
+            </w:r>
+            <w:r>
+              <w:rPr>
+                <w:noProof/>
+                <w:webHidden/>
+              </w:rPr>
+              <w:fldChar w:fldCharType="begin"/>
+            </w:r>
+            <w:r>
+              <w:rPr>
+                <w:noProof/>
+                <w:webHidden/>
+              </w:rPr>
+              <w:instrText xml:space="preserve"> PAGEREF _Toc39245174 \h </w:instrText>
+            </w:r>
+            <w:r>
+              <w:rPr>
+                <w:noProof/>
+                <w:webHidden/>
+              </w:rPr>
+            </w:r>
+            <w:r>
+              <w:rPr>
+                <w:noProof/>
+                <w:webHidden/>
+              </w:rPr>
+              <w:fldChar w:fldCharType="separate"/>
+            </w:r>
+            <w:r>
+              <w:rPr>
+                <w:noProof/>
+                <w:webHidden/>
+              </w:rPr>
+              <w:t>12</w:t>
+            </w:r>
+            <w:r>
+              <w:rPr>
+                <w:noProof/>
+                <w:webHidden/>
+              </w:rPr>
+              <w:fldChar w:fldCharType="end"/>
+            </w:r>
+          </w:hyperlink>
+        </w:p>
+        <w:p>
+          <w:pPr>
+            <w:pStyle w:val="TOC2"/>
+            <w:tabs>
+              <w:tab w:val="left" w:pos="1100"/>
+              <w:tab w:val="right" w:leader="dot" w:pos="9062"/>
+            </w:tabs>
+            <w:rPr>
+              <w:rFonts w:asciiTheme="minorHAnsi" w:eastAsiaTheme="minorEastAsia" w:hAnsiTheme="minorHAnsi"/>
+              <w:noProof/>
+              <w:sz w:val="22"/>
+              <w:lang w:eastAsia="es-AR"/>
+            </w:rPr>
+          </w:pPr>
+          <w:hyperlink w:anchor="_Toc39245175" w:history="1">
+            <w:r>
+              <w:rPr>
+                <w:rStyle w:val="Hyperlink"/>
+                <w:noProof/>
+              </w:rPr>
+              <w:t>T06.</w:t>
+            </w:r>
+            <w:r>
+              <w:rPr>
+                <w:rFonts w:asciiTheme="minorHAnsi" w:eastAsiaTheme="minorEastAsia" w:hAnsiTheme="minorHAnsi"/>
+                <w:noProof/>
+                <w:sz w:val="22"/>
+                <w:lang w:eastAsia="es-AR"/>
+              </w:rPr>
+              <w:tab/>
+            </w:r>
+            <w:r>
+              <w:rPr>
+                <w:rStyle w:val="Hyperlink"/>
+                <w:noProof/>
+              </w:rPr>
+              <w:t>Gestión de Bitácora y Control de cambios</w:t>
+            </w:r>
+            <w:r>
+              <w:rPr>
+                <w:noProof/>
+                <w:webHidden/>
+              </w:rPr>
+              <w:tab/>
+            </w:r>
+            <w:r>
+              <w:rPr>
+                <w:noProof/>
+                <w:webHidden/>
+              </w:rPr>
+              <w:fldChar w:fldCharType="begin"/>
+            </w:r>
+            <w:r>
+              <w:rPr>
+                <w:noProof/>
+                <w:webHidden/>
+              </w:rPr>
+              <w:instrText xml:space="preserve"> PAGEREF _Toc39245175 \h </w:instrText>
+            </w:r>
+            <w:r>
+              <w:rPr>
+                <w:noProof/>
+                <w:webHidden/>
+              </w:rPr>
+            </w:r>
+            <w:r>
+              <w:rPr>
+                <w:noProof/>
+                <w:webHidden/>
+              </w:rPr>
+              <w:fldChar w:fldCharType="separate"/>
+            </w:r>
+            <w:r>
+              <w:rPr>
+                <w:noProof/>
+                <w:webHidden/>
+              </w:rPr>
+              <w:t>12</w:t>
+            </w:r>
+            <w:r>
+              <w:rPr>
+                <w:noProof/>
+                <w:webHidden/>
+              </w:rPr>
+              <w:fldChar w:fldCharType="end"/>
+            </w:r>
+          </w:hyperlink>
+        </w:p>
+        <w:p>
+          <w:pPr>
+            <w:pStyle w:val="TOC2"/>
+            <w:tabs>
+              <w:tab w:val="left" w:pos="1100"/>
+              <w:tab w:val="right" w:leader="dot" w:pos="9062"/>
+            </w:tabs>
+            <w:rPr>
+              <w:rFonts w:asciiTheme="minorHAnsi" w:eastAsiaTheme="minorEastAsia" w:hAnsiTheme="minorHAnsi"/>
+              <w:noProof/>
+              <w:sz w:val="22"/>
+              <w:lang w:eastAsia="es-AR"/>
+            </w:rPr>
+          </w:pPr>
+          <w:hyperlink w:anchor="_Toc39245176" w:history="1">
+            <w:r>
+              <w:rPr>
+                <w:rStyle w:val="Hyperlink"/>
+                <w:noProof/>
+              </w:rPr>
+              <w:t>T07.</w:t>
+            </w:r>
+            <w:r>
+              <w:rPr>
+                <w:rFonts w:asciiTheme="minorHAnsi" w:eastAsiaTheme="minorEastAsia" w:hAnsiTheme="minorHAnsi"/>
+                <w:noProof/>
+                <w:sz w:val="22"/>
+                <w:lang w:eastAsia="es-AR"/>
+              </w:rPr>
+              <w:tab/>
+            </w:r>
+            <w:r>
+              <w:rPr>
+                <w:rStyle w:val="Hyperlink"/>
+                <w:noProof/>
+              </w:rPr>
+              <w:t>Gestión de Backup</w:t>
+            </w:r>
+            <w:r>
+              <w:rPr>
+                <w:noProof/>
+                <w:webHidden/>
+              </w:rPr>
+              <w:tab/>
+            </w:r>
+            <w:r>
+              <w:rPr>
+                <w:noProof/>
+                <w:webHidden/>
+              </w:rPr>
+              <w:fldChar w:fldCharType="begin"/>
+            </w:r>
+            <w:r>
+              <w:rPr>
+                <w:noProof/>
+                <w:webHidden/>
+              </w:rPr>
+              <w:instrText xml:space="preserve"> PAGEREF _Toc39245176 \h </w:instrText>
+            </w:r>
+            <w:r>
+              <w:rPr>
+                <w:noProof/>
+                <w:webHidden/>
+              </w:rPr>
+            </w:r>
+            <w:r>
+              <w:rPr>
+                <w:noProof/>
+                <w:webHidden/>
+              </w:rPr>
+              <w:fldChar w:fldCharType="separate"/>
+            </w:r>
+            <w:r>
+              <w:rPr>
+                <w:noProof/>
+                <w:webHidden/>
+              </w:rPr>
+              <w:t>12</w:t>
+            </w:r>
+            <w:r>
+              <w:rPr>
+                <w:noProof/>
+                <w:webHidden/>
+              </w:rPr>
+              <w:fldChar w:fldCharType="end"/>
+            </w:r>
+          </w:hyperlink>
+        </w:p>
+        <w:p>
+          <w:pPr>
+            <w:pStyle w:val="TOC2"/>
+            <w:tabs>
+              <w:tab w:val="left" w:pos="1100"/>
+              <w:tab w:val="right" w:leader="dot" w:pos="9062"/>
+            </w:tabs>
+            <w:rPr>
+              <w:rFonts w:asciiTheme="minorHAnsi" w:eastAsiaTheme="minorEastAsia" w:hAnsiTheme="minorHAnsi"/>
+              <w:noProof/>
+              <w:sz w:val="22"/>
+              <w:lang w:eastAsia="es-AR"/>
+            </w:rPr>
+          </w:pPr>
+          <w:hyperlink w:anchor="_Toc39245177" w:history="1">
+            <w:r>
+              <w:rPr>
+                <w:rStyle w:val="Hyperlink"/>
+                <w:noProof/>
+              </w:rPr>
+              <w:t>T08.</w:t>
+            </w:r>
+            <w:r>
+              <w:rPr>
+                <w:rFonts w:asciiTheme="minorHAnsi" w:eastAsiaTheme="minorEastAsia" w:hAnsiTheme="minorHAnsi"/>
+                <w:noProof/>
+                <w:sz w:val="22"/>
+                <w:lang w:eastAsia="es-AR"/>
+              </w:rPr>
+              <w:tab/>
+            </w:r>
+            <w:r>
+              <w:rPr>
+                <w:rStyle w:val="Hyperlink"/>
+                <w:noProof/>
+              </w:rPr>
+              <w:t>Gestión de Dígitos Verificadores</w:t>
+            </w:r>
+            <w:r>
+              <w:rPr>
+                <w:noProof/>
+                <w:webHidden/>
+              </w:rPr>
+              <w:tab/>
+            </w:r>
+            <w:r>
+              <w:rPr>
+                <w:noProof/>
+                <w:webHidden/>
+              </w:rPr>
+              <w:fldChar w:fldCharType="begin"/>
+            </w:r>
+            <w:r>
+              <w:rPr>
+                <w:noProof/>
+                <w:webHidden/>
+              </w:rPr>
+              <w:instrText xml:space="preserve"> PAGEREF _Toc39245177 \h </w:instrText>
+            </w:r>
+            <w:r>
+              <w:rPr>
+                <w:noProof/>
+                <w:webHidden/>
+              </w:rPr>
+            </w:r>
+            <w:r>
+              <w:rPr>
+                <w:noProof/>
+                <w:webHidden/>
+              </w:rPr>
+              <w:fldChar w:fldCharType="separate"/>
+            </w:r>
+            <w:r>
+              <w:rPr>
+                <w:noProof/>
+                <w:webHidden/>
+              </w:rPr>
+              <w:t>12</w:t>
             </w:r>
             <w:r>
               <w:rPr>
@@ -1950,7 +2831,7 @@
               <w:lang w:eastAsia="es-AR"/>
             </w:rPr>
           </w:pPr>
-          <w:hyperlink w:anchor="_Toc39097066" w:history="1">
+          <w:hyperlink w:anchor="_Toc39245178" w:history="1">
             <w:r>
               <w:rPr>
                 <w:rStyle w:val="Hyperlink"/>
@@ -1993,7 +2874,7 @@
                 <w:noProof/>
                 <w:webHidden/>
               </w:rPr>
-              <w:instrText xml:space="preserve"> PAGEREF _Toc39097066 \h </w:instrText>
+              <w:instrText xml:space="preserve"> PAGEREF _Toc39245178 \h </w:instrText>
             </w:r>
             <w:r>
               <w:rPr>
@@ -2013,7 +2894,7 @@
                 <w:noProof/>
                 <w:webHidden/>
               </w:rPr>
-              <w:t>10</w:t>
+              <w:t>12</w:t>
             </w:r>
             <w:r>
               <w:rPr>
@@ -2034,6 +2915,7 @@
             <w:rPr>
               <w:rFonts w:cs="Arial"/>
             </w:rPr>
+            <w:lastRenderedPageBreak/>
             <w:fldChar w:fldCharType="end"/>
           </w:r>
         </w:p>
@@ -2066,7 +2948,7 @@
           <w:numId w:val="7"/>
         </w:numPr>
       </w:pPr>
-      <w:bookmarkStart w:id="3" w:name="_Toc39097050"/>
+      <w:bookmarkStart w:id="3" w:name="_Toc39245152"/>
       <w:bookmarkEnd w:id="2"/>
       <w:r>
         <w:lastRenderedPageBreak/>
@@ -2083,7 +2965,7 @@
     <w:p/>
     <w:tbl>
       <w:tblPr>
-        <w:tblW w:w="6228" w:type="dxa"/>
+        <w:tblW w:w="9067" w:type="dxa"/>
         <w:tblBorders>
           <w:top w:val="single" w:sz="4" w:space="0" w:color="auto"/>
           <w:left w:val="single" w:sz="4" w:space="0" w:color="auto"/>
@@ -2102,7 +2984,7 @@
         <w:gridCol w:w="1388"/>
         <w:gridCol w:w="1128"/>
         <w:gridCol w:w="1722"/>
-        <w:gridCol w:w="3259"/>
+        <w:gridCol w:w="4829"/>
       </w:tblGrid>
       <w:tr>
         <w:trPr>
@@ -2236,7 +3118,7 @@
         </w:tc>
         <w:tc>
           <w:tcPr>
-            <w:tcW w:w="1990" w:type="dxa"/>
+            <w:tcW w:w="4829" w:type="dxa"/>
             <w:shd w:val="clear" w:color="000000" w:fill="C0C0C0"/>
             <w:noWrap/>
             <w:hideMark/>
@@ -2369,7 +3251,7 @@
         </w:tc>
         <w:tc>
           <w:tcPr>
-            <w:tcW w:w="1990" w:type="dxa"/>
+            <w:tcW w:w="4829" w:type="dxa"/>
             <w:shd w:val="clear" w:color="auto" w:fill="auto"/>
             <w:noWrap/>
             <w:hideMark/>
@@ -2487,7 +3369,7 @@
         </w:tc>
         <w:tc>
           <w:tcPr>
-            <w:tcW w:w="1990" w:type="dxa"/>
+            <w:tcW w:w="4829" w:type="dxa"/>
             <w:shd w:val="clear" w:color="auto" w:fill="auto"/>
             <w:noWrap/>
           </w:tcPr>
@@ -2633,7 +3515,7 @@
         </w:tc>
         <w:tc>
           <w:tcPr>
-            <w:tcW w:w="1990" w:type="dxa"/>
+            <w:tcW w:w="4829" w:type="dxa"/>
             <w:shd w:val="clear" w:color="auto" w:fill="auto"/>
             <w:noWrap/>
           </w:tcPr>
@@ -2748,7 +3630,7 @@
         </w:tc>
         <w:tc>
           <w:tcPr>
-            <w:tcW w:w="1990" w:type="dxa"/>
+            <w:tcW w:w="4829" w:type="dxa"/>
             <w:shd w:val="clear" w:color="auto" w:fill="auto"/>
             <w:noWrap/>
           </w:tcPr>
@@ -2789,7 +3671,25 @@
                 <w:sz w:val="22"/>
                 <w:lang w:eastAsia="es-AR"/>
               </w:rPr>
-              <w:t>Actua. Diagrama Componentes</w:t>
+              <w:t>Actua</w:t>
+            </w:r>
+            <w:r>
+              <w:rPr>
+                <w:rFonts w:eastAsia="Times New Roman" w:cs="Arial"/>
+                <w:color w:val="000000"/>
+                <w:sz w:val="22"/>
+                <w:lang w:eastAsia="es-AR"/>
+              </w:rPr>
+              <w:t>lización</w:t>
+            </w:r>
+            <w:r>
+              <w:rPr>
+                <w:rFonts w:eastAsia="Times New Roman" w:cs="Arial"/>
+                <w:color w:val="000000"/>
+                <w:sz w:val="22"/>
+                <w:lang w:eastAsia="es-AR"/>
+              </w:rPr>
+              <w:t xml:space="preserve"> Diagrama Componentes</w:t>
             </w:r>
           </w:p>
           <w:p>
@@ -2833,6 +3733,66 @@
               <w:t>Logout</w:t>
             </w:r>
             <w:proofErr w:type="spellEnd"/>
+          </w:p>
+          <w:p>
+            <w:pPr>
+              <w:spacing w:after="0" w:line="240" w:lineRule="auto"/>
+              <w:rPr>
+                <w:rFonts w:eastAsia="Times New Roman" w:cs="Arial"/>
+                <w:color w:val="000000"/>
+                <w:sz w:val="22"/>
+                <w:lang w:eastAsia="es-AR"/>
+              </w:rPr>
+            </w:pPr>
+            <w:r>
+              <w:rPr>
+                <w:rFonts w:eastAsia="Times New Roman" w:cs="Arial"/>
+                <w:color w:val="000000"/>
+                <w:sz w:val="22"/>
+                <w:lang w:eastAsia="es-AR"/>
+              </w:rPr>
+              <w:t>Correcciones (Alcance/</w:t>
+            </w:r>
+            <w:proofErr w:type="spellStart"/>
+            <w:r>
+              <w:rPr>
+                <w:rFonts w:eastAsia="Times New Roman" w:cs="Arial"/>
+                <w:color w:val="000000"/>
+                <w:sz w:val="22"/>
+                <w:lang w:eastAsia="es-AR"/>
+              </w:rPr>
+              <w:t>Proposito</w:t>
+            </w:r>
+            <w:proofErr w:type="spellEnd"/>
+            <w:r>
+              <w:rPr>
+                <w:rFonts w:eastAsia="Times New Roman" w:cs="Arial"/>
+                <w:color w:val="000000"/>
+                <w:sz w:val="22"/>
+                <w:lang w:eastAsia="es-AR"/>
+              </w:rPr>
+              <w:t>/</w:t>
+            </w:r>
+            <w:proofErr w:type="spellStart"/>
+            <w:r>
+              <w:rPr>
+                <w:rFonts w:eastAsia="Times New Roman" w:cs="Arial"/>
+                <w:color w:val="000000"/>
+                <w:sz w:val="22"/>
+                <w:lang w:eastAsia="es-AR"/>
+              </w:rPr>
+              <w:t>Stakeholders</w:t>
+            </w:r>
+            <w:proofErr w:type="spellEnd"/>
+            <w:r>
+              <w:rPr>
+                <w:rFonts w:eastAsia="Times New Roman" w:cs="Arial"/>
+                <w:color w:val="000000"/>
+                <w:sz w:val="22"/>
+                <w:lang w:eastAsia="es-AR"/>
+              </w:rPr>
+              <w:t>)</w:t>
+            </w:r>
           </w:p>
         </w:tc>
       </w:tr>
@@ -2846,7 +3806,7 @@
           <w:numId w:val="3"/>
         </w:numPr>
       </w:pPr>
-      <w:bookmarkStart w:id="4" w:name="_Toc39097051"/>
+      <w:bookmarkStart w:id="4" w:name="_Toc39245153"/>
       <w:r>
         <w:t>Descripción</w:t>
       </w:r>
@@ -2876,7 +3836,7 @@
         <w:pStyle w:val="Heading2"/>
       </w:pPr>
       <w:bookmarkStart w:id="5" w:name="_Toc480368800"/>
-      <w:bookmarkStart w:id="6" w:name="_Toc39097052"/>
+      <w:bookmarkStart w:id="6" w:name="_Toc39245154"/>
       <w:r>
         <w:t>Propósito</w:t>
       </w:r>
@@ -2899,10 +3859,7 @@
     </w:p>
     <w:p>
       <w:r>
-        <w:t xml:space="preserve">El objetivo primordial </w:t>
-      </w:r>
-      <w:r>
-        <w:t xml:space="preserve">de </w:t>
+        <w:t xml:space="preserve">El objetivo primordial de </w:t>
       </w:r>
       <w:proofErr w:type="spellStart"/>
       <w:r>
@@ -2910,25 +3867,126 @@
       </w:r>
       <w:proofErr w:type="spellEnd"/>
       <w:r>
-        <w:t xml:space="preserve"> </w:t>
-      </w:r>
-      <w:r>
-        <w:t xml:space="preserve">es </w:t>
-      </w:r>
-      <w:r>
-        <w:t>generar</w:t>
-      </w:r>
-      <w:r>
-        <w:t xml:space="preserve"> valor agregado a la gestión de las máquinas de mecanizado y sus recursos, as</w:t>
-      </w:r>
-      <w:r>
-        <w:t>í</w:t>
-      </w:r>
-      <w:r>
-        <w:t xml:space="preserve"> como también en la generación de cotizaciones eficientes</w:t>
-      </w:r>
-      <w:r>
-        <w:t>. Se procura no implicar una carga adicional operativa y poder darles celeridad a los procesos de venta principalmente.</w:t>
+        <w:t xml:space="preserve"> es generar valor agregado a:</w:t>
+      </w:r>
+    </w:p>
+    <w:p>
+      <w:pPr>
+        <w:pStyle w:val="ListParagraph"/>
+        <w:numPr>
+          <w:ilvl w:val="0"/>
+          <w:numId w:val="10"/>
+        </w:numPr>
+      </w:pPr>
+      <w:r>
+        <w:t>La gestión de las máquinas de mecanizado y sus recursos, actualmente se realiza de forma manual y con diversos criterios. El sistema permitirá reducir en 8hs semanales de una persona en planificación de los recursos y la unificación de criterio basada en la lógica del sistema.</w:t>
+      </w:r>
+    </w:p>
+    <w:p>
+      <w:pPr>
+        <w:pStyle w:val="ListParagraph"/>
+        <w:numPr>
+          <w:ilvl w:val="0"/>
+          <w:numId w:val="10"/>
+        </w:numPr>
+      </w:pPr>
+      <w:r>
+        <w:t>La generación de cotizaciones eficientes. Con la información recopilada por el trabajo del área de producción, se obtiene estadísticas que permiten reducir incertidumbre en:</w:t>
+      </w:r>
+    </w:p>
+    <w:p>
+      <w:pPr>
+        <w:pStyle w:val="ListParagraph"/>
+        <w:numPr>
+          <w:ilvl w:val="1"/>
+          <w:numId w:val="10"/>
+        </w:numPr>
+      </w:pPr>
+      <w:r>
+        <w:t>Tiempos de proceso.</w:t>
+      </w:r>
+    </w:p>
+    <w:p>
+      <w:pPr>
+        <w:pStyle w:val="ListParagraph"/>
+        <w:numPr>
+          <w:ilvl w:val="1"/>
+          <w:numId w:val="10"/>
+        </w:numPr>
+      </w:pPr>
+      <w:r>
+        <w:t>Disponibilidad de recursos</w:t>
+      </w:r>
+    </w:p>
+    <w:p>
+      <w:pPr>
+        <w:pStyle w:val="ListParagraph"/>
+        <w:numPr>
+          <w:ilvl w:val="1"/>
+          <w:numId w:val="10"/>
+        </w:numPr>
+      </w:pPr>
+      <w:r>
+        <w:t>Posibles plazos de entrega</w:t>
+      </w:r>
+    </w:p>
+    <w:p>
+      <w:pPr>
+        <w:pStyle w:val="ListParagraph"/>
+        <w:numPr>
+          <w:ilvl w:val="1"/>
+          <w:numId w:val="10"/>
+        </w:numPr>
+      </w:pPr>
+      <w:r>
+        <w:t xml:space="preserve">Costos de proceso de </w:t>
+      </w:r>
+      <w:r>
+        <w:t>producción (Materiales, herramentales y tiempos).</w:t>
+      </w:r>
+    </w:p>
+    <w:p>
+      <w:pPr>
+        <w:pStyle w:val="ListParagraph"/>
+      </w:pPr>
+      <w:r>
+        <w:t>Con los puntos mencionados, se estima la mejora del proceso de generación de una cotización con los siguientes mensurables:</w:t>
+      </w:r>
+    </w:p>
+    <w:p>
+      <w:pPr>
+        <w:pStyle w:val="ListParagraph"/>
+        <w:numPr>
+          <w:ilvl w:val="0"/>
+          <w:numId w:val="11"/>
+        </w:numPr>
+      </w:pPr>
+      <w:r>
+        <w:t>2 días de demora en emisión de cotización (actualmente 5 días).</w:t>
+      </w:r>
+    </w:p>
+    <w:p>
+      <w:pPr>
+        <w:pStyle w:val="ListParagraph"/>
+        <w:numPr>
+          <w:ilvl w:val="0"/>
+          <w:numId w:val="11"/>
+        </w:numPr>
+      </w:pPr>
+      <w:r>
+        <w:t>Efectividad de los plazos de entrega en un 90% (actualmente 60%)</w:t>
+      </w:r>
+    </w:p>
+    <w:p>
+      <w:pPr>
+        <w:pStyle w:val="ListParagraph"/>
+        <w:numPr>
+          <w:ilvl w:val="0"/>
+          <w:numId w:val="11"/>
+        </w:numPr>
+      </w:pPr>
+      <w:r>
+        <w:t xml:space="preserve">Efectividad en los valores monetarios 80% (actualmente 65% entre sobre y subestimado) </w:t>
       </w:r>
     </w:p>
     <w:p/>
@@ -2937,7 +3995,7 @@
         <w:pStyle w:val="Heading2"/>
       </w:pPr>
       <w:bookmarkStart w:id="7" w:name="_Toc466497742"/>
-      <w:bookmarkStart w:id="8" w:name="_Toc39097053"/>
+      <w:bookmarkStart w:id="8" w:name="_Toc39245155"/>
       <w:r>
         <w:t xml:space="preserve">Descripción funcional del producto y </w:t>
       </w:r>
@@ -2978,9 +4036,11 @@
       <w:r>
         <w:t xml:space="preserve">, </w:t>
       </w:r>
-      <w:r>
-        <w:t>Gestión</w:t>
-      </w:r>
+      <w:proofErr w:type="spellStart"/>
+      <w:r>
+        <w:t>Gestion</w:t>
+      </w:r>
+      <w:proofErr w:type="spellEnd"/>
       <w:r>
         <w:t xml:space="preserve"> de Producción</w:t>
       </w:r>
@@ -2996,86 +4056,111 @@
     </w:p>
     <w:p>
       <w:r>
-        <w:t xml:space="preserve">El </w:t>
-      </w:r>
-      <w:r>
-        <w:t>módulo</w:t>
-      </w:r>
-      <w:r>
-        <w:t xml:space="preserve"> de gestión de Preventa permitirá la creación de cotizaciones para los clientes, basado en las estadísticas producidas desde </w:t>
-      </w:r>
-      <w:r>
-        <w:t>Producción</w:t>
-      </w:r>
-      <w:r>
-        <w:t xml:space="preserve">.  Este contemplara los tiempos, los recursos y </w:t>
-      </w:r>
-      <w:r>
-        <w:t xml:space="preserve">costos asociados para generar el presupuesto </w:t>
-      </w:r>
-      <w:r>
-        <w:t>óptimo</w:t>
-      </w:r>
-      <w:r>
-        <w:t>. Aprobados los presupuestos, pasaran directamente a ser OT.</w:t>
+        <w:t>El módulo de gestión de Preventa permitirá la creación de cotizaciones para los clientes, basado en las estadísticas generadas desde Producción.  Este contemplara los tiempos, los recursos y costos asociados para generar el presupuesto óptimo. Aprobados los presupuestos, pasaran directamente a ser OT.</w:t>
       </w:r>
     </w:p>
     <w:p>
       <w:r>
-        <w:t xml:space="preserve">El </w:t>
-      </w:r>
-      <w:r>
-        <w:t>módulo</w:t>
-      </w:r>
-      <w:r>
-        <w:t xml:space="preserve"> de producción permitirá la gestión de las OT pudiendo planificar el calendario para realizarse y la gestión de los insumos necesarios para </w:t>
-      </w:r>
-      <w:r>
-        <w:t xml:space="preserve">administrar </w:t>
-      </w:r>
-      <w:r>
-        <w:t>todo el proceso del</w:t>
-      </w:r>
-      <w:r>
-        <w:t xml:space="preserve"> producto.</w:t>
+        <w:t>El módulo de producción permitirá la gestión de las OT pudiendo planificar el calendario para realizarse y la gestión de los insumos necesarios para administrar todo el proceso del producto.</w:t>
       </w:r>
     </w:p>
     <w:p>
       <w:r>
         <w:t xml:space="preserve">El </w:t>
       </w:r>
-      <w:r>
-        <w:t>módulo</w:t>
-      </w:r>
-      <w:r>
-        <w:t xml:space="preserve"> de informes provee un Tablero que devuelve la situación de estado para una mejor </w:t>
-      </w:r>
-      <w:r>
-        <w:t>gestión</w:t>
-      </w:r>
-      <w:r>
-        <w:t xml:space="preserve">, así como una estadística que permite la toma de decisiones para </w:t>
-      </w:r>
-      <w:r>
-        <w:lastRenderedPageBreak/>
-        <w:t>las diversas áreas (finali</w:t>
-      </w:r>
-      <w:r>
-        <w:t>zación</w:t>
-      </w:r>
-      <w:r>
-        <w:t xml:space="preserve"> del producto, compra de insumos, capacidades ociosas</w:t>
-      </w:r>
-      <w:r>
-        <w:t>, cuellos de botella.</w:t>
-      </w:r>
-      <w:r>
-        <w:t>).</w:t>
+      <w:proofErr w:type="spellStart"/>
+      <w:r>
+        <w:t>modulo</w:t>
+      </w:r>
+      <w:proofErr w:type="spellEnd"/>
+      <w:r>
+        <w:t xml:space="preserve"> de informes provee un Tablero que devuelve la situación de estado para una mejor gestión, de esta forma podrá visualizarse información como:</w:t>
       </w:r>
     </w:p>
     <w:p>
-      <w:r>
-        <w:t>Que NO hace el sistema</w:t>
+      <w:pPr>
+        <w:pStyle w:val="ListParagraph"/>
+        <w:numPr>
+          <w:ilvl w:val="0"/>
+          <w:numId w:val="12"/>
+        </w:numPr>
+      </w:pPr>
+      <w:r>
+        <w:t>Cantidad de cotizaciones creada y su estado (creado, enviado, aprobado)</w:t>
+      </w:r>
+    </w:p>
+    <w:p>
+      <w:pPr>
+        <w:pStyle w:val="ListParagraph"/>
+        <w:numPr>
+          <w:ilvl w:val="0"/>
+          <w:numId w:val="12"/>
+        </w:numPr>
+      </w:pPr>
+      <w:r>
+        <w:t>OT y sus estados:</w:t>
+      </w:r>
+    </w:p>
+    <w:p>
+      <w:pPr>
+        <w:pStyle w:val="ListParagraph"/>
+        <w:numPr>
+          <w:ilvl w:val="1"/>
+          <w:numId w:val="12"/>
+        </w:numPr>
+      </w:pPr>
+      <w:r>
+        <w:t>En espera / en proceso / parado / terminado</w:t>
+      </w:r>
+    </w:p>
+    <w:p>
+      <w:pPr>
+        <w:pStyle w:val="ListParagraph"/>
+        <w:numPr>
+          <w:ilvl w:val="1"/>
+          <w:numId w:val="12"/>
+        </w:numPr>
+      </w:pPr>
+      <w:r>
+        <w:t>Grados de avance</w:t>
+      </w:r>
+    </w:p>
+    <w:p>
+      <w:pPr>
+        <w:pStyle w:val="ListParagraph"/>
+        <w:numPr>
+          <w:ilvl w:val="0"/>
+          <w:numId w:val="12"/>
+        </w:numPr>
+      </w:pPr>
+      <w:r>
+        <w:t>Disponibilidad de máquinas y personas (planificadas, ociosas, no disponibles)</w:t>
+      </w:r>
+    </w:p>
+    <w:p>
+      <w:pPr>
+        <w:pStyle w:val="ListParagraph"/>
+        <w:numPr>
+          <w:ilvl w:val="0"/>
+          <w:numId w:val="12"/>
+        </w:numPr>
+      </w:pPr>
+      <w:r>
+        <w:t>Diferencias entre lo cotizado y lo realizado</w:t>
+      </w:r>
+    </w:p>
+    <w:p>
+      <w:r>
+        <w:t>E</w:t>
+      </w:r>
+      <w:r>
+        <w:t xml:space="preserve">l sistema </w:t>
+      </w:r>
+      <w:r>
+        <w:t>NO</w:t>
+      </w:r>
+      <w:r>
+        <w:t xml:space="preserve"> posee las siguientes funcionalidades</w:t>
       </w:r>
       <w:r>
         <w:t>:</w:t>
@@ -3094,20 +4179,11 @@
       </w:r>
       <w:proofErr w:type="spellStart"/>
       <w:r>
-        <w:t>pos</w:t>
-      </w:r>
-      <w:r>
-        <w:t>t</w:t>
-      </w:r>
-      <w:r>
-        <w:t>-</w:t>
-      </w:r>
-      <w:r>
-        <w:t>procesamiento</w:t>
+        <w:t>post-procesado</w:t>
       </w:r>
       <w:proofErr w:type="spellEnd"/>
       <w:r>
-        <w:t>, estos los realizan los softwares de CAD &amp; CAM.</w:t>
+        <w:t>, estos los realizan los softwares de CAD &amp; CAM mediante el área de Ingeniería.</w:t>
       </w:r>
     </w:p>
     <w:p>
@@ -3135,18 +4211,6 @@
       </w:r>
       <w:r>
         <w:t>se conecta con otros sistemas.</w:t>
-      </w:r>
-    </w:p>
-    <w:p>
-      <w:pPr>
-        <w:pStyle w:val="ListParagraph"/>
-        <w:numPr>
-          <w:ilvl w:val="0"/>
-          <w:numId w:val="1"/>
-        </w:numPr>
-      </w:pPr>
-      <w:r>
-        <w:t>El sistema no está previsto para la transacción de “Compra” de materiales, solamente mantiene un registro del Stock disponible.</w:t>
       </w:r>
     </w:p>
     <w:p>
@@ -3192,7 +4256,7 @@
       <w:pPr>
         <w:pStyle w:val="Heading2"/>
       </w:pPr>
-      <w:bookmarkStart w:id="9" w:name="_Toc39097054"/>
+      <w:bookmarkStart w:id="9" w:name="_Toc39245156"/>
       <w:r>
         <w:t>Definiciones, Acrónimos, y Abreviacio</w:t>
       </w:r>
@@ -3218,6 +4282,7 @@
         <w:rPr>
           <w:u w:val="single"/>
         </w:rPr>
+        <w:lastRenderedPageBreak/>
         <w:t>Producto</w:t>
       </w:r>
       <w:r>
@@ -3309,11 +4374,7 @@
         <w:t>: I</w:t>
       </w:r>
       <w:r>
-        <w:t xml:space="preserve">mplica el uso de computadores y tecnología de cómputo para ayudar en la fase directa de manufactura de un producto, es un puente entre el CAD y el lenguaje </w:t>
-      </w:r>
-      <w:r>
-        <w:lastRenderedPageBreak/>
-        <w:t>de programación de las máquinas herramientas con una intervención mínima del operario</w:t>
+        <w:t>mplica el uso de computadores y tecnología de cómputo para ayudar en la fase directa de manufactura de un producto, es un puente entre el CAD y el lenguaje de programación de las máquinas herramientas con una intervención mínima del operario</w:t>
       </w:r>
     </w:p>
     <w:p/>
@@ -3321,7 +4382,7 @@
       <w:pPr>
         <w:pStyle w:val="Heading2"/>
       </w:pPr>
-      <w:bookmarkStart w:id="10" w:name="_Toc39097055"/>
+      <w:bookmarkStart w:id="10" w:name="_Toc39245157"/>
       <w:r>
         <w:t>Descripción de las personas participantes en el desarrollo del sistema de información y los usuarios (Roles)</w:t>
       </w:r>
@@ -3332,7 +4393,7 @@
       <w:pPr>
         <w:pStyle w:val="Heading3"/>
       </w:pPr>
-      <w:bookmarkStart w:id="11" w:name="_Toc39097056"/>
+      <w:bookmarkStart w:id="11" w:name="_Toc39245158"/>
       <w:r>
         <w:t xml:space="preserve">Resumen de </w:t>
       </w:r>
@@ -3662,7 +4723,7 @@
       <w:pPr>
         <w:pStyle w:val="Heading3"/>
       </w:pPr>
-      <w:bookmarkStart w:id="12" w:name="_Toc39097057"/>
+      <w:bookmarkStart w:id="12" w:name="_Toc39245159"/>
       <w:r>
         <w:t>Resumen de Usuarios</w:t>
       </w:r>
@@ -3921,6 +4982,7 @@
                 <w:sz w:val="22"/>
                 <w:lang w:eastAsia="es-AR"/>
               </w:rPr>
+              <w:lastRenderedPageBreak/>
               <w:t>Julieta</w:t>
             </w:r>
           </w:p>
@@ -4337,45 +5399,15 @@
       <w:pPr>
         <w:pStyle w:val="Heading3"/>
       </w:pPr>
-      <w:bookmarkStart w:id="14" w:name="_Toc39097058"/>
-      <w:r>
-        <w:t>Entorno de Usuario</w:t>
+      <w:bookmarkStart w:id="14" w:name="_Toc39245161"/>
+      <w:r>
+        <w:t xml:space="preserve">Perfil de los </w:t>
+      </w:r>
+      <w:proofErr w:type="spellStart"/>
+      <w:r>
+        <w:t>Stakeholders</w:t>
       </w:r>
       <w:bookmarkEnd w:id="14"/>
-    </w:p>
-    <w:p/>
-    <w:p>
-      <w:r>
-        <w:t xml:space="preserve">Los usuarios del sistema operarán sobre una red de área local propia de la organización que no cuenta con sistema de autenticación por usuario. Todos los sistemas operativos son Microsoft Windows 7 o superior, mediante los cuales se podrán acceder al acceso de inicio de </w:t>
-      </w:r>
-      <w:proofErr w:type="spellStart"/>
-      <w:r>
-        <w:rPr>
-          <w:i/>
-          <w:iCs/>
-        </w:rPr>
-        <w:t>Matrixero</w:t>
-      </w:r>
-      <w:proofErr w:type="spellEnd"/>
-      <w:r>
-        <w:t>. Para poder utilizar el sistema cada usuario deberá iniciar sesión en el sistema con su usuario y contraseña personales, estos acreditarán los permisos previamente asignados.</w:t>
-      </w:r>
-    </w:p>
-    <w:p/>
-    <w:p>
-      <w:pPr>
-        <w:pStyle w:val="Heading3"/>
-      </w:pPr>
-      <w:bookmarkStart w:id="15" w:name="_Toc39097059"/>
-      <w:r>
-        <w:lastRenderedPageBreak/>
-        <w:t xml:space="preserve">Perfil de los </w:t>
-      </w:r>
-      <w:proofErr w:type="spellStart"/>
-      <w:r>
-        <w:t>Stakeholders</w:t>
-      </w:r>
-      <w:bookmarkEnd w:id="15"/>
       <w:proofErr w:type="spellEnd"/>
     </w:p>
     <w:p/>
@@ -4511,7 +5543,17 @@
           </w:tcPr>
           <w:p>
             <w:r>
-              <w:t>Alta</w:t>
+              <w:t>Interés: Alto</w:t>
+            </w:r>
+          </w:p>
+          <w:p>
+            <w:r>
+              <w:t>Influencia: Alta</w:t>
+            </w:r>
+          </w:p>
+          <w:p>
+            <w:r>
+              <w:t>Actitud: Positiva</w:t>
             </w:r>
           </w:p>
         </w:tc>
@@ -4679,7 +5721,17 @@
           </w:tcPr>
           <w:p>
             <w:r>
-              <w:t>Media</w:t>
+              <w:t>Interés: Medio</w:t>
+            </w:r>
+          </w:p>
+          <w:p>
+            <w:r>
+              <w:t>Influencia: Alta</w:t>
+            </w:r>
+          </w:p>
+          <w:p>
+            <w:r>
+              <w:t>Actitud: Neutra</w:t>
             </w:r>
           </w:p>
         </w:tc>
@@ -4756,6 +5808,7 @@
           </w:tcPr>
           <w:p>
             <w:r>
+              <w:lastRenderedPageBreak/>
               <w:t>Responsabilidad</w:t>
             </w:r>
           </w:p>
@@ -4844,7 +5897,17 @@
           </w:tcPr>
           <w:p>
             <w:r>
-              <w:t>Alta</w:t>
+              <w:t>Interés: Alto</w:t>
+            </w:r>
+          </w:p>
+          <w:p>
+            <w:r>
+              <w:t>Influencia: Media</w:t>
+            </w:r>
+          </w:p>
+          <w:p>
+            <w:r>
+              <w:t>Actitud: Positiva</w:t>
             </w:r>
           </w:p>
         </w:tc>
@@ -4905,7 +5968,6 @@
           </w:tcPr>
           <w:p>
             <w:r>
-              <w:lastRenderedPageBreak/>
               <w:t>Rol</w:t>
             </w:r>
           </w:p>
@@ -5019,10 +6081,17 @@
           </w:tcPr>
           <w:p>
             <w:r>
-              <w:t>M</w:t>
-            </w:r>
-            <w:r>
-              <w:t>edio</w:t>
+              <w:t>Interés: Bajo</w:t>
+            </w:r>
+          </w:p>
+          <w:p>
+            <w:r>
+              <w:t>Influencia: Media</w:t>
+            </w:r>
+          </w:p>
+          <w:p>
+            <w:r>
+              <w:t>Actitud: Neutra</w:t>
             </w:r>
           </w:p>
         </w:tc>
@@ -5181,7 +6250,17 @@
           </w:tcPr>
           <w:p>
             <w:r>
-              <w:t>Bajo</w:t>
+              <w:t>Interés: Baja</w:t>
+            </w:r>
+          </w:p>
+          <w:p>
+            <w:r>
+              <w:t>Influencia: Baja</w:t>
+            </w:r>
+          </w:p>
+          <w:p>
+            <w:r>
+              <w:t>Actitud: Neutra</w:t>
             </w:r>
           </w:p>
         </w:tc>
@@ -5323,6 +6402,7 @@
           </w:tcPr>
           <w:p>
             <w:r>
+              <w:lastRenderedPageBreak/>
               <w:t>Criterio de Éxito</w:t>
             </w:r>
           </w:p>
@@ -5360,7 +6440,17 @@
           </w:tcPr>
           <w:p>
             <w:r>
-              <w:t>Alta</w:t>
+              <w:t>Interés: Alto</w:t>
+            </w:r>
+          </w:p>
+          <w:p>
+            <w:r>
+              <w:t>Influencia: Media</w:t>
+            </w:r>
+          </w:p>
+          <w:p>
+            <w:r>
+              <w:t>Actitud: Positiva</w:t>
             </w:r>
           </w:p>
         </w:tc>
@@ -5537,7 +6627,17 @@
           </w:tcPr>
           <w:p>
             <w:r>
-              <w:t>Alto Negativo</w:t>
+              <w:t>Interés: Alto</w:t>
+            </w:r>
+          </w:p>
+          <w:p>
+            <w:r>
+              <w:t>Influencia: Alta</w:t>
+            </w:r>
+          </w:p>
+          <w:p>
+            <w:r>
+              <w:t>Actitud: Negativa</w:t>
             </w:r>
           </w:p>
         </w:tc>
@@ -5549,7 +6649,6 @@
           </w:tcPr>
           <w:p>
             <w:r>
-              <w:lastRenderedPageBreak/>
               <w:t>Comentarios</w:t>
             </w:r>
           </w:p>
@@ -5697,7 +6796,20 @@
           </w:tcPr>
           <w:p>
             <w:r>
-              <w:t xml:space="preserve">Alto </w:t>
+              <w:t>Interés: Alto</w:t>
+            </w:r>
+          </w:p>
+          <w:p>
+            <w:r>
+              <w:t>Influencia: Media</w:t>
+            </w:r>
+          </w:p>
+          <w:p>
+            <w:r>
+              <w:t>Actitud: Positiva</w:t>
+            </w:r>
+            <w:r>
+              <w:t xml:space="preserve"> </w:t>
             </w:r>
           </w:p>
         </w:tc>
@@ -5728,9 +6840,407 @@
     <w:p/>
     <w:p>
       <w:pPr>
+        <w:pStyle w:val="Heading3"/>
+      </w:pPr>
+      <w:r>
+        <w:t>Cuadro de influencia</w:t>
+      </w:r>
+    </w:p>
+    <w:p/>
+    <w:p/>
+    <w:p/>
+    <w:p/>
+    <w:tbl>
+      <w:tblPr>
+        <w:tblStyle w:val="TableGrid"/>
+        <w:tblW w:w="0" w:type="auto"/>
+        <w:tblLook w:val="04A0" w:firstRow="1" w:lastRow="0" w:firstColumn="1" w:lastColumn="0" w:noHBand="0" w:noVBand="1"/>
+      </w:tblPr>
+      <w:tblGrid>
+        <w:gridCol w:w="506"/>
+        <w:gridCol w:w="2865"/>
+        <w:gridCol w:w="2865"/>
+        <w:gridCol w:w="2831"/>
+      </w:tblGrid>
+      <w:tr>
+        <w:trPr>
+          <w:trHeight w:val="1134"/>
+        </w:trPr>
+        <w:tc>
+          <w:tcPr>
+            <w:tcW w:w="421" w:type="dxa"/>
+            <w:vMerge w:val="restart"/>
+            <w:tcBorders>
+              <w:top w:val="nil"/>
+              <w:left w:val="nil"/>
+              <w:bottom w:val="nil"/>
+            </w:tcBorders>
+            <w:textDirection w:val="btLr"/>
+          </w:tcPr>
+          <w:p>
+            <w:pPr>
+              <w:ind w:left="113" w:right="113"/>
+              <w:jc w:val="center"/>
+            </w:pPr>
+            <w:r>
+              <w:rPr>
+                <w:b/>
+                <w:bCs/>
+              </w:rPr>
+              <w:lastRenderedPageBreak/>
+              <w:t>-</w:t>
+            </w:r>
+            <w:r>
+              <w:t xml:space="preserve"> </w:t>
+            </w:r>
+            <w:r>
+              <w:t xml:space="preserve">  Interés</w:t>
+            </w:r>
+            <w:r>
+              <w:t xml:space="preserve"> </w:t>
+            </w:r>
+            <w:r>
+              <w:t xml:space="preserve">  </w:t>
+            </w:r>
+            <w:r>
+              <w:rPr>
+                <w:b/>
+                <w:bCs/>
+              </w:rPr>
+              <w:t>+</w:t>
+            </w:r>
+          </w:p>
+        </w:tc>
+        <w:tc>
+          <w:tcPr>
+            <w:tcW w:w="3119" w:type="dxa"/>
+            <w:vAlign w:val="center"/>
+          </w:tcPr>
+          <w:p>
+            <w:pPr>
+              <w:jc w:val="center"/>
+            </w:pPr>
+          </w:p>
+        </w:tc>
+        <w:tc>
+          <w:tcPr>
+            <w:tcW w:w="3119" w:type="dxa"/>
+            <w:vAlign w:val="center"/>
+          </w:tcPr>
+          <w:p>
+            <w:pPr>
+              <w:jc w:val="center"/>
+              <w:rPr>
+                <w:lang w:eastAsia="es-AR"/>
+              </w:rPr>
+            </w:pPr>
+            <w:r>
+              <w:rPr>
+                <w:highlight w:val="green"/>
+                <w:lang w:eastAsia="es-AR"/>
+              </w:rPr>
+              <w:t xml:space="preserve">Jefe </w:t>
+            </w:r>
+            <w:r>
+              <w:rPr>
+                <w:highlight w:val="green"/>
+              </w:rPr>
+              <w:t>de</w:t>
+            </w:r>
+            <w:r>
+              <w:rPr>
+                <w:highlight w:val="green"/>
+                <w:lang w:eastAsia="es-AR"/>
+              </w:rPr>
+              <w:t xml:space="preserve"> Compras</w:t>
+            </w:r>
+          </w:p>
+          <w:p>
+            <w:pPr>
+              <w:jc w:val="center"/>
+              <w:rPr>
+                <w:lang w:eastAsia="es-AR"/>
+              </w:rPr>
+            </w:pPr>
+          </w:p>
+          <w:p>
+            <w:pPr>
+              <w:jc w:val="center"/>
+            </w:pPr>
+            <w:r>
+              <w:rPr>
+                <w:highlight w:val="green"/>
+                <w:lang w:eastAsia="es-AR"/>
+              </w:rPr>
+              <w:t>Responsable de Sistemas</w:t>
+            </w:r>
+          </w:p>
+        </w:tc>
+        <w:tc>
+          <w:tcPr>
+            <w:tcW w:w="3119" w:type="dxa"/>
+            <w:vAlign w:val="center"/>
+          </w:tcPr>
+          <w:p>
+            <w:pPr>
+              <w:jc w:val="center"/>
+            </w:pPr>
+            <w:r>
+              <w:rPr>
+                <w:highlight w:val="green"/>
+              </w:rPr>
+              <w:t>Gerente de ingeniería y Producción</w:t>
+            </w:r>
+          </w:p>
+          <w:p>
+            <w:pPr>
+              <w:jc w:val="center"/>
+            </w:pPr>
+          </w:p>
+          <w:p>
+            <w:pPr>
+              <w:jc w:val="center"/>
+            </w:pPr>
+            <w:r>
+              <w:rPr>
+                <w:highlight w:val="red"/>
+                <w:lang w:eastAsia="es-AR"/>
+              </w:rPr>
+              <w:t xml:space="preserve">Jefe </w:t>
+            </w:r>
+            <w:r>
+              <w:rPr>
+                <w:highlight w:val="red"/>
+              </w:rPr>
+              <w:t>de</w:t>
+            </w:r>
+            <w:r>
+              <w:rPr>
+                <w:highlight w:val="red"/>
+                <w:lang w:eastAsia="es-AR"/>
+              </w:rPr>
+              <w:t xml:space="preserve"> Ventas</w:t>
+            </w:r>
+          </w:p>
+        </w:tc>
+      </w:tr>
+      <w:tr>
+        <w:trPr>
+          <w:trHeight w:val="1134"/>
+        </w:trPr>
+        <w:tc>
+          <w:tcPr>
+            <w:tcW w:w="421" w:type="dxa"/>
+            <w:vMerge/>
+            <w:tcBorders>
+              <w:top w:val="nil"/>
+              <w:left w:val="nil"/>
+              <w:bottom w:val="nil"/>
+            </w:tcBorders>
+          </w:tcPr>
+          <w:p>
+            <w:pPr>
+              <w:jc w:val="center"/>
+            </w:pPr>
+          </w:p>
+        </w:tc>
+        <w:tc>
+          <w:tcPr>
+            <w:tcW w:w="3119" w:type="dxa"/>
+            <w:vAlign w:val="center"/>
+          </w:tcPr>
+          <w:p>
+            <w:pPr>
+              <w:jc w:val="center"/>
+            </w:pPr>
+          </w:p>
+        </w:tc>
+        <w:tc>
+          <w:tcPr>
+            <w:tcW w:w="3119" w:type="dxa"/>
+            <w:vAlign w:val="center"/>
+          </w:tcPr>
+          <w:p>
+            <w:pPr>
+              <w:jc w:val="center"/>
+            </w:pPr>
+          </w:p>
+        </w:tc>
+        <w:tc>
+          <w:tcPr>
+            <w:tcW w:w="3119" w:type="dxa"/>
+            <w:vAlign w:val="center"/>
+          </w:tcPr>
+          <w:p>
+            <w:pPr>
+              <w:jc w:val="center"/>
+            </w:pPr>
+            <w:r>
+              <w:rPr>
+                <w:highlight w:val="yellow"/>
+              </w:rPr>
+              <w:t>Gerente Comercial</w:t>
+            </w:r>
+          </w:p>
+          <w:p>
+            <w:pPr>
+              <w:jc w:val="center"/>
+            </w:pPr>
+          </w:p>
+          <w:p>
+            <w:pPr>
+              <w:jc w:val="center"/>
+            </w:pPr>
+            <w:r>
+              <w:rPr>
+                <w:highlight w:val="green"/>
+              </w:rPr>
+              <w:t>Jefe de Producción</w:t>
+            </w:r>
+          </w:p>
+        </w:tc>
+      </w:tr>
+      <w:tr>
+        <w:trPr>
+          <w:trHeight w:val="1134"/>
+        </w:trPr>
+        <w:tc>
+          <w:tcPr>
+            <w:tcW w:w="421" w:type="dxa"/>
+            <w:vMerge/>
+            <w:tcBorders>
+              <w:top w:val="nil"/>
+              <w:left w:val="nil"/>
+              <w:bottom w:val="nil"/>
+            </w:tcBorders>
+          </w:tcPr>
+          <w:p>
+            <w:pPr>
+              <w:jc w:val="center"/>
+            </w:pPr>
+          </w:p>
+        </w:tc>
+        <w:tc>
+          <w:tcPr>
+            <w:tcW w:w="3119" w:type="dxa"/>
+            <w:vAlign w:val="center"/>
+          </w:tcPr>
+          <w:p>
+            <w:pPr>
+              <w:jc w:val="center"/>
+            </w:pPr>
+            <w:r>
+              <w:rPr>
+                <w:highlight w:val="yellow"/>
+              </w:rPr>
+              <w:t>Responsable de Calidad</w:t>
+            </w:r>
+          </w:p>
+        </w:tc>
+        <w:tc>
+          <w:tcPr>
+            <w:tcW w:w="3119" w:type="dxa"/>
+            <w:vAlign w:val="center"/>
+          </w:tcPr>
+          <w:p>
+            <w:pPr>
+              <w:jc w:val="center"/>
+            </w:pPr>
+            <w:r>
+              <w:rPr>
+                <w:highlight w:val="yellow"/>
+              </w:rPr>
+              <w:t>Jefe de Ingeniería</w:t>
+            </w:r>
+          </w:p>
+        </w:tc>
+        <w:tc>
+          <w:tcPr>
+            <w:tcW w:w="3119" w:type="dxa"/>
+            <w:vAlign w:val="center"/>
+          </w:tcPr>
+          <w:p>
+            <w:pPr>
+              <w:jc w:val="center"/>
+            </w:pPr>
+          </w:p>
+        </w:tc>
+      </w:tr>
+      <w:tr>
+        <w:tc>
+          <w:tcPr>
+            <w:tcW w:w="421" w:type="dxa"/>
+            <w:tcBorders>
+              <w:top w:val="nil"/>
+              <w:left w:val="nil"/>
+              <w:bottom w:val="nil"/>
+              <w:right w:val="nil"/>
+            </w:tcBorders>
+          </w:tcPr>
+          <w:p>
+            <w:pPr>
+              <w:jc w:val="center"/>
+            </w:pPr>
+          </w:p>
+        </w:tc>
+        <w:tc>
+          <w:tcPr>
+            <w:tcW w:w="3119" w:type="dxa"/>
+            <w:gridSpan w:val="3"/>
+            <w:tcBorders>
+              <w:left w:val="nil"/>
+              <w:bottom w:val="nil"/>
+              <w:right w:val="nil"/>
+            </w:tcBorders>
+          </w:tcPr>
+          <w:p>
+            <w:pPr>
+              <w:jc w:val="center"/>
+            </w:pPr>
+            <w:r>
+              <w:rPr>
+                <w:b/>
+                <w:bCs/>
+              </w:rPr>
+              <w:t>-</w:t>
+            </w:r>
+            <w:r>
+              <w:t xml:space="preserve"> </w:t>
+            </w:r>
+            <w:r>
+              <w:t xml:space="preserve">  </w:t>
+            </w:r>
+            <w:r>
+              <w:t>Influencia</w:t>
+            </w:r>
+            <w:r>
+              <w:t xml:space="preserve">  </w:t>
+            </w:r>
+            <w:r>
+              <w:t xml:space="preserve"> </w:t>
+            </w:r>
+            <w:r>
+              <w:rPr>
+                <w:b/>
+                <w:bCs/>
+              </w:rPr>
+              <w:t>+</w:t>
+            </w:r>
+          </w:p>
+        </w:tc>
+      </w:tr>
+    </w:tbl>
+    <w:p/>
+    <w:p/>
+    <w:p>
+      <w:bookmarkStart w:id="15" w:name="_GoBack"/>
+      <w:bookmarkEnd w:id="15"/>
+    </w:p>
+    <w:p>
+      <w:pPr>
         <w:pStyle w:val="Heading2"/>
       </w:pPr>
-      <w:bookmarkStart w:id="16" w:name="_Toc39097060"/>
+      <w:bookmarkStart w:id="16" w:name="_Toc39245162"/>
       <w:r>
         <w:t>Otros Requisitos</w:t>
       </w:r>
@@ -5742,7 +7252,7 @@
       <w:pPr>
         <w:pStyle w:val="Heading2"/>
       </w:pPr>
-      <w:bookmarkStart w:id="17" w:name="_Toc39097061"/>
+      <w:bookmarkStart w:id="17" w:name="_Toc39245163"/>
       <w:r>
         <w:t>Diagrama de clases parcial de todos los módulos implementado</w:t>
       </w:r>
@@ -5753,7 +7263,7 @@
       <w:pPr>
         <w:pStyle w:val="Heading2"/>
       </w:pPr>
-      <w:bookmarkStart w:id="18" w:name="_Toc39097062"/>
+      <w:bookmarkStart w:id="18" w:name="_Toc39245164"/>
       <w:r>
         <w:t>Modelo de datos</w:t>
       </w:r>
@@ -5765,7 +7275,7 @@
       <w:pPr>
         <w:pStyle w:val="Heading2"/>
       </w:pPr>
-      <w:bookmarkStart w:id="19" w:name="_Toc39097063"/>
+      <w:bookmarkStart w:id="19" w:name="_Toc39245165"/>
       <w:r>
         <w:t>Diagrama de Componentes</w:t>
       </w:r>
@@ -5831,7 +7341,7 @@
           <w:numId w:val="4"/>
         </w:numPr>
       </w:pPr>
-      <w:bookmarkStart w:id="20" w:name="_Toc39097064"/>
+      <w:bookmarkStart w:id="20" w:name="_Toc39245166"/>
       <w:r>
         <w:t>Procesos de Negocio</w:t>
       </w:r>
@@ -5847,7 +7357,7 @@
           <w:numId w:val="5"/>
         </w:numPr>
       </w:pPr>
-      <w:bookmarkStart w:id="21" w:name="_Toc39097065"/>
+      <w:bookmarkStart w:id="21" w:name="_Toc39245167"/>
       <w:r>
         <w:t>Documentos de aspectos técnicos que provee el sistema de información</w:t>
       </w:r>
@@ -5858,15 +7368,18 @@
       <w:pPr>
         <w:pStyle w:val="Heading2"/>
       </w:pPr>
+      <w:bookmarkStart w:id="22" w:name="_Toc39245168"/>
       <w:r>
         <w:t>Arquitectura Base</w:t>
       </w:r>
+      <w:bookmarkEnd w:id="22"/>
     </w:p>
     <w:p/>
     <w:p>
       <w:pPr>
         <w:pStyle w:val="Heading2"/>
       </w:pPr>
+      <w:bookmarkStart w:id="23" w:name="_Toc39245169"/>
       <w:r>
         <w:lastRenderedPageBreak/>
         <w:t xml:space="preserve">Gestión de Log In / Log </w:t>
@@ -5879,15 +7392,18 @@
       <w:r>
         <w:t xml:space="preserve"> del Sistema</w:t>
       </w:r>
+      <w:bookmarkEnd w:id="23"/>
     </w:p>
     <w:p/>
     <w:p>
       <w:pPr>
         <w:pStyle w:val="Heading3"/>
       </w:pPr>
+      <w:bookmarkStart w:id="24" w:name="_Toc39245170"/>
       <w:r>
         <w:t>Historial de revisiones</w:t>
       </w:r>
+      <w:bookmarkEnd w:id="24"/>
     </w:p>
     <w:p/>
     <w:tbl>
@@ -6207,14 +7723,13 @@
       <w:pPr>
         <w:pStyle w:val="Heading3"/>
       </w:pPr>
+      <w:bookmarkStart w:id="25" w:name="_Toc39245171"/>
       <w:r>
         <w:t>Descripción analítica del Caso de Uso</w:t>
       </w:r>
+      <w:bookmarkEnd w:id="25"/>
     </w:p>
-    <w:p>
-      <w:bookmarkStart w:id="22" w:name="_GoBack"/>
-      <w:bookmarkEnd w:id="22"/>
-    </w:p>
+    <w:p/>
     <w:tbl>
       <w:tblPr>
         <w:tblStyle w:val="TableGrid"/>
@@ -7058,6 +8573,77 @@
       </w:tr>
     </w:tbl>
     <w:p/>
+    <w:p>
+      <w:pPr>
+        <w:pStyle w:val="Heading2"/>
+      </w:pPr>
+      <w:bookmarkStart w:id="26" w:name="_Toc39245172"/>
+      <w:r>
+        <w:t>Gestión de Encriptado</w:t>
+      </w:r>
+      <w:bookmarkEnd w:id="26"/>
+    </w:p>
+    <w:p/>
+    <w:p>
+      <w:pPr>
+        <w:pStyle w:val="Heading2"/>
+      </w:pPr>
+      <w:bookmarkStart w:id="27" w:name="_Toc39245173"/>
+      <w:r>
+        <w:t>Gestión de Perfiles de Usuario</w:t>
+      </w:r>
+      <w:bookmarkEnd w:id="27"/>
+    </w:p>
+    <w:p/>
+    <w:p>
+      <w:pPr>
+        <w:pStyle w:val="Heading2"/>
+      </w:pPr>
+      <w:bookmarkStart w:id="28" w:name="_Toc39245174"/>
+      <w:r>
+        <w:t>Gestión de Múltiples Idiomas</w:t>
+      </w:r>
+      <w:bookmarkEnd w:id="28"/>
+    </w:p>
+    <w:p/>
+    <w:p>
+      <w:pPr>
+        <w:pStyle w:val="Heading2"/>
+      </w:pPr>
+      <w:bookmarkStart w:id="29" w:name="_Toc39245175"/>
+      <w:r>
+        <w:t>Gestión de Bitácora y Control de cambios</w:t>
+      </w:r>
+      <w:bookmarkEnd w:id="29"/>
+    </w:p>
+    <w:p/>
+    <w:p>
+      <w:pPr>
+        <w:pStyle w:val="Heading2"/>
+      </w:pPr>
+      <w:bookmarkStart w:id="30" w:name="_Toc39245176"/>
+      <w:r>
+        <w:t xml:space="preserve">Gestión de </w:t>
+      </w:r>
+      <w:proofErr w:type="spellStart"/>
+      <w:r>
+        <w:t>Backup</w:t>
+      </w:r>
+      <w:bookmarkEnd w:id="30"/>
+      <w:proofErr w:type="spellEnd"/>
+    </w:p>
+    <w:p/>
+    <w:p>
+      <w:pPr>
+        <w:pStyle w:val="Heading2"/>
+      </w:pPr>
+      <w:bookmarkStart w:id="31" w:name="_Toc39245177"/>
+      <w:r>
+        <w:t>Gestión de Dígitos Verificadores</w:t>
+      </w:r>
+      <w:bookmarkEnd w:id="31"/>
+    </w:p>
+    <w:p/>
     <w:p/>
     <w:p>
       <w:pPr>
@@ -7067,11 +8653,11 @@
           <w:numId w:val="6"/>
         </w:numPr>
       </w:pPr>
-      <w:bookmarkStart w:id="23" w:name="_Toc39097066"/>
+      <w:bookmarkStart w:id="32" w:name="_Toc39245178"/>
       <w:r>
         <w:t>Características y funcionalidades adicionales</w:t>
       </w:r>
-      <w:bookmarkEnd w:id="23"/>
+      <w:bookmarkEnd w:id="32"/>
     </w:p>
     <w:p/>
     <w:p/>
@@ -8020,27 +9606,7 @@
               <w:szCs w:val="20"/>
               <w:lang w:eastAsia="es-AR"/>
             </w:rPr>
-            <w:t>0.</w:t>
-          </w:r>
-          <w:r>
-            <w:rPr>
-              <w:rFonts w:eastAsia="Times New Roman" w:cs="Arial"/>
-              <w:color w:val="000000"/>
-              <w:sz w:val="20"/>
-              <w:szCs w:val="20"/>
-              <w:lang w:eastAsia="es-AR"/>
-            </w:rPr>
-            <w:t>3</w:t>
-          </w:r>
-          <w:r>
-            <w:rPr>
-              <w:rFonts w:eastAsia="Times New Roman" w:cs="Arial"/>
-              <w:color w:val="000000"/>
-              <w:sz w:val="20"/>
-              <w:szCs w:val="20"/>
-              <w:lang w:eastAsia="es-AR"/>
-            </w:rPr>
-            <w:t>.0</w:t>
+            <w:t>0.3.0</w:t>
           </w:r>
         </w:p>
       </w:tc>
@@ -8323,6 +9889,232 @@
 <file path=word/numbering.xml><?xml version="1.0" encoding="utf-8"?>
 <w:numbering xmlns:wpc="http://schemas.microsoft.com/office/word/2010/wordprocessingCanvas" xmlns:cx="http://schemas.microsoft.com/office/drawing/2014/chartex" xmlns:cx1="http://schemas.microsoft.com/office/drawing/2015/9/8/chartex" xmlns:cx2="http://schemas.microsoft.com/office/drawing/2015/10/21/chartex" xmlns:cx3="http://schemas.microsoft.com/office/drawing/2016/5/9/chartex" xmlns:cx4="http://schemas.microsoft.com/office/drawing/2016/5/10/chartex" xmlns:cx5="http://schemas.microsoft.com/office/drawing/2016/5/11/chartex" xmlns:cx6="http://schemas.microsoft.com/office/drawing/2016/5/12/chartex" xmlns:cx7="http://schemas.microsoft.com/office/drawing/2016/5/13/chartex" xmlns:cx8="http://schemas.microsoft.com/office/drawing/2016/5/14/chartex" xmlns:mc="http://schemas.openxmlformats.org/markup-compatibility/2006" xmlns:aink="http://schemas.microsoft.com/office/drawing/2016/ink" xmlns:am3d="http://schemas.microsoft.com/office/drawing/2017/model3d" xmlns:o="urn:schemas-microsoft-com:office:office" xmlns:r="http://schemas.openxmlformats.org/officeDocument/2006/relationships" xmlns:m="http://schemas.openxmlformats.org/officeDocument/2006/math" xmlns:v="urn:schemas-microsoft-com:vml" xmlns:wp14="http://schemas.microsoft.com/office/word/2010/wordprocessingDrawing" xmlns:wp="http://schemas.openxmlformats.org/drawingml/2006/wordprocessingDrawing" xmlns:w10="urn:schemas-microsoft-com:office:word" xmlns:w="http://schemas.openxmlformats.org/wordprocessingml/2006/main" xmlns:w14="http://schemas.microsoft.com/office/word/2010/wordml" xmlns:w15="http://schemas.microsoft.com/office/word/2012/wordml" xmlns:w16cid="http://schemas.microsoft.com/office/word/2016/wordml/cid" xmlns:w16se="http://schemas.microsoft.com/office/word/2015/wordml/symex" xmlns:wpg="http://schemas.microsoft.com/office/word/2010/wordprocessingGroup" xmlns:wpi="http://schemas.microsoft.com/office/word/2010/wordprocessingInk" xmlns:wne="http://schemas.microsoft.com/office/word/2006/wordml" xmlns:wps="http://schemas.microsoft.com/office/word/2010/wordprocessingShape" mc:Ignorable="w14 w15 w16se w16cid wp14">
   <w:abstractNum w:abstractNumId="0" w15:restartNumberingAfterBreak="0">
+    <w:nsid w:val="07D700E9"/>
+    <w:multiLevelType w:val="hybridMultilevel"/>
+    <w:tmpl w:val="85186156"/>
+    <w:lvl w:ilvl="0" w:tplc="2C0A0003">
+      <w:start w:val="1"/>
+      <w:numFmt w:val="bullet"/>
+      <w:lvlText w:val="o"/>
+      <w:lvlJc w:val="left"/>
+      <w:pPr>
+        <w:ind w:left="1440" w:hanging="360"/>
+      </w:pPr>
+      <w:rPr>
+        <w:rFonts w:ascii="Courier New" w:hAnsi="Courier New" w:cs="Courier New" w:hint="default"/>
+      </w:rPr>
+    </w:lvl>
+    <w:lvl w:ilvl="1" w:tplc="2C0A0003" w:tentative="1">
+      <w:start w:val="1"/>
+      <w:numFmt w:val="bullet"/>
+      <w:lvlText w:val="o"/>
+      <w:lvlJc w:val="left"/>
+      <w:pPr>
+        <w:ind w:left="2160" w:hanging="360"/>
+      </w:pPr>
+      <w:rPr>
+        <w:rFonts w:ascii="Courier New" w:hAnsi="Courier New" w:cs="Courier New" w:hint="default"/>
+      </w:rPr>
+    </w:lvl>
+    <w:lvl w:ilvl="2" w:tplc="2C0A0005" w:tentative="1">
+      <w:start w:val="1"/>
+      <w:numFmt w:val="bullet"/>
+      <w:lvlText w:val=""/>
+      <w:lvlJc w:val="left"/>
+      <w:pPr>
+        <w:ind w:left="2880" w:hanging="360"/>
+      </w:pPr>
+      <w:rPr>
+        <w:rFonts w:ascii="Wingdings" w:hAnsi="Wingdings" w:hint="default"/>
+      </w:rPr>
+    </w:lvl>
+    <w:lvl w:ilvl="3" w:tplc="2C0A0001" w:tentative="1">
+      <w:start w:val="1"/>
+      <w:numFmt w:val="bullet"/>
+      <w:lvlText w:val=""/>
+      <w:lvlJc w:val="left"/>
+      <w:pPr>
+        <w:ind w:left="3600" w:hanging="360"/>
+      </w:pPr>
+      <w:rPr>
+        <w:rFonts w:ascii="Symbol" w:hAnsi="Symbol" w:hint="default"/>
+      </w:rPr>
+    </w:lvl>
+    <w:lvl w:ilvl="4" w:tplc="2C0A0003" w:tentative="1">
+      <w:start w:val="1"/>
+      <w:numFmt w:val="bullet"/>
+      <w:lvlText w:val="o"/>
+      <w:lvlJc w:val="left"/>
+      <w:pPr>
+        <w:ind w:left="4320" w:hanging="360"/>
+      </w:pPr>
+      <w:rPr>
+        <w:rFonts w:ascii="Courier New" w:hAnsi="Courier New" w:cs="Courier New" w:hint="default"/>
+      </w:rPr>
+    </w:lvl>
+    <w:lvl w:ilvl="5" w:tplc="2C0A0005" w:tentative="1">
+      <w:start w:val="1"/>
+      <w:numFmt w:val="bullet"/>
+      <w:lvlText w:val=""/>
+      <w:lvlJc w:val="left"/>
+      <w:pPr>
+        <w:ind w:left="5040" w:hanging="360"/>
+      </w:pPr>
+      <w:rPr>
+        <w:rFonts w:ascii="Wingdings" w:hAnsi="Wingdings" w:hint="default"/>
+      </w:rPr>
+    </w:lvl>
+    <w:lvl w:ilvl="6" w:tplc="2C0A0001" w:tentative="1">
+      <w:start w:val="1"/>
+      <w:numFmt w:val="bullet"/>
+      <w:lvlText w:val=""/>
+      <w:lvlJc w:val="left"/>
+      <w:pPr>
+        <w:ind w:left="5760" w:hanging="360"/>
+      </w:pPr>
+      <w:rPr>
+        <w:rFonts w:ascii="Symbol" w:hAnsi="Symbol" w:hint="default"/>
+      </w:rPr>
+    </w:lvl>
+    <w:lvl w:ilvl="7" w:tplc="2C0A0003" w:tentative="1">
+      <w:start w:val="1"/>
+      <w:numFmt w:val="bullet"/>
+      <w:lvlText w:val="o"/>
+      <w:lvlJc w:val="left"/>
+      <w:pPr>
+        <w:ind w:left="6480" w:hanging="360"/>
+      </w:pPr>
+      <w:rPr>
+        <w:rFonts w:ascii="Courier New" w:hAnsi="Courier New" w:cs="Courier New" w:hint="default"/>
+      </w:rPr>
+    </w:lvl>
+    <w:lvl w:ilvl="8" w:tplc="2C0A0005" w:tentative="1">
+      <w:start w:val="1"/>
+      <w:numFmt w:val="bullet"/>
+      <w:lvlText w:val=""/>
+      <w:lvlJc w:val="left"/>
+      <w:pPr>
+        <w:ind w:left="7200" w:hanging="360"/>
+      </w:pPr>
+      <w:rPr>
+        <w:rFonts w:ascii="Wingdings" w:hAnsi="Wingdings" w:hint="default"/>
+      </w:rPr>
+    </w:lvl>
+  </w:abstractNum>
+  <w:abstractNum w:abstractNumId="1" w15:restartNumberingAfterBreak="0">
+    <w:nsid w:val="12296694"/>
+    <w:multiLevelType w:val="hybridMultilevel"/>
+    <w:tmpl w:val="F87C4B86"/>
+    <w:lvl w:ilvl="0" w:tplc="2C0A0001">
+      <w:start w:val="1"/>
+      <w:numFmt w:val="bullet"/>
+      <w:lvlText w:val=""/>
+      <w:lvlJc w:val="left"/>
+      <w:pPr>
+        <w:ind w:left="720" w:hanging="360"/>
+      </w:pPr>
+      <w:rPr>
+        <w:rFonts w:ascii="Symbol" w:hAnsi="Symbol" w:hint="default"/>
+      </w:rPr>
+    </w:lvl>
+    <w:lvl w:ilvl="1" w:tplc="2C0A0003">
+      <w:start w:val="1"/>
+      <w:numFmt w:val="bullet"/>
+      <w:lvlText w:val="o"/>
+      <w:lvlJc w:val="left"/>
+      <w:pPr>
+        <w:ind w:left="1440" w:hanging="360"/>
+      </w:pPr>
+      <w:rPr>
+        <w:rFonts w:ascii="Courier New" w:hAnsi="Courier New" w:cs="Courier New" w:hint="default"/>
+      </w:rPr>
+    </w:lvl>
+    <w:lvl w:ilvl="2" w:tplc="CC345C02">
+      <w:start w:val="3"/>
+      <w:numFmt w:val="bullet"/>
+      <w:lvlText w:val="-"/>
+      <w:lvlJc w:val="left"/>
+      <w:pPr>
+        <w:ind w:left="2160" w:hanging="360"/>
+      </w:pPr>
+      <w:rPr>
+        <w:rFonts w:ascii="Arial" w:eastAsiaTheme="minorHAnsi" w:hAnsi="Arial" w:cs="Arial" w:hint="default"/>
+      </w:rPr>
+    </w:lvl>
+    <w:lvl w:ilvl="3" w:tplc="2C0A0001" w:tentative="1">
+      <w:start w:val="1"/>
+      <w:numFmt w:val="bullet"/>
+      <w:lvlText w:val=""/>
+      <w:lvlJc w:val="left"/>
+      <w:pPr>
+        <w:ind w:left="2880" w:hanging="360"/>
+      </w:pPr>
+      <w:rPr>
+        <w:rFonts w:ascii="Symbol" w:hAnsi="Symbol" w:hint="default"/>
+      </w:rPr>
+    </w:lvl>
+    <w:lvl w:ilvl="4" w:tplc="2C0A0003" w:tentative="1">
+      <w:start w:val="1"/>
+      <w:numFmt w:val="bullet"/>
+      <w:lvlText w:val="o"/>
+      <w:lvlJc w:val="left"/>
+      <w:pPr>
+        <w:ind w:left="3600" w:hanging="360"/>
+      </w:pPr>
+      <w:rPr>
+        <w:rFonts w:ascii="Courier New" w:hAnsi="Courier New" w:cs="Courier New" w:hint="default"/>
+      </w:rPr>
+    </w:lvl>
+    <w:lvl w:ilvl="5" w:tplc="2C0A0005" w:tentative="1">
+      <w:start w:val="1"/>
+      <w:numFmt w:val="bullet"/>
+      <w:lvlText w:val=""/>
+      <w:lvlJc w:val="left"/>
+      <w:pPr>
+        <w:ind w:left="4320" w:hanging="360"/>
+      </w:pPr>
+      <w:rPr>
+        <w:rFonts w:ascii="Wingdings" w:hAnsi="Wingdings" w:hint="default"/>
+      </w:rPr>
+    </w:lvl>
+    <w:lvl w:ilvl="6" w:tplc="2C0A0001" w:tentative="1">
+      <w:start w:val="1"/>
+      <w:numFmt w:val="bullet"/>
+      <w:lvlText w:val=""/>
+      <w:lvlJc w:val="left"/>
+      <w:pPr>
+        <w:ind w:left="5040" w:hanging="360"/>
+      </w:pPr>
+      <w:rPr>
+        <w:rFonts w:ascii="Symbol" w:hAnsi="Symbol" w:hint="default"/>
+      </w:rPr>
+    </w:lvl>
+    <w:lvl w:ilvl="7" w:tplc="2C0A0003" w:tentative="1">
+      <w:start w:val="1"/>
+      <w:numFmt w:val="bullet"/>
+      <w:lvlText w:val="o"/>
+      <w:lvlJc w:val="left"/>
+      <w:pPr>
+        <w:ind w:left="5760" w:hanging="360"/>
+      </w:pPr>
+      <w:rPr>
+        <w:rFonts w:ascii="Courier New" w:hAnsi="Courier New" w:cs="Courier New" w:hint="default"/>
+      </w:rPr>
+    </w:lvl>
+    <w:lvl w:ilvl="8" w:tplc="2C0A0005" w:tentative="1">
+      <w:start w:val="1"/>
+      <w:numFmt w:val="bullet"/>
+      <w:lvlText w:val=""/>
+      <w:lvlJc w:val="left"/>
+      <w:pPr>
+        <w:ind w:left="6480" w:hanging="360"/>
+      </w:pPr>
+      <w:rPr>
+        <w:rFonts w:ascii="Wingdings" w:hAnsi="Wingdings" w:hint="default"/>
+      </w:rPr>
+    </w:lvl>
+  </w:abstractNum>
+  <w:abstractNum w:abstractNumId="2" w15:restartNumberingAfterBreak="0">
     <w:nsid w:val="19CA004E"/>
     <w:multiLevelType w:val="hybridMultilevel"/>
     <w:tmpl w:val="B12C6D7A"/>
@@ -8435,7 +10227,7 @@
       </w:rPr>
     </w:lvl>
   </w:abstractNum>
-  <w:abstractNum w:abstractNumId="1" w15:restartNumberingAfterBreak="0">
+  <w:abstractNum w:abstractNumId="3" w15:restartNumberingAfterBreak="0">
     <w:nsid w:val="27103A9E"/>
     <w:multiLevelType w:val="multilevel"/>
     <w:tmpl w:val="6DDE7F12"/>
@@ -8559,7 +10351,7 @@
       </w:rPr>
     </w:lvl>
   </w:abstractNum>
-  <w:abstractNum w:abstractNumId="2" w15:restartNumberingAfterBreak="0">
+  <w:abstractNum w:abstractNumId="4" w15:restartNumberingAfterBreak="0">
     <w:nsid w:val="369F2CD3"/>
     <w:multiLevelType w:val="hybridMultilevel"/>
     <w:tmpl w:val="6678A8A6"/>
@@ -8645,7 +10437,7 @@
       </w:pPr>
     </w:lvl>
   </w:abstractNum>
-  <w:abstractNum w:abstractNumId="3" w15:restartNumberingAfterBreak="0">
+  <w:abstractNum w:abstractNumId="5" w15:restartNumberingAfterBreak="0">
     <w:nsid w:val="36C2694E"/>
     <w:multiLevelType w:val="hybridMultilevel"/>
     <w:tmpl w:val="3CD2D2FC"/>
@@ -8758,14 +10550,127 @@
       </w:rPr>
     </w:lvl>
   </w:abstractNum>
+  <w:abstractNum w:abstractNumId="6" w15:restartNumberingAfterBreak="0">
+    <w:nsid w:val="36D84262"/>
+    <w:multiLevelType w:val="hybridMultilevel"/>
+    <w:tmpl w:val="D362E112"/>
+    <w:lvl w:ilvl="0" w:tplc="2C0A0001">
+      <w:start w:val="1"/>
+      <w:numFmt w:val="bullet"/>
+      <w:lvlText w:val=""/>
+      <w:lvlJc w:val="left"/>
+      <w:pPr>
+        <w:ind w:left="720" w:hanging="360"/>
+      </w:pPr>
+      <w:rPr>
+        <w:rFonts w:ascii="Symbol" w:hAnsi="Symbol" w:hint="default"/>
+      </w:rPr>
+    </w:lvl>
+    <w:lvl w:ilvl="1" w:tplc="2C0A0003">
+      <w:start w:val="1"/>
+      <w:numFmt w:val="bullet"/>
+      <w:lvlText w:val="o"/>
+      <w:lvlJc w:val="left"/>
+      <w:pPr>
+        <w:ind w:left="1440" w:hanging="360"/>
+      </w:pPr>
+      <w:rPr>
+        <w:rFonts w:ascii="Courier New" w:hAnsi="Courier New" w:cs="Courier New" w:hint="default"/>
+      </w:rPr>
+    </w:lvl>
+    <w:lvl w:ilvl="2" w:tplc="2C0A0005" w:tentative="1">
+      <w:start w:val="1"/>
+      <w:numFmt w:val="bullet"/>
+      <w:lvlText w:val=""/>
+      <w:lvlJc w:val="left"/>
+      <w:pPr>
+        <w:ind w:left="2160" w:hanging="360"/>
+      </w:pPr>
+      <w:rPr>
+        <w:rFonts w:ascii="Wingdings" w:hAnsi="Wingdings" w:hint="default"/>
+      </w:rPr>
+    </w:lvl>
+    <w:lvl w:ilvl="3" w:tplc="2C0A0001" w:tentative="1">
+      <w:start w:val="1"/>
+      <w:numFmt w:val="bullet"/>
+      <w:lvlText w:val=""/>
+      <w:lvlJc w:val="left"/>
+      <w:pPr>
+        <w:ind w:left="2880" w:hanging="360"/>
+      </w:pPr>
+      <w:rPr>
+        <w:rFonts w:ascii="Symbol" w:hAnsi="Symbol" w:hint="default"/>
+      </w:rPr>
+    </w:lvl>
+    <w:lvl w:ilvl="4" w:tplc="2C0A0003" w:tentative="1">
+      <w:start w:val="1"/>
+      <w:numFmt w:val="bullet"/>
+      <w:lvlText w:val="o"/>
+      <w:lvlJc w:val="left"/>
+      <w:pPr>
+        <w:ind w:left="3600" w:hanging="360"/>
+      </w:pPr>
+      <w:rPr>
+        <w:rFonts w:ascii="Courier New" w:hAnsi="Courier New" w:cs="Courier New" w:hint="default"/>
+      </w:rPr>
+    </w:lvl>
+    <w:lvl w:ilvl="5" w:tplc="2C0A0005" w:tentative="1">
+      <w:start w:val="1"/>
+      <w:numFmt w:val="bullet"/>
+      <w:lvlText w:val=""/>
+      <w:lvlJc w:val="left"/>
+      <w:pPr>
+        <w:ind w:left="4320" w:hanging="360"/>
+      </w:pPr>
+      <w:rPr>
+        <w:rFonts w:ascii="Wingdings" w:hAnsi="Wingdings" w:hint="default"/>
+      </w:rPr>
+    </w:lvl>
+    <w:lvl w:ilvl="6" w:tplc="2C0A0001" w:tentative="1">
+      <w:start w:val="1"/>
+      <w:numFmt w:val="bullet"/>
+      <w:lvlText w:val=""/>
+      <w:lvlJc w:val="left"/>
+      <w:pPr>
+        <w:ind w:left="5040" w:hanging="360"/>
+      </w:pPr>
+      <w:rPr>
+        <w:rFonts w:ascii="Symbol" w:hAnsi="Symbol" w:hint="default"/>
+      </w:rPr>
+    </w:lvl>
+    <w:lvl w:ilvl="7" w:tplc="2C0A0003" w:tentative="1">
+      <w:start w:val="1"/>
+      <w:numFmt w:val="bullet"/>
+      <w:lvlText w:val="o"/>
+      <w:lvlJc w:val="left"/>
+      <w:pPr>
+        <w:ind w:left="5760" w:hanging="360"/>
+      </w:pPr>
+      <w:rPr>
+        <w:rFonts w:ascii="Courier New" w:hAnsi="Courier New" w:cs="Courier New" w:hint="default"/>
+      </w:rPr>
+    </w:lvl>
+    <w:lvl w:ilvl="8" w:tplc="2C0A0005" w:tentative="1">
+      <w:start w:val="1"/>
+      <w:numFmt w:val="bullet"/>
+      <w:lvlText w:val=""/>
+      <w:lvlJc w:val="left"/>
+      <w:pPr>
+        <w:ind w:left="6480" w:hanging="360"/>
+      </w:pPr>
+      <w:rPr>
+        <w:rFonts w:ascii="Wingdings" w:hAnsi="Wingdings" w:hint="default"/>
+      </w:rPr>
+    </w:lvl>
+  </w:abstractNum>
   <w:num w:numId="1">
+    <w:abstractNumId w:val="5"/>
+  </w:num>
+  <w:num w:numId="2">
     <w:abstractNumId w:val="3"/>
   </w:num>
-  <w:num w:numId="2">
-    <w:abstractNumId w:val="1"/>
-  </w:num>
   <w:num w:numId="3">
-    <w:abstractNumId w:val="1"/>
+    <w:abstractNumId w:val="3"/>
     <w:lvlOverride w:ilvl="0">
       <w:startOverride w:val="7"/>
     </w:lvlOverride>
@@ -8795,7 +10700,7 @@
     </w:lvlOverride>
   </w:num>
   <w:num w:numId="4">
-    <w:abstractNumId w:val="1"/>
+    <w:abstractNumId w:val="3"/>
     <w:lvlOverride w:ilvl="0">
       <w:startOverride w:val="14"/>
     </w:lvlOverride>
@@ -8825,7 +10730,7 @@
     </w:lvlOverride>
   </w:num>
   <w:num w:numId="5">
-    <w:abstractNumId w:val="1"/>
+    <w:abstractNumId w:val="3"/>
     <w:lvlOverride w:ilvl="0">
       <w:startOverride w:val="20"/>
     </w:lvlOverride>
@@ -8855,7 +10760,7 @@
     </w:lvlOverride>
   </w:num>
   <w:num w:numId="6">
-    <w:abstractNumId w:val="1"/>
+    <w:abstractNumId w:val="3"/>
     <w:lvlOverride w:ilvl="0">
       <w:startOverride w:val="1"/>
     </w:lvlOverride>
@@ -8885,7 +10790,7 @@
     </w:lvlOverride>
   </w:num>
   <w:num w:numId="7">
-    <w:abstractNumId w:val="1"/>
+    <w:abstractNumId w:val="3"/>
     <w:lvlOverride w:ilvl="0">
       <w:startOverride w:val="8"/>
     </w:lvlOverride>
@@ -8915,10 +10820,19 @@
     </w:lvlOverride>
   </w:num>
   <w:num w:numId="8">
+    <w:abstractNumId w:val="2"/>
+  </w:num>
+  <w:num w:numId="9">
+    <w:abstractNumId w:val="4"/>
+  </w:num>
+  <w:num w:numId="10">
+    <w:abstractNumId w:val="1"/>
+  </w:num>
+  <w:num w:numId="11">
     <w:abstractNumId w:val="0"/>
   </w:num>
-  <w:num w:numId="9">
-    <w:abstractNumId w:val="2"/>
+  <w:num w:numId="12">
+    <w:abstractNumId w:val="6"/>
   </w:num>
   <w:numIdMacAtCleanup w:val="9"/>
 </w:numbering>
@@ -10255,7 +12169,7 @@
 </file>
 
 <file path=customXml/itemProps1.xml><?xml version="1.0" encoding="utf-8"?>
-<ds:datastoreItem xmlns:ds="http://schemas.openxmlformats.org/officeDocument/2006/customXml" ds:itemID="{5B0ABE0D-69A8-4984-BD9B-8C20A9D2B04D}">
+<ds:datastoreItem xmlns:ds="http://schemas.openxmlformats.org/officeDocument/2006/customXml" ds:itemID="{D3A042B1-C71A-4993-BF87-12C4C2AE56A1}">
   <ds:schemaRefs>
     <ds:schemaRef ds:uri="http://schemas.openxmlformats.org/officeDocument/2006/bibliography"/>
   </ds:schemaRefs>

</xml_diff>

<commit_message>
Listado de CU Negocio
</commit_message>
<xml_diff>
--- a/doc/FuronesMatias-Matrixero_V0.3.0.docx
+++ b/doc/FuronesMatias-Matrixero_V0.3.0.docx
@@ -3854,7 +3854,19 @@
       </w:r>
       <w:proofErr w:type="spellEnd"/>
       <w:r>
-        <w:t xml:space="preserve"> está diseñado para facilitar la gestión de una empresa dentro del rubro de la “matricería”. El sistema administrará de forma eficiente la producción de los moldes y se encargará de la creación de las cotizaciones.</w:t>
+        <w:t xml:space="preserve"> está diseñado para facilitar la gestión de una empresa dentro del rubro de la “matricería”. El sistema administrará de forma eficiente la producción de l</w:t>
+      </w:r>
+      <w:r>
+        <w:t>a</w:t>
+      </w:r>
+      <w:r>
+        <w:t xml:space="preserve">s </w:t>
+      </w:r>
+      <w:r>
+        <w:t>preformas</w:t>
+      </w:r>
+      <w:r>
+        <w:t xml:space="preserve"> y se encargará de la creación de las cotizaciones.</w:t>
       </w:r>
     </w:p>
     <w:p>
@@ -7232,19 +7244,16 @@
     </w:tbl>
     <w:p/>
     <w:p/>
-    <w:p>
-      <w:bookmarkStart w:id="15" w:name="_GoBack"/>
-      <w:bookmarkEnd w:id="15"/>
-    </w:p>
+    <w:p/>
     <w:p>
       <w:pPr>
         <w:pStyle w:val="Heading2"/>
       </w:pPr>
-      <w:bookmarkStart w:id="16" w:name="_Toc39245162"/>
+      <w:bookmarkStart w:id="15" w:name="_Toc39245162"/>
       <w:r>
         <w:t>Otros Requisitos</w:t>
       </w:r>
-      <w:bookmarkEnd w:id="16"/>
+      <w:bookmarkEnd w:id="15"/>
     </w:p>
     <w:p/>
     <w:p/>
@@ -7252,22 +7261,22 @@
       <w:pPr>
         <w:pStyle w:val="Heading2"/>
       </w:pPr>
-      <w:bookmarkStart w:id="17" w:name="_Toc39245163"/>
+      <w:bookmarkStart w:id="16" w:name="_Toc39245163"/>
       <w:r>
         <w:t>Diagrama de clases parcial de todos los módulos implementado</w:t>
       </w:r>
-      <w:bookmarkEnd w:id="17"/>
+      <w:bookmarkEnd w:id="16"/>
     </w:p>
     <w:p/>
     <w:p>
       <w:pPr>
         <w:pStyle w:val="Heading2"/>
       </w:pPr>
-      <w:bookmarkStart w:id="18" w:name="_Toc39245164"/>
+      <w:bookmarkStart w:id="17" w:name="_Toc39245164"/>
       <w:r>
         <w:t>Modelo de datos</w:t>
       </w:r>
-      <w:bookmarkEnd w:id="18"/>
+      <w:bookmarkEnd w:id="17"/>
     </w:p>
     <w:p/>
     <w:p/>
@@ -7275,11 +7284,11 @@
       <w:pPr>
         <w:pStyle w:val="Heading2"/>
       </w:pPr>
-      <w:bookmarkStart w:id="19" w:name="_Toc39245165"/>
+      <w:bookmarkStart w:id="18" w:name="_Toc39245165"/>
       <w:r>
         <w:t>Diagrama de Componentes</w:t>
       </w:r>
-      <w:bookmarkEnd w:id="19"/>
+      <w:bookmarkEnd w:id="18"/>
     </w:p>
     <w:p/>
     <w:p>
@@ -7341,12 +7350,1012 @@
           <w:numId w:val="4"/>
         </w:numPr>
       </w:pPr>
-      <w:bookmarkStart w:id="20" w:name="_Toc39245166"/>
+      <w:bookmarkStart w:id="19" w:name="_Toc39245166"/>
       <w:r>
         <w:t>Procesos de Negocio</w:t>
       </w:r>
-      <w:bookmarkEnd w:id="20"/>
+      <w:bookmarkEnd w:id="19"/>
     </w:p>
+    <w:p/>
+    <w:p>
+      <w:pPr>
+        <w:pStyle w:val="Heading2"/>
+      </w:pPr>
+      <w:r>
+        <w:t>Listado de Casos de Uso</w:t>
+      </w:r>
+    </w:p>
+    <w:p/>
+    <w:tbl>
+      <w:tblPr>
+        <w:tblStyle w:val="TableGrid"/>
+        <w:tblW w:w="0" w:type="auto"/>
+        <w:tblLook w:val="04A0" w:firstRow="1" w:lastRow="0" w:firstColumn="1" w:lastColumn="0" w:noHBand="0" w:noVBand="1"/>
+      </w:tblPr>
+      <w:tblGrid>
+        <w:gridCol w:w="1271"/>
+        <w:gridCol w:w="7791"/>
+      </w:tblGrid>
+      <w:tr>
+        <w:tc>
+          <w:tcPr>
+            <w:tcW w:w="1271" w:type="dxa"/>
+          </w:tcPr>
+          <w:p>
+            <w:r>
+              <w:t>Código</w:t>
+            </w:r>
+          </w:p>
+        </w:tc>
+        <w:tc>
+          <w:tcPr>
+            <w:tcW w:w="7791" w:type="dxa"/>
+          </w:tcPr>
+          <w:p>
+            <w:r>
+              <w:t>CUN001 – Crear Cotización</w:t>
+            </w:r>
+          </w:p>
+        </w:tc>
+      </w:tr>
+      <w:tr>
+        <w:tc>
+          <w:tcPr>
+            <w:tcW w:w="1271" w:type="dxa"/>
+          </w:tcPr>
+          <w:p>
+            <w:r>
+              <w:t>Objetivo</w:t>
+            </w:r>
+          </w:p>
+        </w:tc>
+        <w:tc>
+          <w:tcPr>
+            <w:tcW w:w="7791" w:type="dxa"/>
+          </w:tcPr>
+          <w:p>
+            <w:r>
+              <w:t>Permite al usuario crear u</w:t>
+            </w:r>
+            <w:r>
+              <w:t>na cotización</w:t>
+            </w:r>
+            <w:r>
+              <w:t xml:space="preserve"> con información basada </w:t>
+            </w:r>
+            <w:r>
+              <w:t>en estadísticas provenientes de</w:t>
+            </w:r>
+            <w:r>
+              <w:t>l área</w:t>
+            </w:r>
+            <w:r>
+              <w:t xml:space="preserve"> Producción</w:t>
+            </w:r>
+            <w:r>
+              <w:t>.</w:t>
+            </w:r>
+          </w:p>
+        </w:tc>
+      </w:tr>
+      <w:tr>
+        <w:tc>
+          <w:tcPr>
+            <w:tcW w:w="1271" w:type="dxa"/>
+          </w:tcPr>
+          <w:p>
+            <w:r>
+              <w:t>Código</w:t>
+            </w:r>
+          </w:p>
+        </w:tc>
+        <w:tc>
+          <w:tcPr>
+            <w:tcW w:w="7791" w:type="dxa"/>
+          </w:tcPr>
+          <w:p>
+            <w:bookmarkStart w:id="20" w:name="_Toc39318432"/>
+            <w:r>
+              <w:t>CUN002 – Aprobación de cotización</w:t>
+            </w:r>
+            <w:bookmarkEnd w:id="20"/>
+          </w:p>
+        </w:tc>
+      </w:tr>
+      <w:tr>
+        <w:tc>
+          <w:tcPr>
+            <w:tcW w:w="1271" w:type="dxa"/>
+          </w:tcPr>
+          <w:p>
+            <w:r>
+              <w:t>Objetivo</w:t>
+            </w:r>
+          </w:p>
+        </w:tc>
+        <w:tc>
+          <w:tcPr>
+            <w:tcW w:w="7791" w:type="dxa"/>
+          </w:tcPr>
+          <w:p>
+            <w:r>
+              <w:t>Permite</w:t>
+            </w:r>
+            <w:r>
+              <w:t xml:space="preserve"> al usuario</w:t>
+            </w:r>
+            <w:r>
+              <w:t xml:space="preserve"> aprobar una cotización existente y es el disparador para la creación de una OT</w:t>
+            </w:r>
+            <w:r>
+              <w:t>.</w:t>
+            </w:r>
+          </w:p>
+        </w:tc>
+      </w:tr>
+      <w:tr>
+        <w:tc>
+          <w:tcPr>
+            <w:tcW w:w="1271" w:type="dxa"/>
+          </w:tcPr>
+          <w:p>
+            <w:r>
+              <w:t>Código</w:t>
+            </w:r>
+          </w:p>
+        </w:tc>
+        <w:tc>
+          <w:tcPr>
+            <w:tcW w:w="7791" w:type="dxa"/>
+          </w:tcPr>
+          <w:p>
+            <w:bookmarkStart w:id="21" w:name="_Toc39318433"/>
+            <w:r>
+              <w:t>CUN003 – Alta OT</w:t>
+            </w:r>
+            <w:bookmarkEnd w:id="21"/>
+          </w:p>
+        </w:tc>
+      </w:tr>
+      <w:tr>
+        <w:tc>
+          <w:tcPr>
+            <w:tcW w:w="1271" w:type="dxa"/>
+          </w:tcPr>
+          <w:p>
+            <w:r>
+              <w:lastRenderedPageBreak/>
+              <w:t>Objetivo</w:t>
+            </w:r>
+          </w:p>
+        </w:tc>
+        <w:tc>
+          <w:tcPr>
+            <w:tcW w:w="7791" w:type="dxa"/>
+          </w:tcPr>
+          <w:p>
+            <w:r>
+              <w:t>Permite</w:t>
+            </w:r>
+            <w:r>
+              <w:t xml:space="preserve"> al usuario</w:t>
+            </w:r>
+            <w:r>
+              <w:t xml:space="preserve"> cargar la información</w:t>
+            </w:r>
+            <w:r>
+              <w:t xml:space="preserve"> proveniente</w:t>
+            </w:r>
+            <w:r>
+              <w:t xml:space="preserve"> por parte del equipo de ingeniería a la OT emitida por </w:t>
+            </w:r>
+            <w:r>
+              <w:t>el área de C</w:t>
+            </w:r>
+            <w:r>
+              <w:t>omercial</w:t>
+            </w:r>
+            <w:r>
+              <w:t>.</w:t>
+            </w:r>
+          </w:p>
+        </w:tc>
+      </w:tr>
+      <w:tr>
+        <w:tc>
+          <w:tcPr>
+            <w:tcW w:w="1271" w:type="dxa"/>
+          </w:tcPr>
+          <w:p>
+            <w:r>
+              <w:t>Código</w:t>
+            </w:r>
+          </w:p>
+        </w:tc>
+        <w:tc>
+          <w:tcPr>
+            <w:tcW w:w="7791" w:type="dxa"/>
+          </w:tcPr>
+          <w:p>
+            <w:bookmarkStart w:id="22" w:name="_Toc39318434"/>
+            <w:r>
+              <w:t>CUN004 – Planificación de OT</w:t>
+            </w:r>
+            <w:bookmarkEnd w:id="22"/>
+          </w:p>
+        </w:tc>
+      </w:tr>
+      <w:tr>
+        <w:tc>
+          <w:tcPr>
+            <w:tcW w:w="1271" w:type="dxa"/>
+          </w:tcPr>
+          <w:p>
+            <w:r>
+              <w:t>Objetivo</w:t>
+            </w:r>
+          </w:p>
+        </w:tc>
+        <w:tc>
+          <w:tcPr>
+            <w:tcW w:w="7791" w:type="dxa"/>
+          </w:tcPr>
+          <w:p>
+            <w:r>
+              <w:t>Permite</w:t>
+            </w:r>
+            <w:r>
+              <w:t xml:space="preserve"> al usuario</w:t>
+            </w:r>
+            <w:r>
+              <w:t xml:space="preserve"> planificar cuando comienza el mecanizado de una pieza</w:t>
+            </w:r>
+            <w:r>
+              <w:t xml:space="preserve"> en función a recomendación de fechas sugeridas por el sistema</w:t>
+            </w:r>
+            <w:r>
+              <w:t>.</w:t>
+            </w:r>
+          </w:p>
+        </w:tc>
+      </w:tr>
+      <w:tr>
+        <w:tc>
+          <w:tcPr>
+            <w:tcW w:w="1271" w:type="dxa"/>
+          </w:tcPr>
+          <w:p>
+            <w:r>
+              <w:t>Código</w:t>
+            </w:r>
+          </w:p>
+        </w:tc>
+        <w:tc>
+          <w:tcPr>
+            <w:tcW w:w="7791" w:type="dxa"/>
+          </w:tcPr>
+          <w:p>
+            <w:bookmarkStart w:id="23" w:name="_Toc39318435"/>
+            <w:r>
+              <w:t>CUN005 – Actualizar grado de avance</w:t>
+            </w:r>
+            <w:bookmarkEnd w:id="23"/>
+          </w:p>
+        </w:tc>
+      </w:tr>
+      <w:tr>
+        <w:tc>
+          <w:tcPr>
+            <w:tcW w:w="1271" w:type="dxa"/>
+          </w:tcPr>
+          <w:p>
+            <w:r>
+              <w:t>Objetivo</w:t>
+            </w:r>
+          </w:p>
+        </w:tc>
+        <w:tc>
+          <w:tcPr>
+            <w:tcW w:w="7791" w:type="dxa"/>
+          </w:tcPr>
+          <w:p>
+            <w:r>
+              <w:t>Permite al usuario actualizar el avance del estado de la Preforma</w:t>
+            </w:r>
+            <w:r>
+              <w:t xml:space="preserve"> mediante la carga de horas de ejecución de las diversas tareas</w:t>
+            </w:r>
+            <w:r>
+              <w:t>.</w:t>
+            </w:r>
+          </w:p>
+        </w:tc>
+      </w:tr>
+      <w:tr>
+        <w:tc>
+          <w:tcPr>
+            <w:tcW w:w="1271" w:type="dxa"/>
+          </w:tcPr>
+          <w:p>
+            <w:r>
+              <w:t>Código</w:t>
+            </w:r>
+          </w:p>
+        </w:tc>
+        <w:tc>
+          <w:tcPr>
+            <w:tcW w:w="7791" w:type="dxa"/>
+          </w:tcPr>
+          <w:p>
+            <w:bookmarkStart w:id="24" w:name="_Toc39318436"/>
+            <w:r>
+              <w:t>CUN006 – Planificación mantenimiento Maquina</w:t>
+            </w:r>
+            <w:bookmarkEnd w:id="24"/>
+          </w:p>
+        </w:tc>
+      </w:tr>
+      <w:tr>
+        <w:tc>
+          <w:tcPr>
+            <w:tcW w:w="1271" w:type="dxa"/>
+          </w:tcPr>
+          <w:p>
+            <w:r>
+              <w:t>Objetivo</w:t>
+            </w:r>
+          </w:p>
+        </w:tc>
+        <w:tc>
+          <w:tcPr>
+            <w:tcW w:w="7791" w:type="dxa"/>
+          </w:tcPr>
+          <w:p>
+            <w:r>
+              <w:t xml:space="preserve">Permite al usuario saber </w:t>
+            </w:r>
+            <w:r>
+              <w:t>cuándo</w:t>
+            </w:r>
+            <w:r>
+              <w:t xml:space="preserve"> una maquina cumple la cantidad de horas funcionando para planificar su parada de mantenimiento</w:t>
+            </w:r>
+            <w:r>
+              <w:t>.</w:t>
+            </w:r>
+            <w:r>
+              <w:t xml:space="preserve"> El sistema recomienda fechas para planificar su parada y ser predecible en la planificación.</w:t>
+            </w:r>
+          </w:p>
+        </w:tc>
+      </w:tr>
+      <w:tr>
+        <w:tc>
+          <w:tcPr>
+            <w:tcW w:w="1271" w:type="dxa"/>
+          </w:tcPr>
+          <w:p>
+            <w:r>
+              <w:t>Código</w:t>
+            </w:r>
+          </w:p>
+        </w:tc>
+        <w:tc>
+          <w:tcPr>
+            <w:tcW w:w="7791" w:type="dxa"/>
+          </w:tcPr>
+          <w:p>
+            <w:bookmarkStart w:id="25" w:name="_Toc39318437"/>
+            <w:r>
+              <w:t>CUN051 – Informe de Cotizaciones</w:t>
+            </w:r>
+            <w:bookmarkEnd w:id="25"/>
+          </w:p>
+        </w:tc>
+      </w:tr>
+      <w:tr>
+        <w:tc>
+          <w:tcPr>
+            <w:tcW w:w="1271" w:type="dxa"/>
+          </w:tcPr>
+          <w:p>
+            <w:r>
+              <w:t>Objetivo</w:t>
+            </w:r>
+          </w:p>
+        </w:tc>
+        <w:tc>
+          <w:tcPr>
+            <w:tcW w:w="7791" w:type="dxa"/>
+          </w:tcPr>
+          <w:p>
+            <w:r>
+              <w:t xml:space="preserve">Permite al usuario obtener </w:t>
+            </w:r>
+            <w:r>
+              <w:t>un listado de las cotizaciones y sus estados</w:t>
+            </w:r>
+            <w:r>
+              <w:t>.</w:t>
+            </w:r>
+          </w:p>
+        </w:tc>
+      </w:tr>
+      <w:tr>
+        <w:tc>
+          <w:tcPr>
+            <w:tcW w:w="1271" w:type="dxa"/>
+          </w:tcPr>
+          <w:p>
+            <w:r>
+              <w:t>Código</w:t>
+            </w:r>
+          </w:p>
+        </w:tc>
+        <w:tc>
+          <w:tcPr>
+            <w:tcW w:w="7791" w:type="dxa"/>
+          </w:tcPr>
+          <w:p>
+            <w:bookmarkStart w:id="26" w:name="_Toc39318438"/>
+            <w:r>
+              <w:t>CUN052 – Informe de OT</w:t>
+            </w:r>
+            <w:bookmarkEnd w:id="26"/>
+          </w:p>
+        </w:tc>
+      </w:tr>
+      <w:tr>
+        <w:tc>
+          <w:tcPr>
+            <w:tcW w:w="1271" w:type="dxa"/>
+          </w:tcPr>
+          <w:p>
+            <w:r>
+              <w:t>Objetivo</w:t>
+            </w:r>
+          </w:p>
+        </w:tc>
+        <w:tc>
+          <w:tcPr>
+            <w:tcW w:w="7791" w:type="dxa"/>
+          </w:tcPr>
+          <w:p>
+            <w:r>
+              <w:t xml:space="preserve">Permite al usuario obtener </w:t>
+            </w:r>
+            <w:r>
+              <w:t>un listado de OT con sus estados y grados de avance</w:t>
+            </w:r>
+          </w:p>
+        </w:tc>
+      </w:tr>
+      <w:tr>
+        <w:tc>
+          <w:tcPr>
+            <w:tcW w:w="1271" w:type="dxa"/>
+          </w:tcPr>
+          <w:p>
+            <w:r>
+              <w:t>Código</w:t>
+            </w:r>
+          </w:p>
+        </w:tc>
+        <w:tc>
+          <w:tcPr>
+            <w:tcW w:w="7791" w:type="dxa"/>
+          </w:tcPr>
+          <w:p>
+            <w:r>
+              <w:t>CUN053 – Informe de Ventas</w:t>
+            </w:r>
+          </w:p>
+        </w:tc>
+      </w:tr>
+      <w:tr>
+        <w:tc>
+          <w:tcPr>
+            <w:tcW w:w="1271" w:type="dxa"/>
+          </w:tcPr>
+          <w:p>
+            <w:r>
+              <w:t>Objetivo</w:t>
+            </w:r>
+          </w:p>
+        </w:tc>
+        <w:tc>
+          <w:tcPr>
+            <w:tcW w:w="7791" w:type="dxa"/>
+          </w:tcPr>
+          <w:p>
+            <w:r>
+              <w:t xml:space="preserve">Permite al usuario obtener </w:t>
+            </w:r>
+            <w:r>
+              <w:t xml:space="preserve">un </w:t>
+            </w:r>
+            <w:r>
+              <w:t>listado con</w:t>
+            </w:r>
+            <w:r>
+              <w:t xml:space="preserve"> estadísticas de cotizaciones en función </w:t>
+            </w:r>
+            <w:r>
+              <w:t>de</w:t>
+            </w:r>
+            <w:r>
+              <w:t xml:space="preserve"> los Clientes (el que más cotiza; el que más aprueba; el que más tiempo maquina insume; el que más dinero genera)</w:t>
+            </w:r>
+            <w:r>
+              <w:t>.</w:t>
+            </w:r>
+          </w:p>
+        </w:tc>
+      </w:tr>
+      <w:tr>
+        <w:tc>
+          <w:tcPr>
+            <w:tcW w:w="1271" w:type="dxa"/>
+          </w:tcPr>
+          <w:p>
+            <w:r>
+              <w:t>Código</w:t>
+            </w:r>
+          </w:p>
+        </w:tc>
+        <w:tc>
+          <w:tcPr>
+            <w:tcW w:w="7791" w:type="dxa"/>
+          </w:tcPr>
+          <w:p>
+            <w:bookmarkStart w:id="27" w:name="_Toc39318440"/>
+            <w:r>
+              <w:t>CUN054 – Informe</w:t>
+            </w:r>
+            <w:r>
+              <w:t xml:space="preserve"> </w:t>
+            </w:r>
+            <w:r>
+              <w:t>comparativas</w:t>
+            </w:r>
+            <w:r>
+              <w:t xml:space="preserve"> de</w:t>
+            </w:r>
+            <w:r>
+              <w:t xml:space="preserve"> Ventas </w:t>
+            </w:r>
+            <w:bookmarkEnd w:id="27"/>
+          </w:p>
+        </w:tc>
+      </w:tr>
+      <w:tr>
+        <w:tc>
+          <w:tcPr>
+            <w:tcW w:w="1271" w:type="dxa"/>
+          </w:tcPr>
+          <w:p>
+            <w:r>
+              <w:t>Objetivo</w:t>
+            </w:r>
+          </w:p>
+        </w:tc>
+        <w:tc>
+          <w:tcPr>
+            <w:tcW w:w="7791" w:type="dxa"/>
+          </w:tcPr>
+          <w:p>
+            <w:r>
+              <w:t>Muestra las diferencias promedio entre lo que se cotiza y lo que se produce.</w:t>
+            </w:r>
+          </w:p>
+        </w:tc>
+      </w:tr>
+      <w:tr>
+        <w:tc>
+          <w:tcPr>
+            <w:tcW w:w="1271" w:type="dxa"/>
+          </w:tcPr>
+          <w:p>
+            <w:r>
+              <w:t>Código</w:t>
+            </w:r>
+          </w:p>
+        </w:tc>
+        <w:tc>
+          <w:tcPr>
+            <w:tcW w:w="7791" w:type="dxa"/>
+          </w:tcPr>
+          <w:p>
+            <w:bookmarkStart w:id="28" w:name="_Toc39318441"/>
+            <w:r>
+              <w:t>CUN055 – Informe de Productividad de las Maquinas</w:t>
+            </w:r>
+            <w:bookmarkEnd w:id="28"/>
+          </w:p>
+        </w:tc>
+      </w:tr>
+      <w:tr>
+        <w:tc>
+          <w:tcPr>
+            <w:tcW w:w="1271" w:type="dxa"/>
+          </w:tcPr>
+          <w:p>
+            <w:r>
+              <w:t>Objetivo</w:t>
+            </w:r>
+          </w:p>
+        </w:tc>
+        <w:tc>
+          <w:tcPr>
+            <w:tcW w:w="7791" w:type="dxa"/>
+          </w:tcPr>
+          <w:p>
+            <w:r>
+              <w:t>Muestra un detalle entre el tiempo productivo y el tiempo ocioso de las Maquinas</w:t>
+            </w:r>
+            <w:r>
+              <w:t>.</w:t>
+            </w:r>
+          </w:p>
+        </w:tc>
+      </w:tr>
+      <w:tr>
+        <w:tc>
+          <w:tcPr>
+            <w:tcW w:w="1271" w:type="dxa"/>
+          </w:tcPr>
+          <w:p>
+            <w:r>
+              <w:t>Código</w:t>
+            </w:r>
+          </w:p>
+        </w:tc>
+        <w:tc>
+          <w:tcPr>
+            <w:tcW w:w="7791" w:type="dxa"/>
+          </w:tcPr>
+          <w:p>
+            <w:bookmarkStart w:id="29" w:name="_Toc39318442"/>
+            <w:r>
+              <w:t>CUN101 – ABM Maquinas</w:t>
+            </w:r>
+            <w:bookmarkEnd w:id="29"/>
+          </w:p>
+        </w:tc>
+      </w:tr>
+      <w:tr>
+        <w:tc>
+          <w:tcPr>
+            <w:tcW w:w="1271" w:type="dxa"/>
+          </w:tcPr>
+          <w:p>
+            <w:r>
+              <w:t>Objetivo</w:t>
+            </w:r>
+          </w:p>
+        </w:tc>
+        <w:tc>
+          <w:tcPr>
+            <w:tcW w:w="7791" w:type="dxa"/>
+          </w:tcPr>
+          <w:p>
+            <w:r>
+              <w:t>Permite al usuario realizar operaciones ABM del tipo Maquinas</w:t>
+            </w:r>
+          </w:p>
+        </w:tc>
+      </w:tr>
+      <w:tr>
+        <w:tc>
+          <w:tcPr>
+            <w:tcW w:w="1271" w:type="dxa"/>
+          </w:tcPr>
+          <w:p>
+            <w:r>
+              <w:t>Código</w:t>
+            </w:r>
+          </w:p>
+        </w:tc>
+        <w:tc>
+          <w:tcPr>
+            <w:tcW w:w="7791" w:type="dxa"/>
+          </w:tcPr>
+          <w:p>
+            <w:bookmarkStart w:id="30" w:name="_Toc39318443"/>
+            <w:r>
+              <w:t>CUN102 – ABM Herramientas</w:t>
+            </w:r>
+            <w:bookmarkEnd w:id="30"/>
+          </w:p>
+        </w:tc>
+      </w:tr>
+      <w:tr>
+        <w:tc>
+          <w:tcPr>
+            <w:tcW w:w="1271" w:type="dxa"/>
+          </w:tcPr>
+          <w:p>
+            <w:r>
+              <w:t>Objetivo</w:t>
+            </w:r>
+          </w:p>
+        </w:tc>
+        <w:tc>
+          <w:tcPr>
+            <w:tcW w:w="7791" w:type="dxa"/>
+          </w:tcPr>
+          <w:p>
+            <w:r>
+              <w:t>Permite al usuario realizar operaciones ABM del tipo</w:t>
+            </w:r>
+            <w:r>
+              <w:t xml:space="preserve"> Herramientas</w:t>
+            </w:r>
+          </w:p>
+        </w:tc>
+      </w:tr>
+      <w:tr>
+        <w:tc>
+          <w:tcPr>
+            <w:tcW w:w="1271" w:type="dxa"/>
+          </w:tcPr>
+          <w:p>
+            <w:r>
+              <w:t>Código</w:t>
+            </w:r>
+          </w:p>
+        </w:tc>
+        <w:tc>
+          <w:tcPr>
+            <w:tcW w:w="7791" w:type="dxa"/>
+          </w:tcPr>
+          <w:p>
+            <w:pPr>
+              <w:rPr>
+                <w:lang w:val="pt-BR"/>
+              </w:rPr>
+            </w:pPr>
+            <w:bookmarkStart w:id="31" w:name="_Toc39318444"/>
+            <w:r>
+              <w:rPr>
+                <w:lang w:val="pt-BR"/>
+              </w:rPr>
+              <w:t xml:space="preserve">CUN103 – ABM </w:t>
+            </w:r>
+            <w:proofErr w:type="spellStart"/>
+            <w:r>
+              <w:rPr>
+                <w:lang w:val="pt-BR"/>
+              </w:rPr>
+              <w:t>Materiales</w:t>
+            </w:r>
+            <w:bookmarkEnd w:id="31"/>
+            <w:proofErr w:type="spellEnd"/>
+          </w:p>
+        </w:tc>
+      </w:tr>
+      <w:tr>
+        <w:tc>
+          <w:tcPr>
+            <w:tcW w:w="1271" w:type="dxa"/>
+          </w:tcPr>
+          <w:p>
+            <w:r>
+              <w:t>Objetivo</w:t>
+            </w:r>
+          </w:p>
+        </w:tc>
+        <w:tc>
+          <w:tcPr>
+            <w:tcW w:w="7791" w:type="dxa"/>
+          </w:tcPr>
+          <w:p>
+            <w:r>
+              <w:t>Permite al usuario realizar operaciones ABM del tipo</w:t>
+            </w:r>
+            <w:r>
+              <w:t xml:space="preserve"> Materiales</w:t>
+            </w:r>
+          </w:p>
+        </w:tc>
+      </w:tr>
+      <w:tr>
+        <w:tc>
+          <w:tcPr>
+            <w:tcW w:w="1271" w:type="dxa"/>
+          </w:tcPr>
+          <w:p>
+            <w:r>
+              <w:t>Código</w:t>
+            </w:r>
+          </w:p>
+        </w:tc>
+        <w:tc>
+          <w:tcPr>
+            <w:tcW w:w="7791" w:type="dxa"/>
+          </w:tcPr>
+          <w:p>
+            <w:pPr>
+              <w:rPr>
+                <w:lang w:val="pt-BR"/>
+              </w:rPr>
+            </w:pPr>
+            <w:bookmarkStart w:id="32" w:name="_Toc39318445"/>
+            <w:r>
+              <w:rPr>
+                <w:lang w:val="pt-BR"/>
+              </w:rPr>
+              <w:t>CUN104 – ABM Operários</w:t>
+            </w:r>
+            <w:bookmarkEnd w:id="32"/>
+          </w:p>
+        </w:tc>
+      </w:tr>
+      <w:tr>
+        <w:tc>
+          <w:tcPr>
+            <w:tcW w:w="1271" w:type="dxa"/>
+          </w:tcPr>
+          <w:p>
+            <w:r>
+              <w:t>Objetivo</w:t>
+            </w:r>
+          </w:p>
+        </w:tc>
+        <w:tc>
+          <w:tcPr>
+            <w:tcW w:w="7791" w:type="dxa"/>
+          </w:tcPr>
+          <w:p>
+            <w:r>
+              <w:t>Permite al usuario realizar operaciones ABM del tipo</w:t>
+            </w:r>
+            <w:r>
+              <w:t xml:space="preserve"> Operarios</w:t>
+            </w:r>
+          </w:p>
+        </w:tc>
+      </w:tr>
+      <w:tr>
+        <w:tc>
+          <w:tcPr>
+            <w:tcW w:w="1271" w:type="dxa"/>
+          </w:tcPr>
+          <w:p>
+            <w:r>
+              <w:t>Código</w:t>
+            </w:r>
+          </w:p>
+        </w:tc>
+        <w:tc>
+          <w:tcPr>
+            <w:tcW w:w="7791" w:type="dxa"/>
+          </w:tcPr>
+          <w:p>
+            <w:pPr>
+              <w:rPr>
+                <w:lang w:val="pt-BR"/>
+              </w:rPr>
+            </w:pPr>
+            <w:bookmarkStart w:id="33" w:name="_Toc39318446"/>
+            <w:r>
+              <w:rPr>
+                <w:lang w:val="pt-BR"/>
+              </w:rPr>
+              <w:t xml:space="preserve">CUN105 – Alta de dias </w:t>
+            </w:r>
+            <w:r>
+              <w:rPr>
+                <w:lang w:val="pt-BR"/>
+              </w:rPr>
+              <w:t>inativos</w:t>
+            </w:r>
+            <w:r>
+              <w:rPr>
+                <w:lang w:val="pt-BR"/>
+              </w:rPr>
+              <w:t xml:space="preserve"> operários</w:t>
+            </w:r>
+            <w:bookmarkEnd w:id="33"/>
+          </w:p>
+        </w:tc>
+      </w:tr>
+      <w:tr>
+        <w:tc>
+          <w:tcPr>
+            <w:tcW w:w="1271" w:type="dxa"/>
+          </w:tcPr>
+          <w:p>
+            <w:r>
+              <w:t>Objetivo</w:t>
+            </w:r>
+          </w:p>
+        </w:tc>
+        <w:tc>
+          <w:tcPr>
+            <w:tcW w:w="7791" w:type="dxa"/>
+          </w:tcPr>
+          <w:p>
+            <w:r>
+              <w:t xml:space="preserve">Permite al usuario realizar operaciones ABM del tipo </w:t>
+            </w:r>
+            <w:r>
+              <w:t>Ausencias (L</w:t>
+            </w:r>
+            <w:r>
+              <w:t xml:space="preserve">icencias/ </w:t>
+            </w:r>
+            <w:r>
+              <w:t>E</w:t>
+            </w:r>
+            <w:r>
+              <w:t>nfermedad/</w:t>
+            </w:r>
+            <w:r>
+              <w:t xml:space="preserve"> V</w:t>
+            </w:r>
+            <w:r>
+              <w:t>a</w:t>
+            </w:r>
+            <w:r>
+              <w:t>caciones</w:t>
+            </w:r>
+            <w:r>
+              <w:t>)</w:t>
+            </w:r>
+          </w:p>
+        </w:tc>
+      </w:tr>
+      <w:tr>
+        <w:tc>
+          <w:tcPr>
+            <w:tcW w:w="1271" w:type="dxa"/>
+          </w:tcPr>
+          <w:p>
+            <w:r>
+              <w:t>Código</w:t>
+            </w:r>
+          </w:p>
+        </w:tc>
+        <w:tc>
+          <w:tcPr>
+            <w:tcW w:w="7791" w:type="dxa"/>
+          </w:tcPr>
+          <w:p>
+            <w:r>
+              <w:t>CUN106 – ABM Costos</w:t>
+            </w:r>
+          </w:p>
+        </w:tc>
+      </w:tr>
+      <w:tr>
+        <w:tc>
+          <w:tcPr>
+            <w:tcW w:w="1271" w:type="dxa"/>
+          </w:tcPr>
+          <w:p>
+            <w:r>
+              <w:t>Objetivo</w:t>
+            </w:r>
+          </w:p>
+        </w:tc>
+        <w:tc>
+          <w:tcPr>
+            <w:tcW w:w="7791" w:type="dxa"/>
+          </w:tcPr>
+          <w:p>
+            <w:r>
+              <w:t>Permite al usuario realizar operaciones ABM del tipo</w:t>
+            </w:r>
+            <w:r>
+              <w:t xml:space="preserve"> Costos de la empresa.</w:t>
+            </w:r>
+            <w:bookmarkStart w:id="34" w:name="_GoBack"/>
+            <w:bookmarkEnd w:id="34"/>
+          </w:p>
+        </w:tc>
+      </w:tr>
+    </w:tbl>
     <w:p/>
     <w:p/>
     <w:p>
@@ -7357,31 +8366,30 @@
           <w:numId w:val="5"/>
         </w:numPr>
       </w:pPr>
-      <w:bookmarkStart w:id="21" w:name="_Toc39245167"/>
+      <w:bookmarkStart w:id="35" w:name="_Toc39245167"/>
       <w:r>
         <w:t>Documentos de aspectos técnicos que provee el sistema de información</w:t>
       </w:r>
-      <w:bookmarkEnd w:id="21"/>
+      <w:bookmarkEnd w:id="35"/>
     </w:p>
     <w:p/>
     <w:p>
       <w:pPr>
         <w:pStyle w:val="Heading2"/>
       </w:pPr>
-      <w:bookmarkStart w:id="22" w:name="_Toc39245168"/>
+      <w:bookmarkStart w:id="36" w:name="_Toc39245168"/>
       <w:r>
         <w:t>Arquitectura Base</w:t>
       </w:r>
-      <w:bookmarkEnd w:id="22"/>
+      <w:bookmarkEnd w:id="36"/>
     </w:p>
     <w:p/>
     <w:p>
       <w:pPr>
         <w:pStyle w:val="Heading2"/>
       </w:pPr>
-      <w:bookmarkStart w:id="23" w:name="_Toc39245169"/>
-      <w:r>
-        <w:lastRenderedPageBreak/>
+      <w:bookmarkStart w:id="37" w:name="_Toc39245169"/>
+      <w:r>
         <w:t xml:space="preserve">Gestión de Log In / Log </w:t>
       </w:r>
       <w:proofErr w:type="spellStart"/>
@@ -7392,18 +8400,18 @@
       <w:r>
         <w:t xml:space="preserve"> del Sistema</w:t>
       </w:r>
-      <w:bookmarkEnd w:id="23"/>
+      <w:bookmarkEnd w:id="37"/>
     </w:p>
     <w:p/>
     <w:p>
       <w:pPr>
         <w:pStyle w:val="Heading3"/>
       </w:pPr>
-      <w:bookmarkStart w:id="24" w:name="_Toc39245170"/>
+      <w:bookmarkStart w:id="38" w:name="_Toc39245170"/>
       <w:r>
         <w:t>Historial de revisiones</w:t>
       </w:r>
-      <w:bookmarkEnd w:id="24"/>
+      <w:bookmarkEnd w:id="38"/>
     </w:p>
     <w:p/>
     <w:tbl>
@@ -7723,11 +8731,11 @@
       <w:pPr>
         <w:pStyle w:val="Heading3"/>
       </w:pPr>
-      <w:bookmarkStart w:id="25" w:name="_Toc39245171"/>
+      <w:bookmarkStart w:id="39" w:name="_Toc39245171"/>
       <w:r>
         <w:t>Descripción analítica del Caso de Uso</w:t>
       </w:r>
-      <w:bookmarkEnd w:id="25"/>
+      <w:bookmarkEnd w:id="39"/>
     </w:p>
     <w:p/>
     <w:tbl>
@@ -8223,6 +9231,7 @@
               <w:rPr>
                 <w:sz w:val="22"/>
               </w:rPr>
+              <w:lastRenderedPageBreak/>
               <w:t xml:space="preserve">3.1 </w:t>
             </w:r>
             <w:r>
@@ -8473,7 +9482,6 @@
               <w:rPr>
                 <w:sz w:val="22"/>
               </w:rPr>
-              <w:lastRenderedPageBreak/>
               <w:t>Punto de Inclusión</w:t>
             </w:r>
           </w:p>
@@ -8577,51 +9585,51 @@
       <w:pPr>
         <w:pStyle w:val="Heading2"/>
       </w:pPr>
-      <w:bookmarkStart w:id="26" w:name="_Toc39245172"/>
+      <w:bookmarkStart w:id="40" w:name="_Toc39245172"/>
       <w:r>
         <w:t>Gestión de Encriptado</w:t>
       </w:r>
-      <w:bookmarkEnd w:id="26"/>
+      <w:bookmarkEnd w:id="40"/>
     </w:p>
     <w:p/>
     <w:p>
       <w:pPr>
         <w:pStyle w:val="Heading2"/>
       </w:pPr>
-      <w:bookmarkStart w:id="27" w:name="_Toc39245173"/>
+      <w:bookmarkStart w:id="41" w:name="_Toc39245173"/>
       <w:r>
         <w:t>Gestión de Perfiles de Usuario</w:t>
       </w:r>
-      <w:bookmarkEnd w:id="27"/>
+      <w:bookmarkEnd w:id="41"/>
     </w:p>
     <w:p/>
     <w:p>
       <w:pPr>
         <w:pStyle w:val="Heading2"/>
       </w:pPr>
-      <w:bookmarkStart w:id="28" w:name="_Toc39245174"/>
+      <w:bookmarkStart w:id="42" w:name="_Toc39245174"/>
       <w:r>
         <w:t>Gestión de Múltiples Idiomas</w:t>
       </w:r>
-      <w:bookmarkEnd w:id="28"/>
+      <w:bookmarkEnd w:id="42"/>
     </w:p>
     <w:p/>
     <w:p>
       <w:pPr>
         <w:pStyle w:val="Heading2"/>
       </w:pPr>
-      <w:bookmarkStart w:id="29" w:name="_Toc39245175"/>
+      <w:bookmarkStart w:id="43" w:name="_Toc39245175"/>
       <w:r>
         <w:t>Gestión de Bitácora y Control de cambios</w:t>
       </w:r>
-      <w:bookmarkEnd w:id="29"/>
+      <w:bookmarkEnd w:id="43"/>
     </w:p>
     <w:p/>
     <w:p>
       <w:pPr>
         <w:pStyle w:val="Heading2"/>
       </w:pPr>
-      <w:bookmarkStart w:id="30" w:name="_Toc39245176"/>
+      <w:bookmarkStart w:id="44" w:name="_Toc39245176"/>
       <w:r>
         <w:t xml:space="preserve">Gestión de </w:t>
       </w:r>
@@ -8629,7 +9637,7 @@
       <w:r>
         <w:t>Backup</w:t>
       </w:r>
-      <w:bookmarkEnd w:id="30"/>
+      <w:bookmarkEnd w:id="44"/>
       <w:proofErr w:type="spellEnd"/>
     </w:p>
     <w:p/>
@@ -8637,11 +9645,11 @@
       <w:pPr>
         <w:pStyle w:val="Heading2"/>
       </w:pPr>
-      <w:bookmarkStart w:id="31" w:name="_Toc39245177"/>
+      <w:bookmarkStart w:id="45" w:name="_Toc39245177"/>
       <w:r>
         <w:t>Gestión de Dígitos Verificadores</w:t>
       </w:r>
-      <w:bookmarkEnd w:id="31"/>
+      <w:bookmarkEnd w:id="45"/>
     </w:p>
     <w:p/>
     <w:p/>
@@ -8653,11 +9661,11 @@
           <w:numId w:val="6"/>
         </w:numPr>
       </w:pPr>
-      <w:bookmarkStart w:id="32" w:name="_Toc39245178"/>
+      <w:bookmarkStart w:id="46" w:name="_Toc39245178"/>
       <w:r>
         <w:t>Características y funcionalidades adicionales</w:t>
       </w:r>
-      <w:bookmarkEnd w:id="32"/>
+      <w:bookmarkEnd w:id="46"/>
     </w:p>
     <w:p/>
     <w:p/>
@@ -12169,7 +13177,7 @@
 </file>
 
 <file path=customXml/itemProps1.xml><?xml version="1.0" encoding="utf-8"?>
-<ds:datastoreItem xmlns:ds="http://schemas.openxmlformats.org/officeDocument/2006/customXml" ds:itemID="{D3A042B1-C71A-4993-BF87-12C4C2AE56A1}">
+<ds:datastoreItem xmlns:ds="http://schemas.openxmlformats.org/officeDocument/2006/customXml" ds:itemID="{A5CE4517-579A-424D-926A-C3E4826D05F8}">
   <ds:schemaRefs>
     <ds:schemaRef ds:uri="http://schemas.openxmlformats.org/officeDocument/2006/bibliography"/>
   </ds:schemaRefs>

</xml_diff>

<commit_message>
Creacion CUT Encriptar datos
</commit_message>
<xml_diff>
--- a/doc/FuronesMatias-Matrixero_V0.3.0.docx
+++ b/doc/FuronesMatias-Matrixero_V0.3.0.docx
@@ -378,7 +378,7 @@
       <w:pPr>
         <w:pStyle w:val="Heading1"/>
       </w:pPr>
-      <w:bookmarkStart w:id="1" w:name="_Toc39245151"/>
+      <w:bookmarkStart w:id="1" w:name="_Toc39428854"/>
       <w:r>
         <w:lastRenderedPageBreak/>
         <w:t>Í</w:t>
@@ -455,7 +455,7 @@
             </w:rPr>
             <w:fldChar w:fldCharType="separate"/>
           </w:r>
-          <w:hyperlink w:anchor="_Toc39245151" w:history="1">
+          <w:hyperlink w:anchor="_Toc39428854" w:history="1">
             <w:r>
               <w:rPr>
                 <w:rStyle w:val="Hyperlink"/>
@@ -498,7 +498,7 @@
                 <w:noProof/>
                 <w:webHidden/>
               </w:rPr>
-              <w:instrText xml:space="preserve"> PAGEREF _Toc39245151 \h </w:instrText>
+              <w:instrText xml:space="preserve"> PAGEREF _Toc39428854 \h </w:instrText>
             </w:r>
             <w:r>
               <w:rPr>
@@ -543,7 +543,7 @@
               <w:lang w:eastAsia="es-AR"/>
             </w:rPr>
           </w:pPr>
-          <w:hyperlink w:anchor="_Toc39245152" w:history="1">
+          <w:hyperlink w:anchor="_Toc39428855" w:history="1">
             <w:r>
               <w:rPr>
                 <w:rStyle w:val="Hyperlink"/>
@@ -586,7 +586,7 @@
                 <w:noProof/>
                 <w:webHidden/>
               </w:rPr>
-              <w:instrText xml:space="preserve"> PAGEREF _Toc39245152 \h </w:instrText>
+              <w:instrText xml:space="preserve"> PAGEREF _Toc39428855 \h </w:instrText>
             </w:r>
             <w:r>
               <w:rPr>
@@ -631,7 +631,7 @@
               <w:lang w:eastAsia="es-AR"/>
             </w:rPr>
           </w:pPr>
-          <w:hyperlink w:anchor="_Toc39245153" w:history="1">
+          <w:hyperlink w:anchor="_Toc39428856" w:history="1">
             <w:r>
               <w:rPr>
                 <w:rStyle w:val="Hyperlink"/>
@@ -674,7 +674,7 @@
                 <w:noProof/>
                 <w:webHidden/>
               </w:rPr>
-              <w:instrText xml:space="preserve"> PAGEREF _Toc39245153 \h </w:instrText>
+              <w:instrText xml:space="preserve"> PAGEREF _Toc39428856 \h </w:instrText>
             </w:r>
             <w:r>
               <w:rPr>
@@ -719,7 +719,7 @@
               <w:lang w:eastAsia="es-AR"/>
             </w:rPr>
           </w:pPr>
-          <w:hyperlink w:anchor="_Toc39245154" w:history="1">
+          <w:hyperlink w:anchor="_Toc39428857" w:history="1">
             <w:r>
               <w:rPr>
                 <w:rStyle w:val="Hyperlink"/>
@@ -762,7 +762,7 @@
                 <w:noProof/>
                 <w:webHidden/>
               </w:rPr>
-              <w:instrText xml:space="preserve"> PAGEREF _Toc39245154 \h </w:instrText>
+              <w:instrText xml:space="preserve"> PAGEREF _Toc39428857 \h </w:instrText>
             </w:r>
             <w:r>
               <w:rPr>
@@ -807,7 +807,7 @@
               <w:lang w:eastAsia="es-AR"/>
             </w:rPr>
           </w:pPr>
-          <w:hyperlink w:anchor="_Toc39245155" w:history="1">
+          <w:hyperlink w:anchor="_Toc39428858" w:history="1">
             <w:r>
               <w:rPr>
                 <w:rStyle w:val="Hyperlink"/>
@@ -850,7 +850,7 @@
                 <w:noProof/>
                 <w:webHidden/>
               </w:rPr>
-              <w:instrText xml:space="preserve"> PAGEREF _Toc39245155 \h </w:instrText>
+              <w:instrText xml:space="preserve"> PAGEREF _Toc39428858 \h </w:instrText>
             </w:r>
             <w:r>
               <w:rPr>
@@ -870,7 +870,7 @@
                 <w:noProof/>
                 <w:webHidden/>
               </w:rPr>
-              <w:t>4</w:t>
+              <w:t>5</w:t>
             </w:r>
             <w:r>
               <w:rPr>
@@ -895,7 +895,7 @@
               <w:lang w:eastAsia="es-AR"/>
             </w:rPr>
           </w:pPr>
-          <w:hyperlink w:anchor="_Toc39245156" w:history="1">
+          <w:hyperlink w:anchor="_Toc39428859" w:history="1">
             <w:r>
               <w:rPr>
                 <w:rStyle w:val="Hyperlink"/>
@@ -938,7 +938,7 @@
                 <w:noProof/>
                 <w:webHidden/>
               </w:rPr>
-              <w:instrText xml:space="preserve"> PAGEREF _Toc39245156 \h </w:instrText>
+              <w:instrText xml:space="preserve"> PAGEREF _Toc39428859 \h </w:instrText>
             </w:r>
             <w:r>
               <w:rPr>
@@ -983,7 +983,7 @@
               <w:lang w:eastAsia="es-AR"/>
             </w:rPr>
           </w:pPr>
-          <w:hyperlink w:anchor="_Toc39245157" w:history="1">
+          <w:hyperlink w:anchor="_Toc39428860" w:history="1">
             <w:r>
               <w:rPr>
                 <w:rStyle w:val="Hyperlink"/>
@@ -1026,7 +1026,7 @@
                 <w:noProof/>
                 <w:webHidden/>
               </w:rPr>
-              <w:instrText xml:space="preserve"> PAGEREF _Toc39245157 \h </w:instrText>
+              <w:instrText xml:space="preserve"> PAGEREF _Toc39428860 \h </w:instrText>
             </w:r>
             <w:r>
               <w:rPr>
@@ -1071,7 +1071,7 @@
               <w:lang w:eastAsia="es-AR"/>
             </w:rPr>
           </w:pPr>
-          <w:hyperlink w:anchor="_Toc39245158" w:history="1">
+          <w:hyperlink w:anchor="_Toc39428861" w:history="1">
             <w:r>
               <w:rPr>
                 <w:rStyle w:val="Hyperlink"/>
@@ -1114,7 +1114,7 @@
                 <w:noProof/>
                 <w:webHidden/>
               </w:rPr>
-              <w:instrText xml:space="preserve"> PAGEREF _Toc39245158 \h </w:instrText>
+              <w:instrText xml:space="preserve"> PAGEREF _Toc39428861 \h </w:instrText>
             </w:r>
             <w:r>
               <w:rPr>
@@ -1159,7 +1159,7 @@
               <w:lang w:eastAsia="es-AR"/>
             </w:rPr>
           </w:pPr>
-          <w:hyperlink w:anchor="_Toc39245159" w:history="1">
+          <w:hyperlink w:anchor="_Toc39428862" w:history="1">
             <w:r>
               <w:rPr>
                 <w:rStyle w:val="Hyperlink"/>
@@ -1202,7 +1202,7 @@
                 <w:noProof/>
                 <w:webHidden/>
               </w:rPr>
-              <w:instrText xml:space="preserve"> PAGEREF _Toc39245159 \h </w:instrText>
+              <w:instrText xml:space="preserve"> PAGEREF _Toc39428862 \h </w:instrText>
             </w:r>
             <w:r>
               <w:rPr>
@@ -1247,7 +1247,7 @@
               <w:lang w:eastAsia="es-AR"/>
             </w:rPr>
           </w:pPr>
-          <w:hyperlink w:anchor="_Toc39245160" w:history="1">
+          <w:hyperlink w:anchor="_Toc39428863" w:history="1">
             <w:r>
               <w:rPr>
                 <w:rStyle w:val="Hyperlink"/>
@@ -1269,7 +1269,7 @@
                 <w:rStyle w:val="Hyperlink"/>
                 <w:noProof/>
               </w:rPr>
-              <w:t>Entorno de Usuario</w:t>
+              <w:t>Perfil de los Stakeholders</w:t>
             </w:r>
             <w:r>
               <w:rPr>
@@ -1290,7 +1290,7 @@
                 <w:noProof/>
                 <w:webHidden/>
               </w:rPr>
-              <w:instrText xml:space="preserve"> PAGEREF _Toc39245160 \h </w:instrText>
+              <w:instrText xml:space="preserve"> PAGEREF _Toc39428863 \h </w:instrText>
             </w:r>
             <w:r>
               <w:rPr>
@@ -1310,7 +1310,7 @@
                 <w:noProof/>
                 <w:webHidden/>
               </w:rPr>
-              <w:t>6</w:t>
+              <w:t>7</w:t>
             </w:r>
             <w:r>
               <w:rPr>
@@ -1335,7 +1335,7 @@
               <w:lang w:eastAsia="es-AR"/>
             </w:rPr>
           </w:pPr>
-          <w:hyperlink w:anchor="_Toc39245161" w:history="1">
+          <w:hyperlink w:anchor="_Toc39428864" w:history="1">
             <w:r>
               <w:rPr>
                 <w:rStyle w:val="Hyperlink"/>
@@ -1357,7 +1357,7 @@
                 <w:rStyle w:val="Hyperlink"/>
                 <w:noProof/>
               </w:rPr>
-              <w:t>Perfil de los Stakeholders</w:t>
+              <w:t>Cuadro de influencia</w:t>
             </w:r>
             <w:r>
               <w:rPr>
@@ -1378,7 +1378,7 @@
                 <w:noProof/>
                 <w:webHidden/>
               </w:rPr>
-              <w:instrText xml:space="preserve"> PAGEREF _Toc39245161 \h </w:instrText>
+              <w:instrText xml:space="preserve"> PAGEREF _Toc39428864 \h </w:instrText>
             </w:r>
             <w:r>
               <w:rPr>
@@ -1398,7 +1398,7 @@
                 <w:noProof/>
                 <w:webHidden/>
               </w:rPr>
-              <w:t>7</w:t>
+              <w:t>9</w:t>
             </w:r>
             <w:r>
               <w:rPr>
@@ -1423,7 +1423,7 @@
               <w:lang w:eastAsia="es-AR"/>
             </w:rPr>
           </w:pPr>
-          <w:hyperlink w:anchor="_Toc39245162" w:history="1">
+          <w:hyperlink w:anchor="_Toc39428865" w:history="1">
             <w:r>
               <w:rPr>
                 <w:rStyle w:val="Hyperlink"/>
@@ -1466,7 +1466,7 @@
                 <w:noProof/>
                 <w:webHidden/>
               </w:rPr>
-              <w:instrText xml:space="preserve"> PAGEREF _Toc39245162 \h </w:instrText>
+              <w:instrText xml:space="preserve"> PAGEREF _Toc39428865 \h </w:instrText>
             </w:r>
             <w:r>
               <w:rPr>
@@ -1486,7 +1486,7 @@
                 <w:noProof/>
                 <w:webHidden/>
               </w:rPr>
-              <w:t>9</w:t>
+              <w:t>10</w:t>
             </w:r>
             <w:r>
               <w:rPr>
@@ -1511,7 +1511,7 @@
               <w:lang w:eastAsia="es-AR"/>
             </w:rPr>
           </w:pPr>
-          <w:hyperlink w:anchor="_Toc39245163" w:history="1">
+          <w:hyperlink w:anchor="_Toc39428866" w:history="1">
             <w:r>
               <w:rPr>
                 <w:rStyle w:val="Hyperlink"/>
@@ -1554,7 +1554,7 @@
                 <w:noProof/>
                 <w:webHidden/>
               </w:rPr>
-              <w:instrText xml:space="preserve"> PAGEREF _Toc39245163 \h </w:instrText>
+              <w:instrText xml:space="preserve"> PAGEREF _Toc39428866 \h </w:instrText>
             </w:r>
             <w:r>
               <w:rPr>
@@ -1574,7 +1574,7 @@
                 <w:noProof/>
                 <w:webHidden/>
               </w:rPr>
-              <w:t>9</w:t>
+              <w:t>10</w:t>
             </w:r>
             <w:r>
               <w:rPr>
@@ -1599,7 +1599,7 @@
               <w:lang w:eastAsia="es-AR"/>
             </w:rPr>
           </w:pPr>
-          <w:hyperlink w:anchor="_Toc39245164" w:history="1">
+          <w:hyperlink w:anchor="_Toc39428867" w:history="1">
             <w:r>
               <w:rPr>
                 <w:rStyle w:val="Hyperlink"/>
@@ -1642,7 +1642,7 @@
                 <w:noProof/>
                 <w:webHidden/>
               </w:rPr>
-              <w:instrText xml:space="preserve"> PAGEREF _Toc39245164 \h </w:instrText>
+              <w:instrText xml:space="preserve"> PAGEREF _Toc39428867 \h </w:instrText>
             </w:r>
             <w:r>
               <w:rPr>
@@ -1662,7 +1662,7 @@
                 <w:noProof/>
                 <w:webHidden/>
               </w:rPr>
-              <w:t>9</w:t>
+              <w:t>10</w:t>
             </w:r>
             <w:r>
               <w:rPr>
@@ -1687,7 +1687,7 @@
               <w:lang w:eastAsia="es-AR"/>
             </w:rPr>
           </w:pPr>
-          <w:hyperlink w:anchor="_Toc39245165" w:history="1">
+          <w:hyperlink w:anchor="_Toc39428868" w:history="1">
             <w:r>
               <w:rPr>
                 <w:rStyle w:val="Hyperlink"/>
@@ -1730,7 +1730,7 @@
                 <w:noProof/>
                 <w:webHidden/>
               </w:rPr>
-              <w:instrText xml:space="preserve"> PAGEREF _Toc39245165 \h </w:instrText>
+              <w:instrText xml:space="preserve"> PAGEREF _Toc39428868 \h </w:instrText>
             </w:r>
             <w:r>
               <w:rPr>
@@ -1750,7 +1750,7 @@
                 <w:noProof/>
                 <w:webHidden/>
               </w:rPr>
-              <w:t>9</w:t>
+              <w:t>10</w:t>
             </w:r>
             <w:r>
               <w:rPr>
@@ -1775,7 +1775,7 @@
               <w:lang w:eastAsia="es-AR"/>
             </w:rPr>
           </w:pPr>
-          <w:hyperlink w:anchor="_Toc39245166" w:history="1">
+          <w:hyperlink w:anchor="_Toc39428869" w:history="1">
             <w:r>
               <w:rPr>
                 <w:rStyle w:val="Hyperlink"/>
@@ -1818,7 +1818,7 @@
                 <w:noProof/>
                 <w:webHidden/>
               </w:rPr>
-              <w:instrText xml:space="preserve"> PAGEREF _Toc39245166 \h </w:instrText>
+              <w:instrText xml:space="preserve"> PAGEREF _Toc39428869 \h </w:instrText>
             </w:r>
             <w:r>
               <w:rPr>
@@ -1838,7 +1838,95 @@
                 <w:noProof/>
                 <w:webHidden/>
               </w:rPr>
-              <w:t>10</w:t>
+              <w:t>11</w:t>
+            </w:r>
+            <w:r>
+              <w:rPr>
+                <w:noProof/>
+                <w:webHidden/>
+              </w:rPr>
+              <w:fldChar w:fldCharType="end"/>
+            </w:r>
+          </w:hyperlink>
+        </w:p>
+        <w:p>
+          <w:pPr>
+            <w:pStyle w:val="TOC2"/>
+            <w:tabs>
+              <w:tab w:val="left" w:pos="1100"/>
+              <w:tab w:val="right" w:leader="dot" w:pos="9062"/>
+            </w:tabs>
+            <w:rPr>
+              <w:rFonts w:asciiTheme="minorHAnsi" w:eastAsiaTheme="minorEastAsia" w:hAnsiTheme="minorHAnsi"/>
+              <w:noProof/>
+              <w:sz w:val="22"/>
+              <w:lang w:eastAsia="es-AR"/>
+            </w:rPr>
+          </w:pPr>
+          <w:hyperlink w:anchor="_Toc39428870" w:history="1">
+            <w:r>
+              <w:rPr>
+                <w:rStyle w:val="Hyperlink"/>
+                <w:noProof/>
+              </w:rPr>
+              <w:t>N01.</w:t>
+            </w:r>
+            <w:r>
+              <w:rPr>
+                <w:rFonts w:asciiTheme="minorHAnsi" w:eastAsiaTheme="minorEastAsia" w:hAnsiTheme="minorHAnsi"/>
+                <w:noProof/>
+                <w:sz w:val="22"/>
+                <w:lang w:eastAsia="es-AR"/>
+              </w:rPr>
+              <w:tab/>
+            </w:r>
+            <w:r>
+              <w:rPr>
+                <w:rStyle w:val="Hyperlink"/>
+                <w:noProof/>
+              </w:rPr>
+              <w:t>Listado de Casos de Uso</w:t>
+            </w:r>
+            <w:r>
+              <w:rPr>
+                <w:noProof/>
+                <w:webHidden/>
+              </w:rPr>
+              <w:tab/>
+            </w:r>
+            <w:r>
+              <w:rPr>
+                <w:noProof/>
+                <w:webHidden/>
+              </w:rPr>
+              <w:fldChar w:fldCharType="begin"/>
+            </w:r>
+            <w:r>
+              <w:rPr>
+                <w:noProof/>
+                <w:webHidden/>
+              </w:rPr>
+              <w:instrText xml:space="preserve"> PAGEREF _Toc39428870 \h </w:instrText>
+            </w:r>
+            <w:r>
+              <w:rPr>
+                <w:noProof/>
+                <w:webHidden/>
+              </w:rPr>
+            </w:r>
+            <w:r>
+              <w:rPr>
+                <w:noProof/>
+                <w:webHidden/>
+              </w:rPr>
+              <w:fldChar w:fldCharType="separate"/>
+            </w:r>
+            <w:r>
+              <w:rPr>
+                <w:noProof/>
+                <w:webHidden/>
+              </w:rPr>
+              <w:t>11</w:t>
             </w:r>
             <w:r>
               <w:rPr>
@@ -1863,7 +1951,7 @@
               <w:lang w:eastAsia="es-AR"/>
             </w:rPr>
           </w:pPr>
-          <w:hyperlink w:anchor="_Toc39245167" w:history="1">
+          <w:hyperlink w:anchor="_Toc39428871" w:history="1">
             <w:r>
               <w:rPr>
                 <w:rStyle w:val="Hyperlink"/>
@@ -1906,7 +1994,7 @@
                 <w:noProof/>
                 <w:webHidden/>
               </w:rPr>
-              <w:instrText xml:space="preserve"> PAGEREF _Toc39245167 \h </w:instrText>
+              <w:instrText xml:space="preserve"> PAGEREF _Toc39428871 \h </w:instrText>
             </w:r>
             <w:r>
               <w:rPr>
@@ -1926,7 +2014,7 @@
                 <w:noProof/>
                 <w:webHidden/>
               </w:rPr>
-              <w:t>10</w:t>
+              <w:t>13</w:t>
             </w:r>
             <w:r>
               <w:rPr>
@@ -1951,7 +2039,7 @@
               <w:lang w:eastAsia="es-AR"/>
             </w:rPr>
           </w:pPr>
-          <w:hyperlink w:anchor="_Toc39245168" w:history="1">
+          <w:hyperlink w:anchor="_Toc39428872" w:history="1">
             <w:r>
               <w:rPr>
                 <w:rStyle w:val="Hyperlink"/>
@@ -1994,7 +2082,7 @@
                 <w:noProof/>
                 <w:webHidden/>
               </w:rPr>
-              <w:instrText xml:space="preserve"> PAGEREF _Toc39245168 \h </w:instrText>
+              <w:instrText xml:space="preserve"> PAGEREF _Toc39428872 \h </w:instrText>
             </w:r>
             <w:r>
               <w:rPr>
@@ -2014,7 +2102,7 @@
                 <w:noProof/>
                 <w:webHidden/>
               </w:rPr>
-              <w:t>10</w:t>
+              <w:t>13</w:t>
             </w:r>
             <w:r>
               <w:rPr>
@@ -2039,7 +2127,7 @@
               <w:lang w:eastAsia="es-AR"/>
             </w:rPr>
           </w:pPr>
-          <w:hyperlink w:anchor="_Toc39245169" w:history="1">
+          <w:hyperlink w:anchor="_Toc39428873" w:history="1">
             <w:r>
               <w:rPr>
                 <w:rStyle w:val="Hyperlink"/>
@@ -2082,7 +2170,7 @@
                 <w:noProof/>
                 <w:webHidden/>
               </w:rPr>
-              <w:instrText xml:space="preserve"> PAGEREF _Toc39245169 \h </w:instrText>
+              <w:instrText xml:space="preserve"> PAGEREF _Toc39428873 \h </w:instrText>
             </w:r>
             <w:r>
               <w:rPr>
@@ -2102,7 +2190,7 @@
                 <w:noProof/>
                 <w:webHidden/>
               </w:rPr>
-              <w:t>11</w:t>
+              <w:t>13</w:t>
             </w:r>
             <w:r>
               <w:rPr>
@@ -2127,7 +2215,7 @@
               <w:lang w:eastAsia="es-AR"/>
             </w:rPr>
           </w:pPr>
-          <w:hyperlink w:anchor="_Toc39245170" w:history="1">
+          <w:hyperlink w:anchor="_Toc39428874" w:history="1">
             <w:r>
               <w:rPr>
                 <w:rStyle w:val="Hyperlink"/>
@@ -2170,7 +2258,7 @@
                 <w:noProof/>
                 <w:webHidden/>
               </w:rPr>
-              <w:instrText xml:space="preserve"> PAGEREF _Toc39245170 \h </w:instrText>
+              <w:instrText xml:space="preserve"> PAGEREF _Toc39428874 \h </w:instrText>
             </w:r>
             <w:r>
               <w:rPr>
@@ -2190,7 +2278,7 @@
                 <w:noProof/>
                 <w:webHidden/>
               </w:rPr>
-              <w:t>11</w:t>
+              <w:t>13</w:t>
             </w:r>
             <w:r>
               <w:rPr>
@@ -2215,7 +2303,7 @@
               <w:lang w:eastAsia="es-AR"/>
             </w:rPr>
           </w:pPr>
-          <w:hyperlink w:anchor="_Toc39245171" w:history="1">
+          <w:hyperlink w:anchor="_Toc39428875" w:history="1">
             <w:r>
               <w:rPr>
                 <w:rStyle w:val="Hyperlink"/>
@@ -2258,7 +2346,7 @@
                 <w:noProof/>
                 <w:webHidden/>
               </w:rPr>
-              <w:instrText xml:space="preserve"> PAGEREF _Toc39245171 \h </w:instrText>
+              <w:instrText xml:space="preserve"> PAGEREF _Toc39428875 \h </w:instrText>
             </w:r>
             <w:r>
               <w:rPr>
@@ -2278,7 +2366,7 @@
                 <w:noProof/>
                 <w:webHidden/>
               </w:rPr>
-              <w:t>11</w:t>
+              <w:t>13</w:t>
             </w:r>
             <w:r>
               <w:rPr>
@@ -2303,7 +2391,7 @@
               <w:lang w:eastAsia="es-AR"/>
             </w:rPr>
           </w:pPr>
-          <w:hyperlink w:anchor="_Toc39245172" w:history="1">
+          <w:hyperlink w:anchor="_Toc39428876" w:history="1">
             <w:r>
               <w:rPr>
                 <w:rStyle w:val="Hyperlink"/>
@@ -2346,7 +2434,7 @@
                 <w:noProof/>
                 <w:webHidden/>
               </w:rPr>
-              <w:instrText xml:space="preserve"> PAGEREF _Toc39245172 \h </w:instrText>
+              <w:instrText xml:space="preserve"> PAGEREF _Toc39428876 \h </w:instrText>
             </w:r>
             <w:r>
               <w:rPr>
@@ -2366,7 +2454,183 @@
                 <w:noProof/>
                 <w:webHidden/>
               </w:rPr>
-              <w:t>12</w:t>
+              <w:t>14</w:t>
+            </w:r>
+            <w:r>
+              <w:rPr>
+                <w:noProof/>
+                <w:webHidden/>
+              </w:rPr>
+              <w:fldChar w:fldCharType="end"/>
+            </w:r>
+          </w:hyperlink>
+        </w:p>
+        <w:p>
+          <w:pPr>
+            <w:pStyle w:val="TOC3"/>
+            <w:tabs>
+              <w:tab w:val="left" w:pos="1540"/>
+              <w:tab w:val="right" w:leader="dot" w:pos="9062"/>
+            </w:tabs>
+            <w:rPr>
+              <w:rFonts w:asciiTheme="minorHAnsi" w:eastAsiaTheme="minorEastAsia" w:hAnsiTheme="minorHAnsi"/>
+              <w:noProof/>
+              <w:sz w:val="22"/>
+              <w:lang w:eastAsia="es-AR"/>
+            </w:rPr>
+          </w:pPr>
+          <w:hyperlink w:anchor="_Toc39428877" w:history="1">
+            <w:r>
+              <w:rPr>
+                <w:rStyle w:val="Hyperlink"/>
+                <w:noProof/>
+              </w:rPr>
+              <w:t>T03.1.</w:t>
+            </w:r>
+            <w:r>
+              <w:rPr>
+                <w:rFonts w:asciiTheme="minorHAnsi" w:eastAsiaTheme="minorEastAsia" w:hAnsiTheme="minorHAnsi"/>
+                <w:noProof/>
+                <w:sz w:val="22"/>
+                <w:lang w:eastAsia="es-AR"/>
+              </w:rPr>
+              <w:tab/>
+            </w:r>
+            <w:r>
+              <w:rPr>
+                <w:rStyle w:val="Hyperlink"/>
+                <w:noProof/>
+              </w:rPr>
+              <w:t>Historial de revisiones</w:t>
+            </w:r>
+            <w:r>
+              <w:rPr>
+                <w:noProof/>
+                <w:webHidden/>
+              </w:rPr>
+              <w:tab/>
+            </w:r>
+            <w:r>
+              <w:rPr>
+                <w:noProof/>
+                <w:webHidden/>
+              </w:rPr>
+              <w:fldChar w:fldCharType="begin"/>
+            </w:r>
+            <w:r>
+              <w:rPr>
+                <w:noProof/>
+                <w:webHidden/>
+              </w:rPr>
+              <w:instrText xml:space="preserve"> PAGEREF _Toc39428877 \h </w:instrText>
+            </w:r>
+            <w:r>
+              <w:rPr>
+                <w:noProof/>
+                <w:webHidden/>
+              </w:rPr>
+            </w:r>
+            <w:r>
+              <w:rPr>
+                <w:noProof/>
+                <w:webHidden/>
+              </w:rPr>
+              <w:fldChar w:fldCharType="separate"/>
+            </w:r>
+            <w:r>
+              <w:rPr>
+                <w:noProof/>
+                <w:webHidden/>
+              </w:rPr>
+              <w:t>14</w:t>
+            </w:r>
+            <w:r>
+              <w:rPr>
+                <w:noProof/>
+                <w:webHidden/>
+              </w:rPr>
+              <w:fldChar w:fldCharType="end"/>
+            </w:r>
+          </w:hyperlink>
+        </w:p>
+        <w:p>
+          <w:pPr>
+            <w:pStyle w:val="TOC3"/>
+            <w:tabs>
+              <w:tab w:val="left" w:pos="1540"/>
+              <w:tab w:val="right" w:leader="dot" w:pos="9062"/>
+            </w:tabs>
+            <w:rPr>
+              <w:rFonts w:asciiTheme="minorHAnsi" w:eastAsiaTheme="minorEastAsia" w:hAnsiTheme="minorHAnsi"/>
+              <w:noProof/>
+              <w:sz w:val="22"/>
+              <w:lang w:eastAsia="es-AR"/>
+            </w:rPr>
+          </w:pPr>
+          <w:hyperlink w:anchor="_Toc39428878" w:history="1">
+            <w:r>
+              <w:rPr>
+                <w:rStyle w:val="Hyperlink"/>
+                <w:noProof/>
+              </w:rPr>
+              <w:t>T03.2.</w:t>
+            </w:r>
+            <w:r>
+              <w:rPr>
+                <w:rFonts w:asciiTheme="minorHAnsi" w:eastAsiaTheme="minorEastAsia" w:hAnsiTheme="minorHAnsi"/>
+                <w:noProof/>
+                <w:sz w:val="22"/>
+                <w:lang w:eastAsia="es-AR"/>
+              </w:rPr>
+              <w:tab/>
+            </w:r>
+            <w:r>
+              <w:rPr>
+                <w:rStyle w:val="Hyperlink"/>
+                <w:noProof/>
+              </w:rPr>
+              <w:t>Descripción analítica del Caso de Uso</w:t>
+            </w:r>
+            <w:r>
+              <w:rPr>
+                <w:noProof/>
+                <w:webHidden/>
+              </w:rPr>
+              <w:tab/>
+            </w:r>
+            <w:r>
+              <w:rPr>
+                <w:noProof/>
+                <w:webHidden/>
+              </w:rPr>
+              <w:fldChar w:fldCharType="begin"/>
+            </w:r>
+            <w:r>
+              <w:rPr>
+                <w:noProof/>
+                <w:webHidden/>
+              </w:rPr>
+              <w:instrText xml:space="preserve"> PAGEREF _Toc39428878 \h </w:instrText>
+            </w:r>
+            <w:r>
+              <w:rPr>
+                <w:noProof/>
+                <w:webHidden/>
+              </w:rPr>
+            </w:r>
+            <w:r>
+              <w:rPr>
+                <w:noProof/>
+                <w:webHidden/>
+              </w:rPr>
+              <w:fldChar w:fldCharType="separate"/>
+            </w:r>
+            <w:r>
+              <w:rPr>
+                <w:noProof/>
+                <w:webHidden/>
+              </w:rPr>
+              <w:t>14</w:t>
             </w:r>
             <w:r>
               <w:rPr>
@@ -2391,7 +2655,7 @@
               <w:lang w:eastAsia="es-AR"/>
             </w:rPr>
           </w:pPr>
-          <w:hyperlink w:anchor="_Toc39245173" w:history="1">
+          <w:hyperlink w:anchor="_Toc39428879" w:history="1">
             <w:r>
               <w:rPr>
                 <w:rStyle w:val="Hyperlink"/>
@@ -2434,7 +2698,7 @@
                 <w:noProof/>
                 <w:webHidden/>
               </w:rPr>
-              <w:instrText xml:space="preserve"> PAGEREF _Toc39245173 \h </w:instrText>
+              <w:instrText xml:space="preserve"> PAGEREF _Toc39428879 \h </w:instrText>
             </w:r>
             <w:r>
               <w:rPr>
@@ -2454,7 +2718,7 @@
                 <w:noProof/>
                 <w:webHidden/>
               </w:rPr>
-              <w:t>12</w:t>
+              <w:t>15</w:t>
             </w:r>
             <w:r>
               <w:rPr>
@@ -2479,7 +2743,7 @@
               <w:lang w:eastAsia="es-AR"/>
             </w:rPr>
           </w:pPr>
-          <w:hyperlink w:anchor="_Toc39245174" w:history="1">
+          <w:hyperlink w:anchor="_Toc39428880" w:history="1">
             <w:r>
               <w:rPr>
                 <w:rStyle w:val="Hyperlink"/>
@@ -2522,7 +2786,7 @@
                 <w:noProof/>
                 <w:webHidden/>
               </w:rPr>
-              <w:instrText xml:space="preserve"> PAGEREF _Toc39245174 \h </w:instrText>
+              <w:instrText xml:space="preserve"> PAGEREF _Toc39428880 \h </w:instrText>
             </w:r>
             <w:r>
               <w:rPr>
@@ -2542,7 +2806,7 @@
                 <w:noProof/>
                 <w:webHidden/>
               </w:rPr>
-              <w:t>12</w:t>
+              <w:t>15</w:t>
             </w:r>
             <w:r>
               <w:rPr>
@@ -2567,7 +2831,7 @@
               <w:lang w:eastAsia="es-AR"/>
             </w:rPr>
           </w:pPr>
-          <w:hyperlink w:anchor="_Toc39245175" w:history="1">
+          <w:hyperlink w:anchor="_Toc39428881" w:history="1">
             <w:r>
               <w:rPr>
                 <w:rStyle w:val="Hyperlink"/>
@@ -2610,7 +2874,7 @@
                 <w:noProof/>
                 <w:webHidden/>
               </w:rPr>
-              <w:instrText xml:space="preserve"> PAGEREF _Toc39245175 \h </w:instrText>
+              <w:instrText xml:space="preserve"> PAGEREF _Toc39428881 \h </w:instrText>
             </w:r>
             <w:r>
               <w:rPr>
@@ -2630,7 +2894,7 @@
                 <w:noProof/>
                 <w:webHidden/>
               </w:rPr>
-              <w:t>12</w:t>
+              <w:t>15</w:t>
             </w:r>
             <w:r>
               <w:rPr>
@@ -2655,7 +2919,7 @@
               <w:lang w:eastAsia="es-AR"/>
             </w:rPr>
           </w:pPr>
-          <w:hyperlink w:anchor="_Toc39245176" w:history="1">
+          <w:hyperlink w:anchor="_Toc39428882" w:history="1">
             <w:r>
               <w:rPr>
                 <w:rStyle w:val="Hyperlink"/>
@@ -2698,7 +2962,7 @@
                 <w:noProof/>
                 <w:webHidden/>
               </w:rPr>
-              <w:instrText xml:space="preserve"> PAGEREF _Toc39245176 \h </w:instrText>
+              <w:instrText xml:space="preserve"> PAGEREF _Toc39428882 \h </w:instrText>
             </w:r>
             <w:r>
               <w:rPr>
@@ -2718,7 +2982,7 @@
                 <w:noProof/>
                 <w:webHidden/>
               </w:rPr>
-              <w:t>12</w:t>
+              <w:t>15</w:t>
             </w:r>
             <w:r>
               <w:rPr>
@@ -2743,7 +3007,7 @@
               <w:lang w:eastAsia="es-AR"/>
             </w:rPr>
           </w:pPr>
-          <w:hyperlink w:anchor="_Toc39245177" w:history="1">
+          <w:hyperlink w:anchor="_Toc39428883" w:history="1">
             <w:r>
               <w:rPr>
                 <w:rStyle w:val="Hyperlink"/>
@@ -2786,7 +3050,7 @@
                 <w:noProof/>
                 <w:webHidden/>
               </w:rPr>
-              <w:instrText xml:space="preserve"> PAGEREF _Toc39245177 \h </w:instrText>
+              <w:instrText xml:space="preserve"> PAGEREF _Toc39428883 \h </w:instrText>
             </w:r>
             <w:r>
               <w:rPr>
@@ -2806,7 +3070,7 @@
                 <w:noProof/>
                 <w:webHidden/>
               </w:rPr>
-              <w:t>12</w:t>
+              <w:t>15</w:t>
             </w:r>
             <w:r>
               <w:rPr>
@@ -2831,7 +3095,7 @@
               <w:lang w:eastAsia="es-AR"/>
             </w:rPr>
           </w:pPr>
-          <w:hyperlink w:anchor="_Toc39245178" w:history="1">
+          <w:hyperlink w:anchor="_Toc39428884" w:history="1">
             <w:r>
               <w:rPr>
                 <w:rStyle w:val="Hyperlink"/>
@@ -2874,7 +3138,7 @@
                 <w:noProof/>
                 <w:webHidden/>
               </w:rPr>
-              <w:instrText xml:space="preserve"> PAGEREF _Toc39245178 \h </w:instrText>
+              <w:instrText xml:space="preserve"> PAGEREF _Toc39428884 \h </w:instrText>
             </w:r>
             <w:r>
               <w:rPr>
@@ -2894,7 +3158,7 @@
                 <w:noProof/>
                 <w:webHidden/>
               </w:rPr>
-              <w:t>12</w:t>
+              <w:t>15</w:t>
             </w:r>
             <w:r>
               <w:rPr>
@@ -2915,7 +3179,6 @@
             <w:rPr>
               <w:rFonts w:cs="Arial"/>
             </w:rPr>
-            <w:lastRenderedPageBreak/>
             <w:fldChar w:fldCharType="end"/>
           </w:r>
         </w:p>
@@ -2948,7 +3211,7 @@
           <w:numId w:val="7"/>
         </w:numPr>
       </w:pPr>
-      <w:bookmarkStart w:id="3" w:name="_Toc39245152"/>
+      <w:bookmarkStart w:id="3" w:name="_Toc39428855"/>
       <w:bookmarkEnd w:id="2"/>
       <w:r>
         <w:lastRenderedPageBreak/>
@@ -3806,7 +4069,7 @@
           <w:numId w:val="3"/>
         </w:numPr>
       </w:pPr>
-      <w:bookmarkStart w:id="4" w:name="_Toc39245153"/>
+      <w:bookmarkStart w:id="4" w:name="_Toc39428856"/>
       <w:r>
         <w:t>Descripción</w:t>
       </w:r>
@@ -3836,7 +4099,7 @@
         <w:pStyle w:val="Heading2"/>
       </w:pPr>
       <w:bookmarkStart w:id="5" w:name="_Toc480368800"/>
-      <w:bookmarkStart w:id="6" w:name="_Toc39245154"/>
+      <w:bookmarkStart w:id="6" w:name="_Toc39428857"/>
       <w:r>
         <w:t>Propósito</w:t>
       </w:r>
@@ -4007,7 +4270,7 @@
         <w:pStyle w:val="Heading2"/>
       </w:pPr>
       <w:bookmarkStart w:id="7" w:name="_Toc466497742"/>
-      <w:bookmarkStart w:id="8" w:name="_Toc39245155"/>
+      <w:bookmarkStart w:id="8" w:name="_Toc39428858"/>
       <w:r>
         <w:t xml:space="preserve">Descripción funcional del producto y </w:t>
       </w:r>
@@ -4268,7 +4531,7 @@
       <w:pPr>
         <w:pStyle w:val="Heading2"/>
       </w:pPr>
-      <w:bookmarkStart w:id="9" w:name="_Toc39245156"/>
+      <w:bookmarkStart w:id="9" w:name="_Toc39428859"/>
       <w:r>
         <w:t>Definiciones, Acrónimos, y Abreviacio</w:t>
       </w:r>
@@ -4394,7 +4657,7 @@
       <w:pPr>
         <w:pStyle w:val="Heading2"/>
       </w:pPr>
-      <w:bookmarkStart w:id="10" w:name="_Toc39245157"/>
+      <w:bookmarkStart w:id="10" w:name="_Toc39428860"/>
       <w:r>
         <w:t>Descripción de las personas participantes en el desarrollo del sistema de información y los usuarios (Roles)</w:t>
       </w:r>
@@ -4405,7 +4668,7 @@
       <w:pPr>
         <w:pStyle w:val="Heading3"/>
       </w:pPr>
-      <w:bookmarkStart w:id="11" w:name="_Toc39245158"/>
+      <w:bookmarkStart w:id="11" w:name="_Toc39428861"/>
       <w:r>
         <w:t xml:space="preserve">Resumen de </w:t>
       </w:r>
@@ -4735,7 +4998,7 @@
       <w:pPr>
         <w:pStyle w:val="Heading3"/>
       </w:pPr>
-      <w:bookmarkStart w:id="12" w:name="_Toc39245159"/>
+      <w:bookmarkStart w:id="12" w:name="_Toc39428862"/>
       <w:r>
         <w:t>Resumen de Usuarios</w:t>
       </w:r>
@@ -5411,7 +5674,7 @@
       <w:pPr>
         <w:pStyle w:val="Heading3"/>
       </w:pPr>
-      <w:bookmarkStart w:id="14" w:name="_Toc39245161"/>
+      <w:bookmarkStart w:id="14" w:name="_Toc39428863"/>
       <w:r>
         <w:t xml:space="preserve">Perfil de los </w:t>
       </w:r>
@@ -6854,9 +7117,11 @@
       <w:pPr>
         <w:pStyle w:val="Heading3"/>
       </w:pPr>
+      <w:bookmarkStart w:id="15" w:name="_Toc39428864"/>
       <w:r>
         <w:t>Cuadro de influencia</w:t>
       </w:r>
+      <w:bookmarkEnd w:id="15"/>
     </w:p>
     <w:p/>
     <w:p/>
@@ -7249,11 +7514,11 @@
       <w:pPr>
         <w:pStyle w:val="Heading2"/>
       </w:pPr>
-      <w:bookmarkStart w:id="15" w:name="_Toc39245162"/>
+      <w:bookmarkStart w:id="16" w:name="_Toc39428865"/>
       <w:r>
         <w:t>Otros Requisitos</w:t>
       </w:r>
-      <w:bookmarkEnd w:id="15"/>
+      <w:bookmarkEnd w:id="16"/>
     </w:p>
     <w:p/>
     <w:p/>
@@ -7261,22 +7526,22 @@
       <w:pPr>
         <w:pStyle w:val="Heading2"/>
       </w:pPr>
-      <w:bookmarkStart w:id="16" w:name="_Toc39245163"/>
+      <w:bookmarkStart w:id="17" w:name="_Toc39428866"/>
       <w:r>
         <w:t>Diagrama de clases parcial de todos los módulos implementado</w:t>
       </w:r>
-      <w:bookmarkEnd w:id="16"/>
+      <w:bookmarkEnd w:id="17"/>
     </w:p>
     <w:p/>
     <w:p>
       <w:pPr>
         <w:pStyle w:val="Heading2"/>
       </w:pPr>
-      <w:bookmarkStart w:id="17" w:name="_Toc39245164"/>
+      <w:bookmarkStart w:id="18" w:name="_Toc39428867"/>
       <w:r>
         <w:t>Modelo de datos</w:t>
       </w:r>
-      <w:bookmarkEnd w:id="17"/>
+      <w:bookmarkEnd w:id="18"/>
     </w:p>
     <w:p/>
     <w:p/>
@@ -7284,11 +7549,11 @@
       <w:pPr>
         <w:pStyle w:val="Heading2"/>
       </w:pPr>
-      <w:bookmarkStart w:id="18" w:name="_Toc39245165"/>
+      <w:bookmarkStart w:id="19" w:name="_Toc39428868"/>
       <w:r>
         <w:t>Diagrama de Componentes</w:t>
       </w:r>
-      <w:bookmarkEnd w:id="18"/>
+      <w:bookmarkEnd w:id="19"/>
     </w:p>
     <w:p/>
     <w:p>
@@ -7350,20 +7615,22 @@
           <w:numId w:val="4"/>
         </w:numPr>
       </w:pPr>
-      <w:bookmarkStart w:id="19" w:name="_Toc39245166"/>
+      <w:bookmarkStart w:id="20" w:name="_Toc39428869"/>
       <w:r>
         <w:t>Procesos de Negocio</w:t>
       </w:r>
-      <w:bookmarkEnd w:id="19"/>
+      <w:bookmarkEnd w:id="20"/>
     </w:p>
     <w:p/>
     <w:p>
       <w:pPr>
         <w:pStyle w:val="Heading2"/>
       </w:pPr>
+      <w:bookmarkStart w:id="21" w:name="_Toc39428870"/>
       <w:r>
         <w:t>Listado de Casos de Uso</w:t>
       </w:r>
+      <w:bookmarkEnd w:id="21"/>
     </w:p>
     <w:p/>
     <w:tbl>
@@ -7454,11 +7721,11 @@
             <w:tcW w:w="7791" w:type="dxa"/>
           </w:tcPr>
           <w:p>
-            <w:bookmarkStart w:id="20" w:name="_Toc39318432"/>
+            <w:bookmarkStart w:id="22" w:name="_Toc39318432"/>
             <w:r>
               <w:t>CUN002 – Aprobación de cotización</w:t>
             </w:r>
-            <w:bookmarkEnd w:id="20"/>
+            <w:bookmarkEnd w:id="22"/>
           </w:p>
         </w:tc>
       </w:tr>
@@ -7509,11 +7776,11 @@
             <w:tcW w:w="7791" w:type="dxa"/>
           </w:tcPr>
           <w:p>
-            <w:bookmarkStart w:id="21" w:name="_Toc39318433"/>
+            <w:bookmarkStart w:id="23" w:name="_Toc39318433"/>
             <w:r>
               <w:t>CUN003 – Alta OT</w:t>
             </w:r>
-            <w:bookmarkEnd w:id="21"/>
+            <w:bookmarkEnd w:id="23"/>
           </w:p>
         </w:tc>
       </w:tr>
@@ -7577,11 +7844,11 @@
             <w:tcW w:w="7791" w:type="dxa"/>
           </w:tcPr>
           <w:p>
-            <w:bookmarkStart w:id="22" w:name="_Toc39318434"/>
+            <w:bookmarkStart w:id="24" w:name="_Toc39318434"/>
             <w:r>
               <w:t>CUN004 – Planificación de OT</w:t>
             </w:r>
-            <w:bookmarkEnd w:id="22"/>
+            <w:bookmarkEnd w:id="24"/>
           </w:p>
         </w:tc>
       </w:tr>
@@ -7635,11 +7902,11 @@
             <w:tcW w:w="7791" w:type="dxa"/>
           </w:tcPr>
           <w:p>
-            <w:bookmarkStart w:id="23" w:name="_Toc39318435"/>
+            <w:bookmarkStart w:id="25" w:name="_Toc39318435"/>
             <w:r>
               <w:t>CUN005 – Actualizar grado de avance</w:t>
             </w:r>
-            <w:bookmarkEnd w:id="23"/>
+            <w:bookmarkEnd w:id="25"/>
           </w:p>
         </w:tc>
       </w:tr>
@@ -7687,11 +7954,11 @@
             <w:tcW w:w="7791" w:type="dxa"/>
           </w:tcPr>
           <w:p>
-            <w:bookmarkStart w:id="24" w:name="_Toc39318436"/>
+            <w:bookmarkStart w:id="26" w:name="_Toc39318436"/>
             <w:r>
               <w:t>CUN006 – Planificación mantenimiento Maquina</w:t>
             </w:r>
-            <w:bookmarkEnd w:id="24"/>
+            <w:bookmarkEnd w:id="26"/>
           </w:p>
         </w:tc>
       </w:tr>
@@ -7745,11 +8012,11 @@
             <w:tcW w:w="7791" w:type="dxa"/>
           </w:tcPr>
           <w:p>
-            <w:bookmarkStart w:id="25" w:name="_Toc39318437"/>
+            <w:bookmarkStart w:id="27" w:name="_Toc39318437"/>
             <w:r>
               <w:t>CUN051 – Informe de Cotizaciones</w:t>
             </w:r>
-            <w:bookmarkEnd w:id="25"/>
+            <w:bookmarkEnd w:id="27"/>
           </w:p>
         </w:tc>
       </w:tr>
@@ -7797,11 +8064,11 @@
             <w:tcW w:w="7791" w:type="dxa"/>
           </w:tcPr>
           <w:p>
-            <w:bookmarkStart w:id="26" w:name="_Toc39318438"/>
+            <w:bookmarkStart w:id="28" w:name="_Toc39318438"/>
             <w:r>
               <w:t>CUN052 – Informe de OT</w:t>
             </w:r>
-            <w:bookmarkEnd w:id="26"/>
+            <w:bookmarkEnd w:id="28"/>
           </w:p>
         </w:tc>
       </w:tr>
@@ -7908,7 +8175,7 @@
             <w:tcW w:w="7791" w:type="dxa"/>
           </w:tcPr>
           <w:p>
-            <w:bookmarkStart w:id="27" w:name="_Toc39318440"/>
+            <w:bookmarkStart w:id="29" w:name="_Toc39318440"/>
             <w:r>
               <w:t>CUN054 – Informe</w:t>
             </w:r>
@@ -7924,7 +8191,7 @@
             <w:r>
               <w:t xml:space="preserve"> Ventas </w:t>
             </w:r>
-            <w:bookmarkEnd w:id="27"/>
+            <w:bookmarkEnd w:id="29"/>
           </w:p>
         </w:tc>
       </w:tr>
@@ -7966,11 +8233,11 @@
             <w:tcW w:w="7791" w:type="dxa"/>
           </w:tcPr>
           <w:p>
-            <w:bookmarkStart w:id="28" w:name="_Toc39318441"/>
+            <w:bookmarkStart w:id="30" w:name="_Toc39318441"/>
             <w:r>
               <w:t>CUN055 – Informe de Productividad de las Maquinas</w:t>
             </w:r>
-            <w:bookmarkEnd w:id="28"/>
+            <w:bookmarkEnd w:id="30"/>
           </w:p>
         </w:tc>
       </w:tr>
@@ -8015,11 +8282,11 @@
             <w:tcW w:w="7791" w:type="dxa"/>
           </w:tcPr>
           <w:p>
-            <w:bookmarkStart w:id="29" w:name="_Toc39318442"/>
+            <w:bookmarkStart w:id="31" w:name="_Toc39318442"/>
             <w:r>
               <w:t>CUN101 – ABM Maquinas</w:t>
             </w:r>
-            <w:bookmarkEnd w:id="29"/>
+            <w:bookmarkEnd w:id="31"/>
           </w:p>
         </w:tc>
       </w:tr>
@@ -8061,11 +8328,11 @@
             <w:tcW w:w="7791" w:type="dxa"/>
           </w:tcPr>
           <w:p>
-            <w:bookmarkStart w:id="30" w:name="_Toc39318443"/>
+            <w:bookmarkStart w:id="32" w:name="_Toc39318443"/>
             <w:r>
               <w:t>CUN102 – ABM Herramientas</w:t>
             </w:r>
-            <w:bookmarkEnd w:id="30"/>
+            <w:bookmarkEnd w:id="32"/>
           </w:p>
         </w:tc>
       </w:tr>
@@ -8115,7 +8382,7 @@
                 <w:lang w:val="pt-BR"/>
               </w:rPr>
             </w:pPr>
-            <w:bookmarkStart w:id="31" w:name="_Toc39318444"/>
+            <w:bookmarkStart w:id="33" w:name="_Toc39318444"/>
             <w:r>
               <w:rPr>
                 <w:lang w:val="pt-BR"/>
@@ -8129,7 +8396,7 @@
               </w:rPr>
               <w:t>Materiales</w:t>
             </w:r>
-            <w:bookmarkEnd w:id="31"/>
+            <w:bookmarkEnd w:id="33"/>
             <w:proofErr w:type="spellEnd"/>
           </w:p>
         </w:tc>
@@ -8180,14 +8447,14 @@
                 <w:lang w:val="pt-BR"/>
               </w:rPr>
             </w:pPr>
-            <w:bookmarkStart w:id="32" w:name="_Toc39318445"/>
+            <w:bookmarkStart w:id="34" w:name="_Toc39318445"/>
             <w:r>
               <w:rPr>
                 <w:lang w:val="pt-BR"/>
               </w:rPr>
               <w:t>CUN104 – ABM Operários</w:t>
             </w:r>
-            <w:bookmarkEnd w:id="32"/>
+            <w:bookmarkEnd w:id="34"/>
           </w:p>
         </w:tc>
       </w:tr>
@@ -8237,7 +8504,7 @@
                 <w:lang w:val="pt-BR"/>
               </w:rPr>
             </w:pPr>
-            <w:bookmarkStart w:id="33" w:name="_Toc39318446"/>
+            <w:bookmarkStart w:id="35" w:name="_Toc39318446"/>
             <w:r>
               <w:rPr>
                 <w:lang w:val="pt-BR"/>
@@ -8256,7 +8523,7 @@
               </w:rPr>
               <w:t xml:space="preserve"> operários</w:t>
             </w:r>
-            <w:bookmarkEnd w:id="33"/>
+            <w:bookmarkEnd w:id="35"/>
           </w:p>
         </w:tc>
       </w:tr>
@@ -8350,8 +8617,6 @@
             <w:r>
               <w:t xml:space="preserve"> Costos de la empresa.</w:t>
             </w:r>
-            <w:bookmarkStart w:id="34" w:name="_GoBack"/>
-            <w:bookmarkEnd w:id="34"/>
           </w:p>
         </w:tc>
       </w:tr>
@@ -8366,20 +8631,9 @@
           <w:numId w:val="5"/>
         </w:numPr>
       </w:pPr>
-      <w:bookmarkStart w:id="35" w:name="_Toc39245167"/>
+      <w:bookmarkStart w:id="36" w:name="_Toc39428871"/>
       <w:r>
         <w:t>Documentos de aspectos técnicos que provee el sistema de información</w:t>
-      </w:r>
-      <w:bookmarkEnd w:id="35"/>
-    </w:p>
-    <w:p/>
-    <w:p>
-      <w:pPr>
-        <w:pStyle w:val="Heading2"/>
-      </w:pPr>
-      <w:bookmarkStart w:id="36" w:name="_Toc39245168"/>
-      <w:r>
-        <w:t>Arquitectura Base</w:t>
       </w:r>
       <w:bookmarkEnd w:id="36"/>
     </w:p>
@@ -8388,30 +8642,41 @@
       <w:pPr>
         <w:pStyle w:val="Heading2"/>
       </w:pPr>
-      <w:bookmarkStart w:id="37" w:name="_Toc39245169"/>
-      <w:r>
-        <w:t xml:space="preserve">Gestión de Log In / Log </w:t>
-      </w:r>
-      <w:proofErr w:type="spellStart"/>
-      <w:r>
-        <w:t>Out</w:t>
-      </w:r>
-      <w:proofErr w:type="spellEnd"/>
-      <w:r>
-        <w:t xml:space="preserve"> del Sistema</w:t>
+      <w:bookmarkStart w:id="37" w:name="_Toc39428872"/>
+      <w:r>
+        <w:t>Arquitectura Base</w:t>
       </w:r>
       <w:bookmarkEnd w:id="37"/>
     </w:p>
     <w:p/>
     <w:p>
       <w:pPr>
+        <w:pStyle w:val="Heading2"/>
+      </w:pPr>
+      <w:bookmarkStart w:id="38" w:name="_Toc39428873"/>
+      <w:r>
+        <w:t xml:space="preserve">Gestión de Log In / Log </w:t>
+      </w:r>
+      <w:proofErr w:type="spellStart"/>
+      <w:r>
+        <w:t>Out</w:t>
+      </w:r>
+      <w:proofErr w:type="spellEnd"/>
+      <w:r>
+        <w:t xml:space="preserve"> del Sistema</w:t>
+      </w:r>
+      <w:bookmarkEnd w:id="38"/>
+    </w:p>
+    <w:p/>
+    <w:p>
+      <w:pPr>
         <w:pStyle w:val="Heading3"/>
       </w:pPr>
-      <w:bookmarkStart w:id="38" w:name="_Toc39245170"/>
+      <w:bookmarkStart w:id="39" w:name="_Toc39428874"/>
       <w:r>
         <w:t>Historial de revisiones</w:t>
       </w:r>
-      <w:bookmarkEnd w:id="38"/>
+      <w:bookmarkEnd w:id="39"/>
     </w:p>
     <w:p/>
     <w:tbl>
@@ -8731,11 +8996,11 @@
       <w:pPr>
         <w:pStyle w:val="Heading3"/>
       </w:pPr>
-      <w:bookmarkStart w:id="39" w:name="_Toc39245171"/>
+      <w:bookmarkStart w:id="40" w:name="_Toc39428875"/>
       <w:r>
         <w:t>Descripción analítica del Caso de Uso</w:t>
       </w:r>
-      <w:bookmarkEnd w:id="39"/>
+      <w:bookmarkEnd w:id="40"/>
     </w:p>
     <w:p/>
     <w:tbl>
@@ -9585,51 +9850,1059 @@
       <w:pPr>
         <w:pStyle w:val="Heading2"/>
       </w:pPr>
-      <w:bookmarkStart w:id="40" w:name="_Toc39245172"/>
+      <w:bookmarkStart w:id="41" w:name="_Toc39428876"/>
       <w:r>
         <w:t>Gestión de Encriptado</w:t>
-      </w:r>
-      <w:bookmarkEnd w:id="40"/>
-    </w:p>
-    <w:p/>
-    <w:p>
-      <w:pPr>
-        <w:pStyle w:val="Heading2"/>
-      </w:pPr>
-      <w:bookmarkStart w:id="41" w:name="_Toc39245173"/>
-      <w:r>
-        <w:t>Gestión de Perfiles de Usuario</w:t>
       </w:r>
       <w:bookmarkEnd w:id="41"/>
     </w:p>
     <w:p/>
     <w:p>
       <w:pPr>
-        <w:pStyle w:val="Heading2"/>
-      </w:pPr>
-      <w:bookmarkStart w:id="42" w:name="_Toc39245174"/>
-      <w:r>
-        <w:t>Gestión de Múltiples Idiomas</w:t>
+        <w:pStyle w:val="Heading3"/>
+      </w:pPr>
+      <w:bookmarkStart w:id="42" w:name="_Toc39428877"/>
+      <w:r>
+        <w:t>Historial de revisiones</w:t>
       </w:r>
       <w:bookmarkEnd w:id="42"/>
     </w:p>
     <w:p/>
+    <w:tbl>
+      <w:tblPr>
+        <w:tblW w:w="7497" w:type="dxa"/>
+        <w:tblBorders>
+          <w:top w:val="single" w:sz="4" w:space="0" w:color="auto"/>
+          <w:left w:val="single" w:sz="4" w:space="0" w:color="auto"/>
+          <w:bottom w:val="single" w:sz="4" w:space="0" w:color="auto"/>
+          <w:right w:val="single" w:sz="4" w:space="0" w:color="auto"/>
+          <w:insideH w:val="single" w:sz="4" w:space="0" w:color="auto"/>
+          <w:insideV w:val="single" w:sz="4" w:space="0" w:color="auto"/>
+        </w:tblBorders>
+        <w:tblCellMar>
+          <w:left w:w="70" w:type="dxa"/>
+          <w:right w:w="70" w:type="dxa"/>
+        </w:tblCellMar>
+        <w:tblLook w:val="04A0" w:firstRow="1" w:lastRow="0" w:firstColumn="1" w:lastColumn="0" w:noHBand="0" w:noVBand="1"/>
+      </w:tblPr>
+      <w:tblGrid>
+        <w:gridCol w:w="1388"/>
+        <w:gridCol w:w="1128"/>
+        <w:gridCol w:w="1722"/>
+        <w:gridCol w:w="3259"/>
+      </w:tblGrid>
+      <w:tr>
+        <w:trPr>
+          <w:trHeight w:val="302"/>
+        </w:trPr>
+        <w:tc>
+          <w:tcPr>
+            <w:tcW w:w="1388" w:type="dxa"/>
+            <w:shd w:val="clear" w:color="000000" w:fill="C0C0C0"/>
+            <w:noWrap/>
+            <w:hideMark/>
+          </w:tcPr>
+          <w:p>
+            <w:pPr>
+              <w:spacing w:after="0" w:line="240" w:lineRule="auto"/>
+              <w:jc w:val="center"/>
+              <w:rPr>
+                <w:rFonts w:eastAsia="Times New Roman" w:cs="Arial"/>
+                <w:b/>
+                <w:bCs/>
+                <w:color w:val="000000"/>
+                <w:sz w:val="22"/>
+                <w:lang w:eastAsia="es-AR"/>
+              </w:rPr>
+            </w:pPr>
+            <w:r>
+              <w:rPr>
+                <w:rFonts w:eastAsia="Times New Roman" w:cs="Arial"/>
+                <w:b/>
+                <w:bCs/>
+                <w:color w:val="000000"/>
+                <w:sz w:val="22"/>
+                <w:lang w:eastAsia="es-AR"/>
+              </w:rPr>
+              <w:t>Fecha</w:t>
+            </w:r>
+            <w:r>
+              <w:rPr>
+                <w:rFonts w:eastAsia="Times New Roman" w:cs="Arial"/>
+                <w:color w:val="000000"/>
+                <w:sz w:val="22"/>
+                <w:lang w:eastAsia="es-AR"/>
+              </w:rPr>
+              <w:t> </w:t>
+            </w:r>
+          </w:p>
+        </w:tc>
+        <w:tc>
+          <w:tcPr>
+            <w:tcW w:w="1128" w:type="dxa"/>
+            <w:shd w:val="clear" w:color="000000" w:fill="C0C0C0"/>
+            <w:noWrap/>
+            <w:hideMark/>
+          </w:tcPr>
+          <w:p>
+            <w:pPr>
+              <w:spacing w:after="0" w:line="240" w:lineRule="auto"/>
+              <w:jc w:val="center"/>
+              <w:rPr>
+                <w:rFonts w:eastAsia="Times New Roman" w:cs="Arial"/>
+                <w:b/>
+                <w:bCs/>
+                <w:color w:val="000000"/>
+                <w:sz w:val="22"/>
+                <w:lang w:eastAsia="es-AR"/>
+              </w:rPr>
+            </w:pPr>
+            <w:r>
+              <w:rPr>
+                <w:rFonts w:eastAsia="Times New Roman" w:cs="Arial"/>
+                <w:b/>
+                <w:bCs/>
+                <w:color w:val="000000"/>
+                <w:sz w:val="22"/>
+                <w:lang w:eastAsia="es-AR"/>
+              </w:rPr>
+              <w:t>Versión</w:t>
+            </w:r>
+            <w:r>
+              <w:rPr>
+                <w:rFonts w:eastAsia="Times New Roman" w:cs="Arial"/>
+                <w:color w:val="000000"/>
+                <w:sz w:val="22"/>
+                <w:lang w:eastAsia="es-AR"/>
+              </w:rPr>
+              <w:t> </w:t>
+            </w:r>
+          </w:p>
+        </w:tc>
+        <w:tc>
+          <w:tcPr>
+            <w:tcW w:w="1722" w:type="dxa"/>
+            <w:shd w:val="clear" w:color="000000" w:fill="C0C0C0"/>
+            <w:noWrap/>
+            <w:hideMark/>
+          </w:tcPr>
+          <w:p>
+            <w:pPr>
+              <w:spacing w:after="0" w:line="240" w:lineRule="auto"/>
+              <w:jc w:val="center"/>
+              <w:rPr>
+                <w:rFonts w:eastAsia="Times New Roman" w:cs="Arial"/>
+                <w:b/>
+                <w:bCs/>
+                <w:color w:val="000000"/>
+                <w:sz w:val="22"/>
+                <w:lang w:eastAsia="es-AR"/>
+              </w:rPr>
+            </w:pPr>
+            <w:r>
+              <w:rPr>
+                <w:rFonts w:eastAsia="Times New Roman" w:cs="Arial"/>
+                <w:b/>
+                <w:bCs/>
+                <w:color w:val="000000"/>
+                <w:sz w:val="22"/>
+                <w:lang w:eastAsia="es-AR"/>
+              </w:rPr>
+              <w:t>Autor</w:t>
+            </w:r>
+            <w:r>
+              <w:rPr>
+                <w:rFonts w:eastAsia="Times New Roman" w:cs="Arial"/>
+                <w:color w:val="000000"/>
+                <w:sz w:val="22"/>
+                <w:lang w:eastAsia="es-AR"/>
+              </w:rPr>
+              <w:t> </w:t>
+            </w:r>
+          </w:p>
+        </w:tc>
+        <w:tc>
+          <w:tcPr>
+            <w:tcW w:w="3259" w:type="dxa"/>
+            <w:shd w:val="clear" w:color="000000" w:fill="C0C0C0"/>
+            <w:noWrap/>
+            <w:hideMark/>
+          </w:tcPr>
+          <w:p>
+            <w:pPr>
+              <w:spacing w:after="0" w:line="240" w:lineRule="auto"/>
+              <w:jc w:val="center"/>
+              <w:rPr>
+                <w:rFonts w:eastAsia="Times New Roman" w:cs="Arial"/>
+                <w:b/>
+                <w:bCs/>
+                <w:color w:val="000000"/>
+                <w:sz w:val="22"/>
+                <w:lang w:eastAsia="es-AR"/>
+              </w:rPr>
+            </w:pPr>
+            <w:r>
+              <w:rPr>
+                <w:rFonts w:eastAsia="Times New Roman" w:cs="Arial"/>
+                <w:b/>
+                <w:bCs/>
+                <w:color w:val="000000"/>
+                <w:sz w:val="22"/>
+                <w:lang w:eastAsia="es-AR"/>
+              </w:rPr>
+              <w:t>Descripción</w:t>
+            </w:r>
+            <w:r>
+              <w:rPr>
+                <w:rFonts w:eastAsia="Times New Roman" w:cs="Arial"/>
+                <w:color w:val="000000"/>
+                <w:sz w:val="22"/>
+                <w:lang w:eastAsia="es-AR"/>
+              </w:rPr>
+              <w:t> </w:t>
+            </w:r>
+          </w:p>
+        </w:tc>
+      </w:tr>
+      <w:tr>
+        <w:trPr>
+          <w:trHeight w:val="302"/>
+        </w:trPr>
+        <w:tc>
+          <w:tcPr>
+            <w:tcW w:w="1388" w:type="dxa"/>
+            <w:shd w:val="clear" w:color="auto" w:fill="auto"/>
+            <w:noWrap/>
+          </w:tcPr>
+          <w:p>
+            <w:pPr>
+              <w:spacing w:after="0" w:line="240" w:lineRule="auto"/>
+              <w:jc w:val="right"/>
+              <w:rPr>
+                <w:rFonts w:eastAsia="Times New Roman" w:cs="Arial"/>
+                <w:color w:val="000000"/>
+                <w:sz w:val="22"/>
+                <w:lang w:eastAsia="es-AR"/>
+              </w:rPr>
+            </w:pPr>
+            <w:r>
+              <w:rPr>
+                <w:rFonts w:eastAsia="Times New Roman" w:cs="Arial"/>
+                <w:color w:val="000000"/>
+                <w:sz w:val="22"/>
+                <w:lang w:eastAsia="es-AR"/>
+              </w:rPr>
+              <w:t>03/05/2020</w:t>
+            </w:r>
+          </w:p>
+        </w:tc>
+        <w:tc>
+          <w:tcPr>
+            <w:tcW w:w="1128" w:type="dxa"/>
+            <w:shd w:val="clear" w:color="auto" w:fill="auto"/>
+            <w:noWrap/>
+          </w:tcPr>
+          <w:p>
+            <w:pPr>
+              <w:spacing w:after="0" w:line="240" w:lineRule="auto"/>
+              <w:jc w:val="center"/>
+              <w:rPr>
+                <w:rFonts w:eastAsia="Times New Roman" w:cs="Arial"/>
+                <w:color w:val="000000"/>
+                <w:sz w:val="22"/>
+                <w:lang w:eastAsia="es-AR"/>
+              </w:rPr>
+            </w:pPr>
+            <w:r>
+              <w:rPr>
+                <w:rFonts w:eastAsia="Times New Roman" w:cs="Arial"/>
+                <w:color w:val="000000"/>
+                <w:sz w:val="22"/>
+                <w:lang w:eastAsia="es-AR"/>
+              </w:rPr>
+              <w:t>1.0</w:t>
+            </w:r>
+          </w:p>
+        </w:tc>
+        <w:tc>
+          <w:tcPr>
+            <w:tcW w:w="1722" w:type="dxa"/>
+            <w:shd w:val="clear" w:color="auto" w:fill="auto"/>
+            <w:noWrap/>
+          </w:tcPr>
+          <w:p>
+            <w:pPr>
+              <w:spacing w:after="0" w:line="240" w:lineRule="auto"/>
+              <w:rPr>
+                <w:rFonts w:eastAsia="Times New Roman" w:cs="Arial"/>
+                <w:color w:val="000000"/>
+                <w:sz w:val="22"/>
+                <w:lang w:eastAsia="es-AR"/>
+              </w:rPr>
+            </w:pPr>
+            <w:r>
+              <w:rPr>
+                <w:rFonts w:eastAsia="Times New Roman" w:cs="Arial"/>
+                <w:color w:val="000000"/>
+                <w:sz w:val="22"/>
+                <w:lang w:eastAsia="es-AR"/>
+              </w:rPr>
+              <w:t>Furones Matías</w:t>
+            </w:r>
+          </w:p>
+        </w:tc>
+        <w:tc>
+          <w:tcPr>
+            <w:tcW w:w="3259" w:type="dxa"/>
+            <w:shd w:val="clear" w:color="auto" w:fill="auto"/>
+            <w:noWrap/>
+          </w:tcPr>
+          <w:p>
+            <w:pPr>
+              <w:spacing w:after="0" w:line="240" w:lineRule="auto"/>
+              <w:rPr>
+                <w:rFonts w:eastAsia="Times New Roman" w:cs="Arial"/>
+                <w:color w:val="000000"/>
+                <w:sz w:val="22"/>
+                <w:lang w:eastAsia="es-AR"/>
+              </w:rPr>
+            </w:pPr>
+            <w:r>
+              <w:rPr>
+                <w:rFonts w:eastAsia="Times New Roman" w:cs="Arial"/>
+                <w:color w:val="000000"/>
+                <w:sz w:val="22"/>
+                <w:lang w:eastAsia="es-AR"/>
+              </w:rPr>
+              <w:t>Creación de la descripción analítica del CU</w:t>
+            </w:r>
+          </w:p>
+        </w:tc>
+      </w:tr>
+    </w:tbl>
+    <w:p/>
     <w:p>
       <w:pPr>
-        <w:pStyle w:val="Heading2"/>
-      </w:pPr>
-      <w:bookmarkStart w:id="43" w:name="_Toc39245175"/>
-      <w:r>
-        <w:t>Gestión de Bitácora y Control de cambios</w:t>
+        <w:pStyle w:val="Heading3"/>
+      </w:pPr>
+      <w:bookmarkStart w:id="43" w:name="_Toc39428878"/>
+      <w:bookmarkStart w:id="44" w:name="_GoBack"/>
+      <w:bookmarkEnd w:id="44"/>
+      <w:r>
+        <w:t>Descripción analítica del Caso de Uso</w:t>
       </w:r>
       <w:bookmarkEnd w:id="43"/>
     </w:p>
     <w:p/>
+    <w:tbl>
+      <w:tblPr>
+        <w:tblStyle w:val="TableGrid"/>
+        <w:tblW w:w="0" w:type="auto"/>
+        <w:tblLook w:val="04A0" w:firstRow="1" w:lastRow="0" w:firstColumn="1" w:lastColumn="0" w:noHBand="0" w:noVBand="1"/>
+      </w:tblPr>
+      <w:tblGrid>
+        <w:gridCol w:w="2405"/>
+        <w:gridCol w:w="6657"/>
+      </w:tblGrid>
+      <w:tr>
+        <w:tc>
+          <w:tcPr>
+            <w:tcW w:w="9062" w:type="dxa"/>
+            <w:gridSpan w:val="2"/>
+            <w:shd w:val="clear" w:color="auto" w:fill="BFBFBF" w:themeFill="background1" w:themeFillShade="BF"/>
+          </w:tcPr>
+          <w:p>
+            <w:pPr>
+              <w:jc w:val="center"/>
+              <w:rPr>
+                <w:b/>
+                <w:bCs/>
+                <w:sz w:val="22"/>
+              </w:rPr>
+            </w:pPr>
+            <w:r>
+              <w:rPr>
+                <w:b/>
+                <w:bCs/>
+                <w:sz w:val="22"/>
+              </w:rPr>
+              <w:t>Descripción</w:t>
+            </w:r>
+          </w:p>
+        </w:tc>
+      </w:tr>
+      <w:tr>
+        <w:tc>
+          <w:tcPr>
+            <w:tcW w:w="2405" w:type="dxa"/>
+          </w:tcPr>
+          <w:p>
+            <w:pPr>
+              <w:rPr>
+                <w:sz w:val="22"/>
+              </w:rPr>
+            </w:pPr>
+            <w:r>
+              <w:rPr>
+                <w:sz w:val="22"/>
+              </w:rPr>
+              <w:t>Nombre</w:t>
+            </w:r>
+          </w:p>
+        </w:tc>
+        <w:tc>
+          <w:tcPr>
+            <w:tcW w:w="6657" w:type="dxa"/>
+          </w:tcPr>
+          <w:p>
+            <w:pPr>
+              <w:rPr>
+                <w:sz w:val="22"/>
+              </w:rPr>
+            </w:pPr>
+            <w:r>
+              <w:rPr>
+                <w:sz w:val="22"/>
+              </w:rPr>
+              <w:t>Encriptar Datos</w:t>
+            </w:r>
+          </w:p>
+        </w:tc>
+      </w:tr>
+      <w:tr>
+        <w:tc>
+          <w:tcPr>
+            <w:tcW w:w="2405" w:type="dxa"/>
+          </w:tcPr>
+          <w:p>
+            <w:pPr>
+              <w:rPr>
+                <w:sz w:val="22"/>
+              </w:rPr>
+            </w:pPr>
+            <w:r>
+              <w:rPr>
+                <w:sz w:val="22"/>
+              </w:rPr>
+              <w:t>Código</w:t>
+            </w:r>
+          </w:p>
+        </w:tc>
+        <w:tc>
+          <w:tcPr>
+            <w:tcW w:w="6657" w:type="dxa"/>
+          </w:tcPr>
+          <w:p>
+            <w:pPr>
+              <w:rPr>
+                <w:sz w:val="22"/>
+              </w:rPr>
+            </w:pPr>
+            <w:r>
+              <w:rPr>
+                <w:sz w:val="22"/>
+              </w:rPr>
+              <w:t>CUT00</w:t>
+            </w:r>
+            <w:r>
+              <w:rPr>
+                <w:sz w:val="22"/>
+              </w:rPr>
+              <w:t>2</w:t>
+            </w:r>
+          </w:p>
+        </w:tc>
+      </w:tr>
+      <w:tr>
+        <w:tc>
+          <w:tcPr>
+            <w:tcW w:w="2405" w:type="dxa"/>
+          </w:tcPr>
+          <w:p>
+            <w:pPr>
+              <w:rPr>
+                <w:sz w:val="22"/>
+              </w:rPr>
+            </w:pPr>
+            <w:r>
+              <w:rPr>
+                <w:sz w:val="22"/>
+              </w:rPr>
+              <w:t>Objetivo</w:t>
+            </w:r>
+          </w:p>
+        </w:tc>
+        <w:tc>
+          <w:tcPr>
+            <w:tcW w:w="6657" w:type="dxa"/>
+          </w:tcPr>
+          <w:p>
+            <w:pPr>
+              <w:rPr>
+                <w:sz w:val="22"/>
+              </w:rPr>
+            </w:pPr>
+            <w:r>
+              <w:rPr>
+                <w:rFonts w:cs="Arial"/>
+                <w:color w:val="000000"/>
+              </w:rPr>
+              <w:t>El sistema encripta datos ingresados por el usuario</w:t>
+            </w:r>
+            <w:r>
+              <w:rPr>
+                <w:sz w:val="22"/>
+              </w:rPr>
+              <w:t>.</w:t>
+            </w:r>
+          </w:p>
+        </w:tc>
+      </w:tr>
+      <w:tr>
+        <w:tc>
+          <w:tcPr>
+            <w:tcW w:w="2405" w:type="dxa"/>
+          </w:tcPr>
+          <w:p>
+            <w:pPr>
+              <w:rPr>
+                <w:sz w:val="22"/>
+              </w:rPr>
+            </w:pPr>
+            <w:r>
+              <w:rPr>
+                <w:sz w:val="22"/>
+              </w:rPr>
+              <w:t>Actores</w:t>
+            </w:r>
+          </w:p>
+        </w:tc>
+        <w:tc>
+          <w:tcPr>
+            <w:tcW w:w="6657" w:type="dxa"/>
+          </w:tcPr>
+          <w:p>
+            <w:pPr>
+              <w:rPr>
+                <w:sz w:val="22"/>
+              </w:rPr>
+            </w:pPr>
+            <w:r>
+              <w:rPr>
+                <w:sz w:val="22"/>
+              </w:rPr>
+              <w:t>Usuarios</w:t>
+            </w:r>
+          </w:p>
+        </w:tc>
+      </w:tr>
+      <w:tr>
+        <w:tc>
+          <w:tcPr>
+            <w:tcW w:w="9062" w:type="dxa"/>
+            <w:gridSpan w:val="2"/>
+            <w:shd w:val="clear" w:color="auto" w:fill="BFBFBF" w:themeFill="background1" w:themeFillShade="BF"/>
+          </w:tcPr>
+          <w:p>
+            <w:pPr>
+              <w:jc w:val="center"/>
+              <w:rPr>
+                <w:b/>
+                <w:bCs/>
+                <w:sz w:val="22"/>
+              </w:rPr>
+            </w:pPr>
+            <w:r>
+              <w:rPr>
+                <w:b/>
+                <w:bCs/>
+                <w:sz w:val="22"/>
+              </w:rPr>
+              <w:t>Flujo de eventos</w:t>
+            </w:r>
+          </w:p>
+        </w:tc>
+      </w:tr>
+      <w:tr>
+        <w:tc>
+          <w:tcPr>
+            <w:tcW w:w="2405" w:type="dxa"/>
+          </w:tcPr>
+          <w:p>
+            <w:pPr>
+              <w:rPr>
+                <w:sz w:val="22"/>
+              </w:rPr>
+            </w:pPr>
+            <w:r>
+              <w:rPr>
+                <w:sz w:val="22"/>
+              </w:rPr>
+              <w:t>Disparador/Condición</w:t>
+            </w:r>
+          </w:p>
+        </w:tc>
+        <w:tc>
+          <w:tcPr>
+            <w:tcW w:w="6657" w:type="dxa"/>
+          </w:tcPr>
+          <w:p>
+            <w:pPr>
+              <w:rPr>
+                <w:sz w:val="22"/>
+              </w:rPr>
+            </w:pPr>
+            <w:r>
+              <w:rPr>
+                <w:sz w:val="22"/>
+              </w:rPr>
+              <w:t>Se da de alta o modifica un dato que debe ser encriptado</w:t>
+            </w:r>
+            <w:r>
+              <w:rPr>
+                <w:sz w:val="22"/>
+              </w:rPr>
+              <w:t>.</w:t>
+            </w:r>
+          </w:p>
+        </w:tc>
+      </w:tr>
+      <w:tr>
+        <w:tc>
+          <w:tcPr>
+            <w:tcW w:w="9062" w:type="dxa"/>
+            <w:gridSpan w:val="2"/>
+          </w:tcPr>
+          <w:p>
+            <w:pPr>
+              <w:rPr>
+                <w:sz w:val="22"/>
+              </w:rPr>
+            </w:pPr>
+            <w:r>
+              <w:rPr>
+                <w:sz w:val="22"/>
+              </w:rPr>
+              <w:t>Flujo Básico</w:t>
+            </w:r>
+          </w:p>
+        </w:tc>
+      </w:tr>
+      <w:tr>
+        <w:tc>
+          <w:tcPr>
+            <w:tcW w:w="9062" w:type="dxa"/>
+            <w:gridSpan w:val="2"/>
+          </w:tcPr>
+          <w:p>
+            <w:pPr>
+              <w:pStyle w:val="ListParagraph"/>
+              <w:numPr>
+                <w:ilvl w:val="0"/>
+                <w:numId w:val="15"/>
+              </w:numPr>
+              <w:rPr>
+                <w:sz w:val="22"/>
+              </w:rPr>
+            </w:pPr>
+            <w:r>
+              <w:rPr>
+                <w:sz w:val="22"/>
+              </w:rPr>
+              <w:t>El usuario introduce datos que se requieren sean encriptados.</w:t>
+            </w:r>
+          </w:p>
+          <w:p>
+            <w:pPr>
+              <w:pStyle w:val="ListParagraph"/>
+              <w:numPr>
+                <w:ilvl w:val="0"/>
+                <w:numId w:val="15"/>
+              </w:numPr>
+              <w:rPr>
+                <w:sz w:val="22"/>
+              </w:rPr>
+            </w:pPr>
+            <w:r>
+              <w:rPr>
+                <w:sz w:val="22"/>
+              </w:rPr>
+              <w:t xml:space="preserve">El sistema toma la cadena </w:t>
+            </w:r>
+            <w:proofErr w:type="spellStart"/>
+            <w:r>
+              <w:rPr>
+                <w:sz w:val="22"/>
+              </w:rPr>
+              <w:t>String</w:t>
+            </w:r>
+            <w:proofErr w:type="spellEnd"/>
+            <w:r>
+              <w:rPr>
+                <w:sz w:val="22"/>
+              </w:rPr>
+              <w:t>, la transforma a su equivalente en una cadena de bytes.</w:t>
+            </w:r>
+          </w:p>
+          <w:p>
+            <w:pPr>
+              <w:pStyle w:val="ListParagraph"/>
+              <w:numPr>
+                <w:ilvl w:val="0"/>
+                <w:numId w:val="15"/>
+              </w:numPr>
+              <w:rPr>
+                <w:sz w:val="22"/>
+              </w:rPr>
+            </w:pPr>
+            <w:r>
+              <w:rPr>
+                <w:sz w:val="22"/>
+              </w:rPr>
+              <w:t>El sistema aplica el algoritmo de encriptación MD5 y devuelve una representación en bytes equivalentes.</w:t>
+            </w:r>
+          </w:p>
+          <w:p>
+            <w:pPr>
+              <w:pStyle w:val="ListParagraph"/>
+              <w:numPr>
+                <w:ilvl w:val="0"/>
+                <w:numId w:val="15"/>
+              </w:numPr>
+              <w:rPr>
+                <w:sz w:val="22"/>
+              </w:rPr>
+            </w:pPr>
+            <w:r>
+              <w:rPr>
+                <w:sz w:val="22"/>
+              </w:rPr>
+              <w:t xml:space="preserve">El sistema la transforma nuevamente a una cadena </w:t>
+            </w:r>
+            <w:proofErr w:type="spellStart"/>
+            <w:r>
+              <w:rPr>
+                <w:sz w:val="22"/>
+              </w:rPr>
+              <w:t>String</w:t>
+            </w:r>
+            <w:proofErr w:type="spellEnd"/>
+            <w:r>
+              <w:rPr>
+                <w:sz w:val="22"/>
+              </w:rPr>
+              <w:t>.</w:t>
+            </w:r>
+            <w:r>
+              <w:rPr>
+                <w:sz w:val="22"/>
+              </w:rPr>
+              <w:t xml:space="preserve"> </w:t>
+            </w:r>
+            <w:r>
+              <w:rPr>
+                <w:sz w:val="22"/>
+              </w:rPr>
+              <w:t>El sistema habilita los menús para los que el usuario tiene permisos en el idioma configurado para ese usuario o el idioma default.</w:t>
+            </w:r>
+          </w:p>
+        </w:tc>
+      </w:tr>
+      <w:tr>
+        <w:tc>
+          <w:tcPr>
+            <w:tcW w:w="9062" w:type="dxa"/>
+            <w:gridSpan w:val="2"/>
+          </w:tcPr>
+          <w:p>
+            <w:pPr>
+              <w:rPr>
+                <w:sz w:val="22"/>
+              </w:rPr>
+            </w:pPr>
+            <w:r>
+              <w:rPr>
+                <w:sz w:val="22"/>
+              </w:rPr>
+              <w:t>Flujo Alternativo</w:t>
+            </w:r>
+          </w:p>
+        </w:tc>
+      </w:tr>
+      <w:tr>
+        <w:tc>
+          <w:tcPr>
+            <w:tcW w:w="9062" w:type="dxa"/>
+            <w:gridSpan w:val="2"/>
+          </w:tcPr>
+          <w:p>
+            <w:pPr>
+              <w:ind w:left="360"/>
+              <w:rPr>
+                <w:sz w:val="22"/>
+              </w:rPr>
+            </w:pPr>
+          </w:p>
+        </w:tc>
+      </w:tr>
+      <w:tr>
+        <w:tc>
+          <w:tcPr>
+            <w:tcW w:w="9062" w:type="dxa"/>
+            <w:gridSpan w:val="2"/>
+            <w:shd w:val="clear" w:color="auto" w:fill="BFBFBF" w:themeFill="background1" w:themeFillShade="BF"/>
+          </w:tcPr>
+          <w:p>
+            <w:pPr>
+              <w:jc w:val="center"/>
+              <w:rPr>
+                <w:b/>
+                <w:bCs/>
+                <w:sz w:val="22"/>
+              </w:rPr>
+            </w:pPr>
+            <w:r>
+              <w:rPr>
+                <w:b/>
+                <w:bCs/>
+                <w:sz w:val="22"/>
+              </w:rPr>
+              <w:t>Condiciones</w:t>
+            </w:r>
+          </w:p>
+        </w:tc>
+      </w:tr>
+      <w:tr>
+        <w:tc>
+          <w:tcPr>
+            <w:tcW w:w="2405" w:type="dxa"/>
+          </w:tcPr>
+          <w:p>
+            <w:pPr>
+              <w:rPr>
+                <w:sz w:val="22"/>
+              </w:rPr>
+            </w:pPr>
+            <w:r>
+              <w:rPr>
+                <w:sz w:val="22"/>
+              </w:rPr>
+              <w:t>Requerimientos Especiales</w:t>
+            </w:r>
+          </w:p>
+        </w:tc>
+        <w:tc>
+          <w:tcPr>
+            <w:tcW w:w="6657" w:type="dxa"/>
+          </w:tcPr>
+          <w:p>
+            <w:pPr>
+              <w:rPr>
+                <w:sz w:val="22"/>
+              </w:rPr>
+            </w:pPr>
+            <w:r>
+              <w:rPr>
+                <w:sz w:val="22"/>
+              </w:rPr>
+              <w:t>Se utilizará el algoritmo de encriptado MD5 mediante la clase “MD5CryptoServiceProvider” provista en el Framework .NET v4.5.</w:t>
+            </w:r>
+          </w:p>
+        </w:tc>
+      </w:tr>
+      <w:tr>
+        <w:tc>
+          <w:tcPr>
+            <w:tcW w:w="2405" w:type="dxa"/>
+          </w:tcPr>
+          <w:p>
+            <w:pPr>
+              <w:rPr>
+                <w:sz w:val="22"/>
+              </w:rPr>
+            </w:pPr>
+            <w:r>
+              <w:rPr>
+                <w:sz w:val="22"/>
+              </w:rPr>
+              <w:t>Precondiciones</w:t>
+            </w:r>
+          </w:p>
+        </w:tc>
+        <w:tc>
+          <w:tcPr>
+            <w:tcW w:w="6657" w:type="dxa"/>
+          </w:tcPr>
+          <w:p>
+            <w:pPr>
+              <w:rPr>
+                <w:sz w:val="22"/>
+              </w:rPr>
+            </w:pPr>
+            <w:r>
+              <w:rPr>
+                <w:sz w:val="22"/>
+              </w:rPr>
+              <w:t>El usuario ha iniciado sesión y se encuentra utilizando el sistema</w:t>
+            </w:r>
+            <w:r>
+              <w:rPr>
+                <w:sz w:val="22"/>
+              </w:rPr>
+              <w:t>.</w:t>
+            </w:r>
+          </w:p>
+        </w:tc>
+      </w:tr>
+      <w:tr>
+        <w:tc>
+          <w:tcPr>
+            <w:tcW w:w="2405" w:type="dxa"/>
+          </w:tcPr>
+          <w:p>
+            <w:pPr>
+              <w:rPr>
+                <w:sz w:val="22"/>
+              </w:rPr>
+            </w:pPr>
+            <w:r>
+              <w:rPr>
+                <w:sz w:val="22"/>
+              </w:rPr>
+              <w:t>Postcondiciones</w:t>
+            </w:r>
+          </w:p>
+        </w:tc>
+        <w:tc>
+          <w:tcPr>
+            <w:tcW w:w="6657" w:type="dxa"/>
+          </w:tcPr>
+          <w:p>
+            <w:pPr>
+              <w:rPr>
+                <w:sz w:val="22"/>
+              </w:rPr>
+            </w:pPr>
+            <w:r>
+              <w:rPr>
+                <w:sz w:val="22"/>
+              </w:rPr>
+              <w:t>Se obtiene información encriptada para su posterior uso</w:t>
+            </w:r>
+            <w:r>
+              <w:rPr>
+                <w:sz w:val="22"/>
+              </w:rPr>
+              <w:t>.</w:t>
+            </w:r>
+          </w:p>
+        </w:tc>
+      </w:tr>
+      <w:tr>
+        <w:tc>
+          <w:tcPr>
+            <w:tcW w:w="2405" w:type="dxa"/>
+          </w:tcPr>
+          <w:p>
+            <w:pPr>
+              <w:rPr>
+                <w:sz w:val="22"/>
+              </w:rPr>
+            </w:pPr>
+            <w:r>
+              <w:rPr>
+                <w:sz w:val="22"/>
+              </w:rPr>
+              <w:t>Punto de extensión</w:t>
+            </w:r>
+          </w:p>
+        </w:tc>
+        <w:tc>
+          <w:tcPr>
+            <w:tcW w:w="6657" w:type="dxa"/>
+          </w:tcPr>
+          <w:p>
+            <w:pPr>
+              <w:rPr>
+                <w:sz w:val="22"/>
+              </w:rPr>
+            </w:pPr>
+          </w:p>
+        </w:tc>
+      </w:tr>
+      <w:tr>
+        <w:tc>
+          <w:tcPr>
+            <w:tcW w:w="2405" w:type="dxa"/>
+          </w:tcPr>
+          <w:p>
+            <w:pPr>
+              <w:rPr>
+                <w:sz w:val="22"/>
+              </w:rPr>
+            </w:pPr>
+            <w:r>
+              <w:rPr>
+                <w:sz w:val="22"/>
+              </w:rPr>
+              <w:t>Punto de Inclusión</w:t>
+            </w:r>
+          </w:p>
+        </w:tc>
+        <w:tc>
+          <w:tcPr>
+            <w:tcW w:w="6657" w:type="dxa"/>
+          </w:tcPr>
+          <w:p>
+            <w:pPr>
+              <w:rPr>
+                <w:sz w:val="22"/>
+              </w:rPr>
+            </w:pPr>
+          </w:p>
+        </w:tc>
+      </w:tr>
+    </w:tbl>
+    <w:p/>
+    <w:p/>
     <w:p>
       <w:pPr>
         <w:pStyle w:val="Heading2"/>
       </w:pPr>
-      <w:bookmarkStart w:id="44" w:name="_Toc39245176"/>
+      <w:bookmarkStart w:id="45" w:name="_Toc39428879"/>
+      <w:r>
+        <w:t>Gestión de Perfiles de Usuario</w:t>
+      </w:r>
+      <w:bookmarkEnd w:id="45"/>
+    </w:p>
+    <w:p/>
+    <w:p>
+      <w:pPr>
+        <w:pStyle w:val="Heading2"/>
+      </w:pPr>
+      <w:bookmarkStart w:id="46" w:name="_Toc39428880"/>
+      <w:r>
+        <w:t>Gestión de Múltiples Idiomas</w:t>
+      </w:r>
+      <w:bookmarkEnd w:id="46"/>
+    </w:p>
+    <w:p/>
+    <w:p>
+      <w:pPr>
+        <w:pStyle w:val="Heading2"/>
+      </w:pPr>
+      <w:bookmarkStart w:id="47" w:name="_Toc39428881"/>
+      <w:r>
+        <w:t>Gestión de Bitácora y Control de cambios</w:t>
+      </w:r>
+      <w:bookmarkEnd w:id="47"/>
+    </w:p>
+    <w:p/>
+    <w:p>
+      <w:pPr>
+        <w:pStyle w:val="Heading2"/>
+      </w:pPr>
+      <w:bookmarkStart w:id="48" w:name="_Toc39428882"/>
       <w:r>
         <w:t xml:space="preserve">Gestión de </w:t>
       </w:r>
@@ -9637,7 +10910,7 @@
       <w:r>
         <w:t>Backup</w:t>
       </w:r>
-      <w:bookmarkEnd w:id="44"/>
+      <w:bookmarkEnd w:id="48"/>
       <w:proofErr w:type="spellEnd"/>
     </w:p>
     <w:p/>
@@ -9645,11 +10918,11 @@
       <w:pPr>
         <w:pStyle w:val="Heading2"/>
       </w:pPr>
-      <w:bookmarkStart w:id="45" w:name="_Toc39245177"/>
+      <w:bookmarkStart w:id="49" w:name="_Toc39428883"/>
       <w:r>
         <w:t>Gestión de Dígitos Verificadores</w:t>
       </w:r>
-      <w:bookmarkEnd w:id="45"/>
+      <w:bookmarkEnd w:id="49"/>
     </w:p>
     <w:p/>
     <w:p/>
@@ -9661,11 +10934,11 @@
           <w:numId w:val="6"/>
         </w:numPr>
       </w:pPr>
-      <w:bookmarkStart w:id="46" w:name="_Toc39245178"/>
+      <w:bookmarkStart w:id="50" w:name="_Toc39428884"/>
       <w:r>
         <w:t>Características y funcionalidades adicionales</w:t>
       </w:r>
-      <w:bookmarkEnd w:id="46"/>
+      <w:bookmarkEnd w:id="50"/>
     </w:p>
     <w:p/>
     <w:p/>
@@ -11010,6 +12283,92 @@
     </w:lvl>
   </w:abstractNum>
   <w:abstractNum w:abstractNumId="1" w15:restartNumberingAfterBreak="0">
+    <w:nsid w:val="099D7850"/>
+    <w:multiLevelType w:val="hybridMultilevel"/>
+    <w:tmpl w:val="B6742250"/>
+    <w:lvl w:ilvl="0" w:tplc="2C0A000F">
+      <w:start w:val="1"/>
+      <w:numFmt w:val="decimal"/>
+      <w:lvlText w:val="%1."/>
+      <w:lvlJc w:val="left"/>
+      <w:pPr>
+        <w:ind w:left="720" w:hanging="360"/>
+      </w:pPr>
+    </w:lvl>
+    <w:lvl w:ilvl="1" w:tplc="2C0A0019" w:tentative="1">
+      <w:start w:val="1"/>
+      <w:numFmt w:val="lowerLetter"/>
+      <w:lvlText w:val="%2."/>
+      <w:lvlJc w:val="left"/>
+      <w:pPr>
+        <w:ind w:left="1440" w:hanging="360"/>
+      </w:pPr>
+    </w:lvl>
+    <w:lvl w:ilvl="2" w:tplc="2C0A001B" w:tentative="1">
+      <w:start w:val="1"/>
+      <w:numFmt w:val="lowerRoman"/>
+      <w:lvlText w:val="%3."/>
+      <w:lvlJc w:val="right"/>
+      <w:pPr>
+        <w:ind w:left="2160" w:hanging="180"/>
+      </w:pPr>
+    </w:lvl>
+    <w:lvl w:ilvl="3" w:tplc="2C0A000F" w:tentative="1">
+      <w:start w:val="1"/>
+      <w:numFmt w:val="decimal"/>
+      <w:lvlText w:val="%4."/>
+      <w:lvlJc w:val="left"/>
+      <w:pPr>
+        <w:ind w:left="2880" w:hanging="360"/>
+      </w:pPr>
+    </w:lvl>
+    <w:lvl w:ilvl="4" w:tplc="2C0A0019" w:tentative="1">
+      <w:start w:val="1"/>
+      <w:numFmt w:val="lowerLetter"/>
+      <w:lvlText w:val="%5."/>
+      <w:lvlJc w:val="left"/>
+      <w:pPr>
+        <w:ind w:left="3600" w:hanging="360"/>
+      </w:pPr>
+    </w:lvl>
+    <w:lvl w:ilvl="5" w:tplc="2C0A001B" w:tentative="1">
+      <w:start w:val="1"/>
+      <w:numFmt w:val="lowerRoman"/>
+      <w:lvlText w:val="%6."/>
+      <w:lvlJc w:val="right"/>
+      <w:pPr>
+        <w:ind w:left="4320" w:hanging="180"/>
+      </w:pPr>
+    </w:lvl>
+    <w:lvl w:ilvl="6" w:tplc="2C0A000F" w:tentative="1">
+      <w:start w:val="1"/>
+      <w:numFmt w:val="decimal"/>
+      <w:lvlText w:val="%7."/>
+      <w:lvlJc w:val="left"/>
+      <w:pPr>
+        <w:ind w:left="5040" w:hanging="360"/>
+      </w:pPr>
+    </w:lvl>
+    <w:lvl w:ilvl="7" w:tplc="2C0A0019" w:tentative="1">
+      <w:start w:val="1"/>
+      <w:numFmt w:val="lowerLetter"/>
+      <w:lvlText w:val="%8."/>
+      <w:lvlJc w:val="left"/>
+      <w:pPr>
+        <w:ind w:left="5760" w:hanging="360"/>
+      </w:pPr>
+    </w:lvl>
+    <w:lvl w:ilvl="8" w:tplc="2C0A001B" w:tentative="1">
+      <w:start w:val="1"/>
+      <w:numFmt w:val="lowerRoman"/>
+      <w:lvlText w:val="%9."/>
+      <w:lvlJc w:val="right"/>
+      <w:pPr>
+        <w:ind w:left="6480" w:hanging="180"/>
+      </w:pPr>
+    </w:lvl>
+  </w:abstractNum>
+  <w:abstractNum w:abstractNumId="2" w15:restartNumberingAfterBreak="0">
     <w:nsid w:val="12296694"/>
     <w:multiLevelType w:val="hybridMultilevel"/>
     <w:tmpl w:val="F87C4B86"/>
@@ -11122,7 +12481,7 @@
       </w:rPr>
     </w:lvl>
   </w:abstractNum>
-  <w:abstractNum w:abstractNumId="2" w15:restartNumberingAfterBreak="0">
+  <w:abstractNum w:abstractNumId="3" w15:restartNumberingAfterBreak="0">
     <w:nsid w:val="19CA004E"/>
     <w:multiLevelType w:val="hybridMultilevel"/>
     <w:tmpl w:val="B12C6D7A"/>
@@ -11235,7 +12594,93 @@
       </w:rPr>
     </w:lvl>
   </w:abstractNum>
-  <w:abstractNum w:abstractNumId="3" w15:restartNumberingAfterBreak="0">
+  <w:abstractNum w:abstractNumId="4" w15:restartNumberingAfterBreak="0">
+    <w:nsid w:val="1BA83CA2"/>
+    <w:multiLevelType w:val="hybridMultilevel"/>
+    <w:tmpl w:val="BA1A2082"/>
+    <w:lvl w:ilvl="0" w:tplc="2C0A000F">
+      <w:start w:val="1"/>
+      <w:numFmt w:val="decimal"/>
+      <w:lvlText w:val="%1."/>
+      <w:lvlJc w:val="left"/>
+      <w:pPr>
+        <w:ind w:left="1080" w:hanging="360"/>
+      </w:pPr>
+    </w:lvl>
+    <w:lvl w:ilvl="1" w:tplc="2C0A0019" w:tentative="1">
+      <w:start w:val="1"/>
+      <w:numFmt w:val="lowerLetter"/>
+      <w:lvlText w:val="%2."/>
+      <w:lvlJc w:val="left"/>
+      <w:pPr>
+        <w:ind w:left="1800" w:hanging="360"/>
+      </w:pPr>
+    </w:lvl>
+    <w:lvl w:ilvl="2" w:tplc="2C0A001B" w:tentative="1">
+      <w:start w:val="1"/>
+      <w:numFmt w:val="lowerRoman"/>
+      <w:lvlText w:val="%3."/>
+      <w:lvlJc w:val="right"/>
+      <w:pPr>
+        <w:ind w:left="2520" w:hanging="180"/>
+      </w:pPr>
+    </w:lvl>
+    <w:lvl w:ilvl="3" w:tplc="2C0A000F" w:tentative="1">
+      <w:start w:val="1"/>
+      <w:numFmt w:val="decimal"/>
+      <w:lvlText w:val="%4."/>
+      <w:lvlJc w:val="left"/>
+      <w:pPr>
+        <w:ind w:left="3240" w:hanging="360"/>
+      </w:pPr>
+    </w:lvl>
+    <w:lvl w:ilvl="4" w:tplc="2C0A0019" w:tentative="1">
+      <w:start w:val="1"/>
+      <w:numFmt w:val="lowerLetter"/>
+      <w:lvlText w:val="%5."/>
+      <w:lvlJc w:val="left"/>
+      <w:pPr>
+        <w:ind w:left="3960" w:hanging="360"/>
+      </w:pPr>
+    </w:lvl>
+    <w:lvl w:ilvl="5" w:tplc="2C0A001B" w:tentative="1">
+      <w:start w:val="1"/>
+      <w:numFmt w:val="lowerRoman"/>
+      <w:lvlText w:val="%6."/>
+      <w:lvlJc w:val="right"/>
+      <w:pPr>
+        <w:ind w:left="4680" w:hanging="180"/>
+      </w:pPr>
+    </w:lvl>
+    <w:lvl w:ilvl="6" w:tplc="2C0A000F" w:tentative="1">
+      <w:start w:val="1"/>
+      <w:numFmt w:val="decimal"/>
+      <w:lvlText w:val="%7."/>
+      <w:lvlJc w:val="left"/>
+      <w:pPr>
+        <w:ind w:left="5400" w:hanging="360"/>
+      </w:pPr>
+    </w:lvl>
+    <w:lvl w:ilvl="7" w:tplc="2C0A0019" w:tentative="1">
+      <w:start w:val="1"/>
+      <w:numFmt w:val="lowerLetter"/>
+      <w:lvlText w:val="%8."/>
+      <w:lvlJc w:val="left"/>
+      <w:pPr>
+        <w:ind w:left="6120" w:hanging="360"/>
+      </w:pPr>
+    </w:lvl>
+    <w:lvl w:ilvl="8" w:tplc="2C0A001B" w:tentative="1">
+      <w:start w:val="1"/>
+      <w:numFmt w:val="lowerRoman"/>
+      <w:lvlText w:val="%9."/>
+      <w:lvlJc w:val="right"/>
+      <w:pPr>
+        <w:ind w:left="6840" w:hanging="180"/>
+      </w:pPr>
+    </w:lvl>
+  </w:abstractNum>
+  <w:abstractNum w:abstractNumId="5" w15:restartNumberingAfterBreak="0">
     <w:nsid w:val="27103A9E"/>
     <w:multiLevelType w:val="multilevel"/>
     <w:tmpl w:val="6DDE7F12"/>
@@ -11359,7 +12804,7 @@
       </w:rPr>
     </w:lvl>
   </w:abstractNum>
-  <w:abstractNum w:abstractNumId="4" w15:restartNumberingAfterBreak="0">
+  <w:abstractNum w:abstractNumId="6" w15:restartNumberingAfterBreak="0">
     <w:nsid w:val="369F2CD3"/>
     <w:multiLevelType w:val="hybridMultilevel"/>
     <w:tmpl w:val="6678A8A6"/>
@@ -11445,7 +12890,7 @@
       </w:pPr>
     </w:lvl>
   </w:abstractNum>
-  <w:abstractNum w:abstractNumId="5" w15:restartNumberingAfterBreak="0">
+  <w:abstractNum w:abstractNumId="7" w15:restartNumberingAfterBreak="0">
     <w:nsid w:val="36C2694E"/>
     <w:multiLevelType w:val="hybridMultilevel"/>
     <w:tmpl w:val="3CD2D2FC"/>
@@ -11558,7 +13003,7 @@
       </w:rPr>
     </w:lvl>
   </w:abstractNum>
-  <w:abstractNum w:abstractNumId="6" w15:restartNumberingAfterBreak="0">
+  <w:abstractNum w:abstractNumId="8" w15:restartNumberingAfterBreak="0">
     <w:nsid w:val="36D84262"/>
     <w:multiLevelType w:val="hybridMultilevel"/>
     <w:tmpl w:val="D362E112"/>
@@ -11671,14 +13116,100 @@
       </w:rPr>
     </w:lvl>
   </w:abstractNum>
+  <w:abstractNum w:abstractNumId="9" w15:restartNumberingAfterBreak="0">
+    <w:nsid w:val="44302414"/>
+    <w:multiLevelType w:val="hybridMultilevel"/>
+    <w:tmpl w:val="8F2C1BCE"/>
+    <w:lvl w:ilvl="0" w:tplc="2C0A000F">
+      <w:start w:val="1"/>
+      <w:numFmt w:val="decimal"/>
+      <w:lvlText w:val="%1."/>
+      <w:lvlJc w:val="left"/>
+      <w:pPr>
+        <w:ind w:left="1080" w:hanging="360"/>
+      </w:pPr>
+    </w:lvl>
+    <w:lvl w:ilvl="1" w:tplc="2C0A0019" w:tentative="1">
+      <w:start w:val="1"/>
+      <w:numFmt w:val="lowerLetter"/>
+      <w:lvlText w:val="%2."/>
+      <w:lvlJc w:val="left"/>
+      <w:pPr>
+        <w:ind w:left="1800" w:hanging="360"/>
+      </w:pPr>
+    </w:lvl>
+    <w:lvl w:ilvl="2" w:tplc="2C0A001B" w:tentative="1">
+      <w:start w:val="1"/>
+      <w:numFmt w:val="lowerRoman"/>
+      <w:lvlText w:val="%3."/>
+      <w:lvlJc w:val="right"/>
+      <w:pPr>
+        <w:ind w:left="2520" w:hanging="180"/>
+      </w:pPr>
+    </w:lvl>
+    <w:lvl w:ilvl="3" w:tplc="2C0A000F" w:tentative="1">
+      <w:start w:val="1"/>
+      <w:numFmt w:val="decimal"/>
+      <w:lvlText w:val="%4."/>
+      <w:lvlJc w:val="left"/>
+      <w:pPr>
+        <w:ind w:left="3240" w:hanging="360"/>
+      </w:pPr>
+    </w:lvl>
+    <w:lvl w:ilvl="4" w:tplc="2C0A0019" w:tentative="1">
+      <w:start w:val="1"/>
+      <w:numFmt w:val="lowerLetter"/>
+      <w:lvlText w:val="%5."/>
+      <w:lvlJc w:val="left"/>
+      <w:pPr>
+        <w:ind w:left="3960" w:hanging="360"/>
+      </w:pPr>
+    </w:lvl>
+    <w:lvl w:ilvl="5" w:tplc="2C0A001B" w:tentative="1">
+      <w:start w:val="1"/>
+      <w:numFmt w:val="lowerRoman"/>
+      <w:lvlText w:val="%6."/>
+      <w:lvlJc w:val="right"/>
+      <w:pPr>
+        <w:ind w:left="4680" w:hanging="180"/>
+      </w:pPr>
+    </w:lvl>
+    <w:lvl w:ilvl="6" w:tplc="2C0A000F" w:tentative="1">
+      <w:start w:val="1"/>
+      <w:numFmt w:val="decimal"/>
+      <w:lvlText w:val="%7."/>
+      <w:lvlJc w:val="left"/>
+      <w:pPr>
+        <w:ind w:left="5400" w:hanging="360"/>
+      </w:pPr>
+    </w:lvl>
+    <w:lvl w:ilvl="7" w:tplc="2C0A0019" w:tentative="1">
+      <w:start w:val="1"/>
+      <w:numFmt w:val="lowerLetter"/>
+      <w:lvlText w:val="%8."/>
+      <w:lvlJc w:val="left"/>
+      <w:pPr>
+        <w:ind w:left="6120" w:hanging="360"/>
+      </w:pPr>
+    </w:lvl>
+    <w:lvl w:ilvl="8" w:tplc="2C0A001B" w:tentative="1">
+      <w:start w:val="1"/>
+      <w:numFmt w:val="lowerRoman"/>
+      <w:lvlText w:val="%9."/>
+      <w:lvlJc w:val="right"/>
+      <w:pPr>
+        <w:ind w:left="6840" w:hanging="180"/>
+      </w:pPr>
+    </w:lvl>
+  </w:abstractNum>
   <w:num w:numId="1">
+    <w:abstractNumId w:val="7"/>
+  </w:num>
+  <w:num w:numId="2">
     <w:abstractNumId w:val="5"/>
   </w:num>
-  <w:num w:numId="2">
-    <w:abstractNumId w:val="3"/>
-  </w:num>
   <w:num w:numId="3">
-    <w:abstractNumId w:val="3"/>
+    <w:abstractNumId w:val="5"/>
     <w:lvlOverride w:ilvl="0">
       <w:startOverride w:val="7"/>
     </w:lvlOverride>
@@ -11708,7 +13239,7 @@
     </w:lvlOverride>
   </w:num>
   <w:num w:numId="4">
-    <w:abstractNumId w:val="3"/>
+    <w:abstractNumId w:val="5"/>
     <w:lvlOverride w:ilvl="0">
       <w:startOverride w:val="14"/>
     </w:lvlOverride>
@@ -11738,7 +13269,7 @@
     </w:lvlOverride>
   </w:num>
   <w:num w:numId="5">
-    <w:abstractNumId w:val="3"/>
+    <w:abstractNumId w:val="5"/>
     <w:lvlOverride w:ilvl="0">
       <w:startOverride w:val="20"/>
     </w:lvlOverride>
@@ -11768,7 +13299,7 @@
     </w:lvlOverride>
   </w:num>
   <w:num w:numId="6">
-    <w:abstractNumId w:val="3"/>
+    <w:abstractNumId w:val="5"/>
     <w:lvlOverride w:ilvl="0">
       <w:startOverride w:val="1"/>
     </w:lvlOverride>
@@ -11798,7 +13329,7 @@
     </w:lvlOverride>
   </w:num>
   <w:num w:numId="7">
-    <w:abstractNumId w:val="3"/>
+    <w:abstractNumId w:val="5"/>
     <w:lvlOverride w:ilvl="0">
       <w:startOverride w:val="8"/>
     </w:lvlOverride>
@@ -11828,19 +13359,28 @@
     </w:lvlOverride>
   </w:num>
   <w:num w:numId="8">
-    <w:abstractNumId w:val="2"/>
+    <w:abstractNumId w:val="3"/>
   </w:num>
   <w:num w:numId="9">
-    <w:abstractNumId w:val="4"/>
+    <w:abstractNumId w:val="6"/>
   </w:num>
   <w:num w:numId="10">
-    <w:abstractNumId w:val="1"/>
+    <w:abstractNumId w:val="2"/>
   </w:num>
   <w:num w:numId="11">
     <w:abstractNumId w:val="0"/>
   </w:num>
   <w:num w:numId="12">
-    <w:abstractNumId w:val="6"/>
+    <w:abstractNumId w:val="8"/>
+  </w:num>
+  <w:num w:numId="13">
+    <w:abstractNumId w:val="4"/>
+  </w:num>
+  <w:num w:numId="14">
+    <w:abstractNumId w:val="9"/>
+  </w:num>
+  <w:num w:numId="15">
+    <w:abstractNumId w:val="1"/>
   </w:num>
   <w:numIdMacAtCleanup w:val="9"/>
 </w:numbering>
@@ -13177,7 +14717,7 @@
 </file>
 
 <file path=customXml/itemProps1.xml><?xml version="1.0" encoding="utf-8"?>
-<ds:datastoreItem xmlns:ds="http://schemas.openxmlformats.org/officeDocument/2006/customXml" ds:itemID="{A5CE4517-579A-424D-926A-C3E4826D05F8}">
+<ds:datastoreItem xmlns:ds="http://schemas.openxmlformats.org/officeDocument/2006/customXml" ds:itemID="{73013030-DE2A-4C6E-9EC7-47F297B3BDE7}">
   <ds:schemaRefs>
     <ds:schemaRef ds:uri="http://schemas.openxmlformats.org/officeDocument/2006/bibliography"/>
   </ds:schemaRefs>

</xml_diff>